<commit_message>
Update Assumptions in inventory and supplier and requirements in inventory
</commit_message>
<xml_diff>
--- a/docs/Requirement Specification.docx
+++ b/docs/Requirement Specification.docx
@@ -103,8 +103,18 @@
           <w:sz w:val="72"/>
           <w:szCs w:val="72"/>
         </w:rPr>
-        <w:t>“Superly</w:t>
+        <w:t>“</w:t>
       </w:r>
+      <w:proofErr w:type="spellStart"/>
+      <w:r>
+        <w:rPr>
+          <w:rFonts w:asciiTheme="minorBidi" w:hAnsiTheme="minorBidi" w:cstheme="minorBidi"/>
+          <w:sz w:val="72"/>
+          <w:szCs w:val="72"/>
+        </w:rPr>
+        <w:t>Superly</w:t>
+      </w:r>
+      <w:proofErr w:type="spellEnd"/>
       <w:r>
         <w:rPr>
           <w:rFonts w:asciiTheme="minorBidi" w:hAnsiTheme="minorBidi" w:cstheme="minorBidi"/>
@@ -209,7 +219,7 @@
     </w:p>
     <w:p>
       <w:pPr>
-        <w:pStyle w:val="1"/>
+        <w:pStyle w:val="Heading1"/>
         <w:pageBreakBefore/>
         <w:numPr>
           <w:ilvl w:val="0"/>
@@ -247,7 +257,7 @@
     </w:p>
     <w:tbl>
       <w:tblPr>
-        <w:tblStyle w:val="a3"/>
+        <w:tblStyle w:val="TableGrid"/>
         <w:tblW w:w="0" w:type="auto"/>
         <w:jc w:val="center"/>
         <w:tblLayout w:type="fixed"/>
@@ -403,6 +413,7 @@
                 <w:szCs w:val="22"/>
               </w:rPr>
             </w:pPr>
+            <w:proofErr w:type="spellStart"/>
             <w:r>
               <w:rPr>
                 <w:rFonts w:asciiTheme="majorBidi" w:hAnsiTheme="majorBidi" w:cstheme="majorBidi"/>
@@ -410,6 +421,7 @@
               </w:rPr>
               <w:t>Feasable</w:t>
             </w:r>
+            <w:proofErr w:type="spellEnd"/>
           </w:p>
         </w:tc>
       </w:tr>
@@ -423,7 +435,7 @@
           </w:tcPr>
           <w:p>
             <w:pPr>
-              <w:pStyle w:val="af1"/>
+              <w:pStyle w:val="ListParagraph"/>
               <w:numPr>
                 <w:ilvl w:val="0"/>
                 <w:numId w:val="10"/>
@@ -605,7 +617,7 @@
           </w:tcPr>
           <w:p>
             <w:pPr>
-              <w:pStyle w:val="af1"/>
+              <w:pStyle w:val="ListParagraph"/>
               <w:numPr>
                 <w:ilvl w:val="0"/>
                 <w:numId w:val="10"/>
@@ -776,7 +788,7 @@
           </w:tcPr>
           <w:p>
             <w:pPr>
-              <w:pStyle w:val="af1"/>
+              <w:pStyle w:val="ListParagraph"/>
               <w:numPr>
                 <w:ilvl w:val="0"/>
                 <w:numId w:val="10"/>
@@ -839,7 +851,21 @@
               <w:rPr>
                 <w:rFonts w:asciiTheme="majorBidi" w:hAnsiTheme="majorBidi" w:cstheme="majorBidi"/>
               </w:rPr>
-              <w:t xml:space="preserve"> store employees information</w:t>
+              <w:t xml:space="preserve"> store </w:t>
+            </w:r>
+            <w:proofErr w:type="gramStart"/>
+            <w:r>
+              <w:rPr>
+                <w:rFonts w:asciiTheme="majorBidi" w:hAnsiTheme="majorBidi" w:cstheme="majorBidi"/>
+              </w:rPr>
+              <w:t>employees</w:t>
+            </w:r>
+            <w:proofErr w:type="gramEnd"/>
+            <w:r>
+              <w:rPr>
+                <w:rFonts w:asciiTheme="majorBidi" w:hAnsiTheme="majorBidi" w:cstheme="majorBidi"/>
+              </w:rPr>
+              <w:t xml:space="preserve"> information</w:t>
             </w:r>
           </w:p>
         </w:tc>
@@ -942,7 +968,7 @@
           </w:tcPr>
           <w:p>
             <w:pPr>
-              <w:pStyle w:val="af1"/>
+              <w:pStyle w:val="ListParagraph"/>
               <w:numPr>
                 <w:ilvl w:val="0"/>
                 <w:numId w:val="10"/>
@@ -1108,7 +1134,7 @@
           </w:tcPr>
           <w:p>
             <w:pPr>
-              <w:pStyle w:val="af1"/>
+              <w:pStyle w:val="ListParagraph"/>
               <w:numPr>
                 <w:ilvl w:val="0"/>
                 <w:numId w:val="10"/>
@@ -1277,7 +1303,7 @@
           </w:tcPr>
           <w:p>
             <w:pPr>
-              <w:pStyle w:val="af1"/>
+              <w:pStyle w:val="ListParagraph"/>
               <w:numPr>
                 <w:ilvl w:val="0"/>
                 <w:numId w:val="10"/>
@@ -1443,7 +1469,7 @@
           </w:tcPr>
           <w:p>
             <w:pPr>
-              <w:pStyle w:val="af1"/>
+              <w:pStyle w:val="ListParagraph"/>
               <w:numPr>
                 <w:ilvl w:val="0"/>
                 <w:numId w:val="10"/>
@@ -1506,7 +1532,21 @@
               <w:rPr>
                 <w:rFonts w:asciiTheme="majorBidi" w:hAnsiTheme="majorBidi" w:cstheme="majorBidi"/>
               </w:rPr>
-              <w:t xml:space="preserve"> allow creation of shifts with no carriers, cashiers, storekeepers or sorters</w:t>
+              <w:t xml:space="preserve"> allow creation of shifts with no carriers, cashiers, </w:t>
+            </w:r>
+            <w:proofErr w:type="gramStart"/>
+            <w:r>
+              <w:rPr>
+                <w:rFonts w:asciiTheme="majorBidi" w:hAnsiTheme="majorBidi" w:cstheme="majorBidi"/>
+              </w:rPr>
+              <w:t>storekeepers</w:t>
+            </w:r>
+            <w:proofErr w:type="gramEnd"/>
+            <w:r>
+              <w:rPr>
+                <w:rFonts w:asciiTheme="majorBidi" w:hAnsiTheme="majorBidi" w:cstheme="majorBidi"/>
+              </w:rPr>
+              <w:t xml:space="preserve"> or sorters</w:t>
             </w:r>
           </w:p>
         </w:tc>
@@ -1612,7 +1652,7 @@
           </w:tcPr>
           <w:p>
             <w:pPr>
-              <w:pStyle w:val="af1"/>
+              <w:pStyle w:val="ListParagraph"/>
               <w:numPr>
                 <w:ilvl w:val="0"/>
                 <w:numId w:val="10"/>
@@ -1784,7 +1824,7 @@
           </w:tcPr>
           <w:p>
             <w:pPr>
-              <w:pStyle w:val="af1"/>
+              <w:pStyle w:val="ListParagraph"/>
               <w:numPr>
                 <w:ilvl w:val="0"/>
                 <w:numId w:val="10"/>
@@ -1950,7 +1990,7 @@
           </w:tcPr>
           <w:p>
             <w:pPr>
-              <w:pStyle w:val="af1"/>
+              <w:pStyle w:val="ListParagraph"/>
               <w:numPr>
                 <w:ilvl w:val="0"/>
                 <w:numId w:val="10"/>
@@ -2122,7 +2162,7 @@
           </w:tcPr>
           <w:p>
             <w:pPr>
-              <w:pStyle w:val="af1"/>
+              <w:pStyle w:val="ListParagraph"/>
               <w:numPr>
                 <w:ilvl w:val="0"/>
                 <w:numId w:val="10"/>
@@ -2293,7 +2333,7 @@
           </w:tcPr>
           <w:p>
             <w:pPr>
-              <w:pStyle w:val="af1"/>
+              <w:pStyle w:val="ListParagraph"/>
               <w:numPr>
                 <w:ilvl w:val="0"/>
                 <w:numId w:val="10"/>
@@ -2354,30 +2394,37 @@
                 <w:bCs/>
                 <w:szCs w:val="22"/>
               </w:rPr>
+              <w:t xml:space="preserve"> MUST</w:t>
+            </w:r>
+            <w:r>
+              <w:rPr>
+                <w:rFonts w:asciiTheme="majorBidi" w:hAnsiTheme="majorBidi" w:cstheme="majorBidi"/>
+                <w:szCs w:val="22"/>
+              </w:rPr>
               <w:t xml:space="preserve"> </w:t>
             </w:r>
             <w:r>
               <w:rPr>
                 <w:rFonts w:asciiTheme="majorBidi" w:hAnsiTheme="majorBidi" w:cstheme="majorBidi"/>
-                <w:b/>
-                <w:bCs/>
-                <w:szCs w:val="22"/>
-              </w:rPr>
-              <w:t>MUST</w:t>
-            </w:r>
-            <w:r>
-              <w:rPr>
-                <w:rFonts w:asciiTheme="majorBidi" w:hAnsiTheme="majorBidi" w:cstheme="majorBidi"/>
-                <w:szCs w:val="22"/>
-              </w:rPr>
-              <w:t xml:space="preserve"> </w:t>
-            </w:r>
-            <w:r>
-              <w:rPr>
-                <w:rFonts w:asciiTheme="majorBidi" w:hAnsiTheme="majorBidi" w:cstheme="majorBidi"/>
-                <w:szCs w:val="22"/>
-              </w:rPr>
-              <w:t>save the supplier's information (id, bank account, paying agreement, contacts and contact's information)</w:t>
+                <w:szCs w:val="22"/>
+              </w:rPr>
+              <w:t xml:space="preserve">save the supplier's information (id, bank account, paying agreement, </w:t>
+            </w:r>
+            <w:proofErr w:type="gramStart"/>
+            <w:r>
+              <w:rPr>
+                <w:rFonts w:asciiTheme="majorBidi" w:hAnsiTheme="majorBidi" w:cstheme="majorBidi"/>
+                <w:szCs w:val="22"/>
+              </w:rPr>
+              <w:t>contacts</w:t>
+            </w:r>
+            <w:proofErr w:type="gramEnd"/>
+            <w:r>
+              <w:rPr>
+                <w:rFonts w:asciiTheme="majorBidi" w:hAnsiTheme="majorBidi" w:cstheme="majorBidi"/>
+                <w:szCs w:val="22"/>
+              </w:rPr>
+              <w:t xml:space="preserve"> and contact's information)</w:t>
             </w:r>
           </w:p>
         </w:tc>
@@ -2480,7 +2527,7 @@
           </w:tcPr>
           <w:p>
             <w:pPr>
-              <w:pStyle w:val="af1"/>
+              <w:pStyle w:val="ListParagraph"/>
               <w:numPr>
                 <w:ilvl w:val="0"/>
                 <w:numId w:val="10"/>
@@ -2650,7 +2697,7 @@
           </w:tcPr>
           <w:p>
             <w:pPr>
-              <w:pStyle w:val="af1"/>
+              <w:pStyle w:val="ListParagraph"/>
               <w:numPr>
                 <w:ilvl w:val="0"/>
                 <w:numId w:val="10"/>
@@ -2821,7 +2868,7 @@
           </w:tcPr>
           <w:p>
             <w:pPr>
-              <w:pStyle w:val="af1"/>
+              <w:pStyle w:val="ListParagraph"/>
               <w:numPr>
                 <w:ilvl w:val="0"/>
                 <w:numId w:val="10"/>
@@ -2992,7 +3039,7 @@
           </w:tcPr>
           <w:p>
             <w:pPr>
-              <w:pStyle w:val="af1"/>
+              <w:pStyle w:val="ListParagraph"/>
               <w:numPr>
                 <w:ilvl w:val="0"/>
                 <w:numId w:val="10"/>
@@ -3198,7 +3245,7 @@
           </w:tcPr>
           <w:p>
             <w:pPr>
-              <w:pStyle w:val="af1"/>
+              <w:pStyle w:val="ListParagraph"/>
               <w:numPr>
                 <w:ilvl w:val="0"/>
                 <w:numId w:val="10"/>
@@ -3359,7 +3406,7 @@
       </w:tr>
       <w:tr>
         <w:trPr>
-          <w:trHeight w:val="2198"/>
+          <w:trHeight w:val="601"/>
           <w:jc w:val="center"/>
         </w:trPr>
         <w:tc>
@@ -3368,7 +3415,7 @@
           </w:tcPr>
           <w:p>
             <w:pPr>
-              <w:pStyle w:val="af1"/>
+              <w:pStyle w:val="ListParagraph"/>
               <w:numPr>
                 <w:ilvl w:val="0"/>
                 <w:numId w:val="10"/>
@@ -3390,6 +3437,7 @@
               <w:jc w:val="left"/>
               <w:rPr>
                 <w:rFonts w:asciiTheme="majorBidi" w:hAnsiTheme="majorBidi" w:cstheme="majorBidi"/>
+                <w:color w:val="000000"/>
                 <w:szCs w:val="22"/>
               </w:rPr>
             </w:pPr>
@@ -3415,6 +3463,7 @@
               <w:jc w:val="left"/>
               <w:rPr>
                 <w:rFonts w:asciiTheme="majorBidi" w:hAnsiTheme="majorBidi" w:cstheme="majorBidi"/>
+                <w:color w:val="000000"/>
                 <w:szCs w:val="22"/>
               </w:rPr>
             </w:pPr>
@@ -3441,7 +3490,485 @@
                 <w:color w:val="000000"/>
                 <w:szCs w:val="22"/>
               </w:rPr>
-              <w:t xml:space="preserve"> store: store ID, product ID, item name, categories, product current amount in store, product current amount in warehouse, product current amount in the branch (store + warehouse), product minimum amount in the branch, product maximum amount in the branch, product price, active sales, upcoming sales, passed sales, product weight, suppliers, supplier-productIDs for all products, purchases from suppliers.</w:t>
+              <w:t xml:space="preserve"> store</w:t>
+            </w:r>
+            <w:r>
+              <w:rPr>
+                <w:rFonts w:asciiTheme="majorBidi" w:hAnsiTheme="majorBidi" w:cstheme="majorBidi"/>
+                <w:color w:val="000000"/>
+                <w:szCs w:val="22"/>
+              </w:rPr>
+              <w:t xml:space="preserve"> the following product info:</w:t>
+            </w:r>
+            <w:r>
+              <w:rPr>
+                <w:rFonts w:asciiTheme="majorBidi" w:hAnsiTheme="majorBidi" w:cstheme="majorBidi"/>
+                <w:color w:val="000000"/>
+                <w:szCs w:val="22"/>
+              </w:rPr>
+              <w:t xml:space="preserve"> product ID, item name, categor</w:t>
+            </w:r>
+            <w:r>
+              <w:rPr>
+                <w:rFonts w:asciiTheme="majorBidi" w:hAnsiTheme="majorBidi" w:cstheme="majorBidi"/>
+                <w:color w:val="000000"/>
+                <w:szCs w:val="22"/>
+              </w:rPr>
+              <w:t>y, price, weight, and manufacturer</w:t>
+            </w:r>
+          </w:p>
+        </w:tc>
+        <w:tc>
+          <w:tcPr>
+            <w:tcW w:w="876" w:type="dxa"/>
+            <w:vAlign w:val="center"/>
+          </w:tcPr>
+          <w:p>
+            <w:pPr>
+              <w:jc w:val="center"/>
+              <w:rPr>
+                <w:rFonts w:asciiTheme="majorBidi" w:hAnsiTheme="majorBidi" w:cstheme="majorBidi"/>
+                <w:szCs w:val="22"/>
+              </w:rPr>
+            </w:pPr>
+            <w:r>
+              <w:rPr>
+                <w:rFonts w:asciiTheme="majorBidi" w:hAnsiTheme="majorBidi" w:cstheme="majorBidi"/>
+                <w:szCs w:val="22"/>
+              </w:rPr>
+              <w:t>MH</w:t>
+            </w:r>
+          </w:p>
+        </w:tc>
+        <w:tc>
+          <w:tcPr>
+            <w:tcW w:w="753" w:type="dxa"/>
+            <w:vAlign w:val="center"/>
+          </w:tcPr>
+          <w:p>
+            <w:pPr>
+              <w:jc w:val="center"/>
+              <w:rPr>
+                <w:rFonts w:asciiTheme="majorBidi" w:hAnsiTheme="majorBidi" w:cstheme="majorBidi"/>
+                <w:szCs w:val="22"/>
+              </w:rPr>
+            </w:pPr>
+            <w:r>
+              <w:rPr>
+                <w:rFonts w:asciiTheme="majorBidi" w:hAnsiTheme="majorBidi" w:cstheme="majorBidi"/>
+                <w:szCs w:val="22"/>
+              </w:rPr>
+              <w:t>Low</w:t>
+            </w:r>
+          </w:p>
+        </w:tc>
+        <w:tc>
+          <w:tcPr>
+            <w:tcW w:w="961" w:type="dxa"/>
+            <w:vAlign w:val="center"/>
+          </w:tcPr>
+          <w:p>
+            <w:pPr>
+              <w:jc w:val="center"/>
+              <w:rPr>
+                <w:rFonts w:asciiTheme="majorBidi" w:hAnsiTheme="majorBidi" w:cstheme="majorBidi"/>
+                <w:szCs w:val="22"/>
+              </w:rPr>
+            </w:pPr>
+            <w:r>
+              <w:rPr>
+                <w:rFonts w:asciiTheme="majorBidi" w:hAnsiTheme="majorBidi" w:cstheme="majorBidi"/>
+                <w:szCs w:val="22"/>
+              </w:rPr>
+              <w:t>Done</w:t>
+            </w:r>
+          </w:p>
+        </w:tc>
+        <w:tc>
+          <w:tcPr>
+            <w:tcW w:w="961" w:type="dxa"/>
+            <w:vAlign w:val="center"/>
+          </w:tcPr>
+          <w:p>
+            <w:pPr>
+              <w:jc w:val="center"/>
+              <w:rPr>
+                <w:rFonts w:asciiTheme="majorBidi" w:hAnsiTheme="majorBidi" w:cstheme="majorBidi"/>
+                <w:szCs w:val="22"/>
+              </w:rPr>
+            </w:pPr>
+            <w:r>
+              <w:rPr>
+                <w:rFonts w:asciiTheme="majorBidi" w:hAnsiTheme="majorBidi" w:cstheme="majorBidi"/>
+                <w:szCs w:val="22"/>
+              </w:rPr>
+              <w:t>Yes</w:t>
+            </w:r>
+          </w:p>
+        </w:tc>
+      </w:tr>
+      <w:tr>
+        <w:trPr>
+          <w:trHeight w:val="484"/>
+          <w:jc w:val="center"/>
+        </w:trPr>
+        <w:tc>
+          <w:tcPr>
+            <w:tcW w:w="548" w:type="dxa"/>
+          </w:tcPr>
+          <w:p>
+            <w:pPr>
+              <w:pStyle w:val="ListParagraph"/>
+              <w:numPr>
+                <w:ilvl w:val="0"/>
+                <w:numId w:val="10"/>
+              </w:numPr>
+              <w:ind w:hanging="630"/>
+              <w:jc w:val="left"/>
+              <w:rPr>
+                <w:rFonts w:asciiTheme="majorBidi" w:hAnsiTheme="majorBidi" w:cstheme="majorBidi"/>
+              </w:rPr>
+            </w:pPr>
+          </w:p>
+        </w:tc>
+        <w:tc>
+          <w:tcPr>
+            <w:tcW w:w="1097" w:type="dxa"/>
+          </w:tcPr>
+          <w:p>
+            <w:pPr>
+              <w:jc w:val="left"/>
+              <w:rPr>
+                <w:rFonts w:asciiTheme="majorBidi" w:hAnsiTheme="majorBidi" w:cstheme="majorBidi"/>
+                <w:color w:val="000000"/>
+                <w:szCs w:val="22"/>
+              </w:rPr>
+            </w:pPr>
+            <w:r>
+              <w:rPr>
+                <w:rFonts w:asciiTheme="majorBidi" w:hAnsiTheme="majorBidi" w:cstheme="majorBidi"/>
+                <w:color w:val="000000"/>
+                <w:szCs w:val="22"/>
+              </w:rPr>
+              <w:t>Inventory</w:t>
+            </w:r>
+          </w:p>
+        </w:tc>
+        <w:tc>
+          <w:tcPr>
+            <w:tcW w:w="5475" w:type="dxa"/>
+            <w:vAlign w:val="center"/>
+          </w:tcPr>
+          <w:p>
+            <w:pPr>
+              <w:spacing w:after="0"/>
+              <w:ind w:right="90"/>
+              <w:jc w:val="left"/>
+              <w:rPr>
+                <w:rFonts w:asciiTheme="majorBidi" w:hAnsiTheme="majorBidi" w:cstheme="majorBidi"/>
+                <w:color w:val="000000"/>
+                <w:szCs w:val="22"/>
+              </w:rPr>
+            </w:pPr>
+            <w:r>
+              <w:rPr>
+                <w:rFonts w:asciiTheme="majorBidi" w:hAnsiTheme="majorBidi" w:cstheme="majorBidi"/>
+                <w:color w:val="000000"/>
+                <w:szCs w:val="22"/>
+              </w:rPr>
+              <w:t xml:space="preserve">The system </w:t>
+            </w:r>
+            <w:r>
+              <w:rPr>
+                <w:rFonts w:asciiTheme="majorBidi" w:hAnsiTheme="majorBidi" w:cstheme="majorBidi"/>
+                <w:b/>
+                <w:bCs/>
+                <w:szCs w:val="22"/>
+              </w:rPr>
+              <w:t>MUST</w:t>
+            </w:r>
+            <w:r>
+              <w:rPr>
+                <w:rFonts w:asciiTheme="majorBidi" w:hAnsiTheme="majorBidi" w:cstheme="majorBidi"/>
+                <w:color w:val="000000"/>
+                <w:szCs w:val="22"/>
+              </w:rPr>
+              <w:t xml:space="preserve"> store</w:t>
+            </w:r>
+            <w:r>
+              <w:rPr>
+                <w:rFonts w:asciiTheme="majorBidi" w:hAnsiTheme="majorBidi" w:cstheme="majorBidi"/>
+                <w:color w:val="000000"/>
+                <w:szCs w:val="22"/>
+              </w:rPr>
+              <w:t xml:space="preserve"> the following </w:t>
+            </w:r>
+            <w:r>
+              <w:rPr>
+                <w:rFonts w:asciiTheme="majorBidi" w:hAnsiTheme="majorBidi" w:cstheme="majorBidi"/>
+                <w:color w:val="000000"/>
+                <w:szCs w:val="22"/>
+              </w:rPr>
+              <w:t>information about stock per each product</w:t>
+            </w:r>
+            <w:r>
+              <w:rPr>
+                <w:rFonts w:asciiTheme="majorBidi" w:hAnsiTheme="majorBidi" w:cstheme="majorBidi"/>
+                <w:color w:val="000000"/>
+                <w:szCs w:val="22"/>
+              </w:rPr>
+              <w:t>:</w:t>
+            </w:r>
+            <w:r>
+              <w:rPr>
+                <w:rFonts w:asciiTheme="majorBidi" w:hAnsiTheme="majorBidi" w:cstheme="majorBidi"/>
+                <w:color w:val="000000"/>
+                <w:szCs w:val="22"/>
+              </w:rPr>
+              <w:t xml:space="preserve"> product ID, </w:t>
+            </w:r>
+            <w:r>
+              <w:rPr>
+                <w:rFonts w:asciiTheme="majorBidi" w:hAnsiTheme="majorBidi" w:cstheme="majorBidi"/>
+                <w:color w:val="000000"/>
+                <w:szCs w:val="22"/>
+              </w:rPr>
+              <w:t>amount in each storefront, amount in each store warehouse, and each store’s min amount</w:t>
+            </w:r>
+          </w:p>
+        </w:tc>
+        <w:tc>
+          <w:tcPr>
+            <w:tcW w:w="876" w:type="dxa"/>
+            <w:vAlign w:val="center"/>
+          </w:tcPr>
+          <w:p>
+            <w:pPr>
+              <w:jc w:val="center"/>
+              <w:rPr>
+                <w:rFonts w:asciiTheme="majorBidi" w:hAnsiTheme="majorBidi" w:cstheme="majorBidi"/>
+                <w:szCs w:val="22"/>
+              </w:rPr>
+            </w:pPr>
+            <w:r>
+              <w:rPr>
+                <w:rFonts w:asciiTheme="majorBidi" w:hAnsiTheme="majorBidi" w:cstheme="majorBidi"/>
+                <w:szCs w:val="22"/>
+              </w:rPr>
+              <w:t>MH</w:t>
+            </w:r>
+          </w:p>
+        </w:tc>
+        <w:tc>
+          <w:tcPr>
+            <w:tcW w:w="753" w:type="dxa"/>
+            <w:vAlign w:val="center"/>
+          </w:tcPr>
+          <w:p>
+            <w:pPr>
+              <w:jc w:val="center"/>
+              <w:rPr>
+                <w:rFonts w:asciiTheme="majorBidi" w:hAnsiTheme="majorBidi" w:cstheme="majorBidi"/>
+                <w:szCs w:val="22"/>
+              </w:rPr>
+            </w:pPr>
+            <w:r>
+              <w:rPr>
+                <w:rFonts w:asciiTheme="majorBidi" w:hAnsiTheme="majorBidi" w:cstheme="majorBidi"/>
+                <w:szCs w:val="22"/>
+              </w:rPr>
+              <w:t>Low</w:t>
+            </w:r>
+          </w:p>
+        </w:tc>
+        <w:tc>
+          <w:tcPr>
+            <w:tcW w:w="961" w:type="dxa"/>
+            <w:vAlign w:val="center"/>
+          </w:tcPr>
+          <w:p>
+            <w:pPr>
+              <w:jc w:val="center"/>
+              <w:rPr>
+                <w:rFonts w:asciiTheme="majorBidi" w:hAnsiTheme="majorBidi" w:cstheme="majorBidi"/>
+                <w:szCs w:val="22"/>
+              </w:rPr>
+            </w:pPr>
+            <w:r>
+              <w:rPr>
+                <w:rFonts w:asciiTheme="majorBidi" w:hAnsiTheme="majorBidi" w:cstheme="majorBidi"/>
+                <w:szCs w:val="22"/>
+              </w:rPr>
+              <w:t>Done</w:t>
+            </w:r>
+          </w:p>
+        </w:tc>
+        <w:tc>
+          <w:tcPr>
+            <w:tcW w:w="961" w:type="dxa"/>
+            <w:vAlign w:val="center"/>
+          </w:tcPr>
+          <w:p>
+            <w:pPr>
+              <w:jc w:val="center"/>
+              <w:rPr>
+                <w:rFonts w:asciiTheme="majorBidi" w:hAnsiTheme="majorBidi" w:cstheme="majorBidi"/>
+                <w:szCs w:val="22"/>
+              </w:rPr>
+            </w:pPr>
+            <w:r>
+              <w:rPr>
+                <w:rFonts w:asciiTheme="majorBidi" w:hAnsiTheme="majorBidi" w:cstheme="majorBidi"/>
+                <w:szCs w:val="22"/>
+              </w:rPr>
+              <w:t>Yes</w:t>
+            </w:r>
+          </w:p>
+        </w:tc>
+      </w:tr>
+      <w:tr>
+        <w:trPr>
+          <w:trHeight w:val="916"/>
+          <w:jc w:val="center"/>
+        </w:trPr>
+        <w:tc>
+          <w:tcPr>
+            <w:tcW w:w="548" w:type="dxa"/>
+          </w:tcPr>
+          <w:p>
+            <w:pPr>
+              <w:pStyle w:val="ListParagraph"/>
+              <w:numPr>
+                <w:ilvl w:val="0"/>
+                <w:numId w:val="10"/>
+              </w:numPr>
+              <w:ind w:hanging="630"/>
+              <w:jc w:val="left"/>
+              <w:rPr>
+                <w:rFonts w:asciiTheme="majorBidi" w:hAnsiTheme="majorBidi" w:cstheme="majorBidi"/>
+              </w:rPr>
+            </w:pPr>
+          </w:p>
+        </w:tc>
+        <w:tc>
+          <w:tcPr>
+            <w:tcW w:w="1097" w:type="dxa"/>
+          </w:tcPr>
+          <w:p>
+            <w:pPr>
+              <w:jc w:val="left"/>
+              <w:rPr>
+                <w:rFonts w:asciiTheme="majorBidi" w:hAnsiTheme="majorBidi" w:cstheme="majorBidi"/>
+                <w:color w:val="000000"/>
+                <w:szCs w:val="22"/>
+              </w:rPr>
+            </w:pPr>
+            <w:r>
+              <w:rPr>
+                <w:rFonts w:asciiTheme="majorBidi" w:hAnsiTheme="majorBidi" w:cstheme="majorBidi"/>
+                <w:color w:val="000000"/>
+                <w:szCs w:val="22"/>
+              </w:rPr>
+              <w:t>Inventory</w:t>
+            </w:r>
+          </w:p>
+        </w:tc>
+        <w:tc>
+          <w:tcPr>
+            <w:tcW w:w="5475" w:type="dxa"/>
+            <w:vAlign w:val="center"/>
+          </w:tcPr>
+          <w:p>
+            <w:pPr>
+              <w:spacing w:after="0"/>
+              <w:ind w:right="90"/>
+              <w:jc w:val="left"/>
+              <w:rPr>
+                <w:rFonts w:asciiTheme="majorBidi" w:hAnsiTheme="majorBidi" w:cstheme="majorBidi"/>
+                <w:color w:val="000000"/>
+                <w:szCs w:val="22"/>
+              </w:rPr>
+            </w:pPr>
+            <w:r>
+              <w:rPr>
+                <w:rFonts w:asciiTheme="majorBidi" w:hAnsiTheme="majorBidi" w:cstheme="majorBidi"/>
+                <w:color w:val="000000"/>
+                <w:szCs w:val="22"/>
+              </w:rPr>
+              <w:t xml:space="preserve">The system </w:t>
+            </w:r>
+            <w:r>
+              <w:rPr>
+                <w:rFonts w:asciiTheme="majorBidi" w:hAnsiTheme="majorBidi" w:cstheme="majorBidi"/>
+                <w:b/>
+                <w:bCs/>
+                <w:szCs w:val="22"/>
+              </w:rPr>
+              <w:t>MUST</w:t>
+            </w:r>
+            <w:r>
+              <w:rPr>
+                <w:rFonts w:asciiTheme="majorBidi" w:hAnsiTheme="majorBidi" w:cstheme="majorBidi"/>
+                <w:color w:val="000000"/>
+                <w:szCs w:val="22"/>
+              </w:rPr>
+              <w:t xml:space="preserve"> store</w:t>
+            </w:r>
+            <w:r>
+              <w:rPr>
+                <w:rFonts w:asciiTheme="majorBidi" w:hAnsiTheme="majorBidi" w:cstheme="majorBidi"/>
+                <w:color w:val="000000"/>
+                <w:szCs w:val="22"/>
+              </w:rPr>
+              <w:t xml:space="preserve"> the following information about s</w:t>
+            </w:r>
+            <w:r>
+              <w:rPr>
+                <w:rFonts w:asciiTheme="majorBidi" w:hAnsiTheme="majorBidi" w:cstheme="majorBidi"/>
+                <w:color w:val="000000"/>
+                <w:szCs w:val="22"/>
+              </w:rPr>
+              <w:t>ales</w:t>
+            </w:r>
+            <w:r>
+              <w:rPr>
+                <w:rFonts w:asciiTheme="majorBidi" w:hAnsiTheme="majorBidi" w:cstheme="majorBidi"/>
+                <w:color w:val="000000"/>
+                <w:szCs w:val="22"/>
+              </w:rPr>
+              <w:t xml:space="preserve"> per each product</w:t>
+            </w:r>
+            <w:r>
+              <w:rPr>
+                <w:rFonts w:asciiTheme="majorBidi" w:hAnsiTheme="majorBidi" w:cstheme="majorBidi"/>
+                <w:color w:val="000000"/>
+                <w:szCs w:val="22"/>
+              </w:rPr>
+              <w:t xml:space="preserve"> and category</w:t>
+            </w:r>
+            <w:r>
+              <w:rPr>
+                <w:rFonts w:asciiTheme="majorBidi" w:hAnsiTheme="majorBidi" w:cstheme="majorBidi"/>
+                <w:color w:val="000000"/>
+                <w:szCs w:val="22"/>
+              </w:rPr>
+              <w:t>:</w:t>
+            </w:r>
+            <w:r>
+              <w:rPr>
+                <w:rFonts w:asciiTheme="majorBidi" w:hAnsiTheme="majorBidi" w:cstheme="majorBidi"/>
+                <w:color w:val="000000"/>
+                <w:szCs w:val="22"/>
+              </w:rPr>
+              <w:t xml:space="preserve"> </w:t>
+            </w:r>
+            <w:r>
+              <w:rPr>
+                <w:rFonts w:asciiTheme="majorBidi" w:hAnsiTheme="majorBidi" w:cstheme="majorBidi"/>
+                <w:color w:val="000000"/>
+                <w:szCs w:val="22"/>
+              </w:rPr>
+              <w:t>active sales, passed sales, future sales, percent off in sale</w:t>
             </w:r>
           </w:p>
         </w:tc>
@@ -3544,7 +4071,7 @@
           </w:tcPr>
           <w:p>
             <w:pPr>
-              <w:pStyle w:val="af1"/>
+              <w:pStyle w:val="ListParagraph"/>
               <w:numPr>
                 <w:ilvl w:val="0"/>
                 <w:numId w:val="10"/>
@@ -3720,7 +4247,7 @@
           </w:tcPr>
           <w:p>
             <w:pPr>
-              <w:pStyle w:val="af1"/>
+              <w:pStyle w:val="ListParagraph"/>
               <w:numPr>
                 <w:ilvl w:val="0"/>
                 <w:numId w:val="10"/>
@@ -3896,7 +4423,7 @@
           </w:tcPr>
           <w:p>
             <w:pPr>
-              <w:pStyle w:val="af1"/>
+              <w:pStyle w:val="ListParagraph"/>
               <w:numPr>
                 <w:ilvl w:val="0"/>
                 <w:numId w:val="10"/>
@@ -3969,7 +4496,25 @@
                 <w:color w:val="000000"/>
                 <w:szCs w:val="22"/>
               </w:rPr>
-              <w:t xml:space="preserve"> be able to produce a report of all products in all branches that are below their minimum amount. The report should include the following: store ID, product ID, product name, product current amount in store, product current amount in warehouse, product current amount in the branch (store+warehouse), product minimum amount in the branch, product maximum amount in the branch</w:t>
+              <w:t xml:space="preserve"> be able to produce a report of all products in all branches that are below their minimum amount. The report should include the following: store ID, product ID, product name, product current amount in store, product current amount in warehouse, product current amount in the branch (</w:t>
+            </w:r>
+            <w:proofErr w:type="spellStart"/>
+            <w:r>
+              <w:rPr>
+                <w:rFonts w:asciiTheme="majorBidi" w:hAnsiTheme="majorBidi" w:cstheme="majorBidi"/>
+                <w:color w:val="000000"/>
+                <w:szCs w:val="22"/>
+              </w:rPr>
+              <w:t>store+warehouse</w:t>
+            </w:r>
+            <w:proofErr w:type="spellEnd"/>
+            <w:r>
+              <w:rPr>
+                <w:rFonts w:asciiTheme="majorBidi" w:hAnsiTheme="majorBidi" w:cstheme="majorBidi"/>
+                <w:color w:val="000000"/>
+                <w:szCs w:val="22"/>
+              </w:rPr>
+              <w:t>), product minimum amount in the branch, product maximum amount in the branch</w:t>
             </w:r>
           </w:p>
         </w:tc>
@@ -4072,7 +4617,7 @@
           </w:tcPr>
           <w:p>
             <w:pPr>
-              <w:pStyle w:val="af1"/>
+              <w:pStyle w:val="ListParagraph"/>
               <w:numPr>
                 <w:ilvl w:val="0"/>
                 <w:numId w:val="10"/>
@@ -4293,7 +4838,7 @@
           </w:tcPr>
           <w:p>
             <w:pPr>
-              <w:pStyle w:val="af1"/>
+              <w:pStyle w:val="ListParagraph"/>
               <w:numPr>
                 <w:ilvl w:val="0"/>
                 <w:numId w:val="10"/>
@@ -4366,7 +4911,25 @@
                 <w:color w:val="000000"/>
                 <w:szCs w:val="22"/>
               </w:rPr>
-              <w:t xml:space="preserve"> be able to produce a report of all products in a chosen branch based on categories. The report should include the following: store ID, product ID, product name, category, product current amount in store, product current amount in warehouse, product current amount in the branch (store+warehouse), product minimum amount in the branch, product maximum amount in the branch.</w:t>
+              <w:t xml:space="preserve"> be able to produce a report of all products in a chosen branch based on categories. The report should include the following: store ID, product ID, product name, category, product current amount in store, product current amount in warehouse, product current amount in the branch (</w:t>
+            </w:r>
+            <w:proofErr w:type="spellStart"/>
+            <w:r>
+              <w:rPr>
+                <w:rFonts w:asciiTheme="majorBidi" w:hAnsiTheme="majorBidi" w:cstheme="majorBidi"/>
+                <w:color w:val="000000"/>
+                <w:szCs w:val="22"/>
+              </w:rPr>
+              <w:t>store+warehouse</w:t>
+            </w:r>
+            <w:proofErr w:type="spellEnd"/>
+            <w:r>
+              <w:rPr>
+                <w:rFonts w:asciiTheme="majorBidi" w:hAnsiTheme="majorBidi" w:cstheme="majorBidi"/>
+                <w:color w:val="000000"/>
+                <w:szCs w:val="22"/>
+              </w:rPr>
+              <w:t>), product minimum amount in the branch, product maximum amount in the branch.</w:t>
             </w:r>
           </w:p>
         </w:tc>
@@ -4469,7 +5032,7 @@
           </w:tcPr>
           <w:p>
             <w:pPr>
-              <w:pStyle w:val="af1"/>
+              <w:pStyle w:val="ListParagraph"/>
               <w:numPr>
                 <w:ilvl w:val="0"/>
                 <w:numId w:val="10"/>
@@ -4542,7 +5105,25 @@
                 <w:color w:val="000000"/>
                 <w:szCs w:val="22"/>
               </w:rPr>
-              <w:t xml:space="preserve"> be able to produce the history of the completed purchases from the suppliers, for a certain product. The history should include the following: StoreID, Supplier, Date, Amount, before discount price, after discount price, description.</w:t>
+              <w:t xml:space="preserve"> be able to produce the history of the completed purchases from the suppliers, for a certain product. The history should include the following: </w:t>
+            </w:r>
+            <w:proofErr w:type="spellStart"/>
+            <w:r>
+              <w:rPr>
+                <w:rFonts w:asciiTheme="majorBidi" w:hAnsiTheme="majorBidi" w:cstheme="majorBidi"/>
+                <w:color w:val="000000"/>
+                <w:szCs w:val="22"/>
+              </w:rPr>
+              <w:t>StoreID</w:t>
+            </w:r>
+            <w:proofErr w:type="spellEnd"/>
+            <w:r>
+              <w:rPr>
+                <w:rFonts w:asciiTheme="majorBidi" w:hAnsiTheme="majorBidi" w:cstheme="majorBidi"/>
+                <w:color w:val="000000"/>
+                <w:szCs w:val="22"/>
+              </w:rPr>
+              <w:t>, Supplier, Date, Amount, before discount price, after discount price, description.</w:t>
             </w:r>
           </w:p>
         </w:tc>
@@ -4645,7 +5226,7 @@
           </w:tcPr>
           <w:p>
             <w:pPr>
-              <w:pStyle w:val="af1"/>
+              <w:pStyle w:val="ListParagraph"/>
               <w:numPr>
                 <w:ilvl w:val="0"/>
                 <w:numId w:val="10"/>
@@ -4718,7 +5299,25 @@
                 <w:color w:val="000000"/>
                 <w:szCs w:val="22"/>
               </w:rPr>
-              <w:t xml:space="preserve"> be able to produce the history of the completed purchases from the suppliers, for a certain product that was bought with a discount. The history should include the following: StoreID, Supplier, Date, Amount, before discount price, after discount price, description.</w:t>
+              <w:t xml:space="preserve"> be able to produce the history of the completed purchases from the suppliers, for a certain product that was bought with a discount. The history should include the following: </w:t>
+            </w:r>
+            <w:proofErr w:type="spellStart"/>
+            <w:r>
+              <w:rPr>
+                <w:rFonts w:asciiTheme="majorBidi" w:hAnsiTheme="majorBidi" w:cstheme="majorBidi"/>
+                <w:color w:val="000000"/>
+                <w:szCs w:val="22"/>
+              </w:rPr>
+              <w:t>StoreID</w:t>
+            </w:r>
+            <w:proofErr w:type="spellEnd"/>
+            <w:r>
+              <w:rPr>
+                <w:rFonts w:asciiTheme="majorBidi" w:hAnsiTheme="majorBidi" w:cstheme="majorBidi"/>
+                <w:color w:val="000000"/>
+                <w:szCs w:val="22"/>
+              </w:rPr>
+              <w:t>, Supplier, Date, Amount, before discount price, after discount price, description.</w:t>
             </w:r>
           </w:p>
         </w:tc>
@@ -4821,7 +5420,7 @@
           </w:tcPr>
           <w:p>
             <w:pPr>
-              <w:pStyle w:val="af1"/>
+              <w:pStyle w:val="ListParagraph"/>
               <w:numPr>
                 <w:ilvl w:val="0"/>
                 <w:numId w:val="10"/>
@@ -4894,7 +5493,25 @@
                 <w:color w:val="000000"/>
                 <w:szCs w:val="22"/>
               </w:rPr>
-              <w:t xml:space="preserve"> be able to create/cancel sales that apply to certain products and/or categories to specified dates. Sales include: sale ID, percentage, start date, end date, Products IDs, categories IDs.</w:t>
+              <w:t xml:space="preserve"> be able to create/cancel sales that apply to certain products and/or categories to specified dates. Sales </w:t>
+            </w:r>
+            <w:proofErr w:type="gramStart"/>
+            <w:r>
+              <w:rPr>
+                <w:rFonts w:asciiTheme="majorBidi" w:hAnsiTheme="majorBidi" w:cstheme="majorBidi"/>
+                <w:color w:val="000000"/>
+                <w:szCs w:val="22"/>
+              </w:rPr>
+              <w:t>include:</w:t>
+            </w:r>
+            <w:proofErr w:type="gramEnd"/>
+            <w:r>
+              <w:rPr>
+                <w:rFonts w:asciiTheme="majorBidi" w:hAnsiTheme="majorBidi" w:cstheme="majorBidi"/>
+                <w:color w:val="000000"/>
+                <w:szCs w:val="22"/>
+              </w:rPr>
+              <w:t xml:space="preserve"> sale ID, percentage, start date, end date, Products IDs, categories IDs.</w:t>
             </w:r>
           </w:p>
         </w:tc>
@@ -4997,7 +5614,7 @@
           </w:tcPr>
           <w:p>
             <w:pPr>
-              <w:pStyle w:val="af1"/>
+              <w:pStyle w:val="ListParagraph"/>
               <w:numPr>
                 <w:ilvl w:val="0"/>
                 <w:numId w:val="10"/>
@@ -5173,7 +5790,7 @@
           </w:tcPr>
           <w:p>
             <w:pPr>
-              <w:pStyle w:val="af1"/>
+              <w:pStyle w:val="ListParagraph"/>
               <w:numPr>
                 <w:ilvl w:val="0"/>
                 <w:numId w:val="10"/>
@@ -5359,7 +5976,7 @@
           </w:tcPr>
           <w:p>
             <w:pPr>
-              <w:pStyle w:val="af1"/>
+              <w:pStyle w:val="ListParagraph"/>
               <w:numPr>
                 <w:ilvl w:val="0"/>
                 <w:numId w:val="10"/>
@@ -5544,7 +6161,7 @@
           </w:tcPr>
           <w:p>
             <w:pPr>
-              <w:pStyle w:val="af1"/>
+              <w:pStyle w:val="ListParagraph"/>
               <w:numPr>
                 <w:ilvl w:val="0"/>
                 <w:numId w:val="10"/>
@@ -5618,7 +6235,27 @@
                 <w:sz w:val="20"/>
                 <w:szCs w:val="20"/>
               </w:rPr>
-              <w:t xml:space="preserve"> allow employees to report about damaged/expired products. The user will insert the following information: store ID, product ID, amout, user ID, description.</w:t>
+              <w:t xml:space="preserve"> allow employees to report about damaged/expired products. The user will insert the following information: store ID, product ID, </w:t>
+            </w:r>
+            <w:proofErr w:type="spellStart"/>
+            <w:r>
+              <w:rPr>
+                <w:rFonts w:asciiTheme="majorBidi" w:hAnsiTheme="majorBidi" w:cstheme="majorBidi"/>
+                <w:color w:val="000000"/>
+                <w:sz w:val="20"/>
+                <w:szCs w:val="20"/>
+              </w:rPr>
+              <w:t>amout</w:t>
+            </w:r>
+            <w:proofErr w:type="spellEnd"/>
+            <w:r>
+              <w:rPr>
+                <w:rFonts w:asciiTheme="majorBidi" w:hAnsiTheme="majorBidi" w:cstheme="majorBidi"/>
+                <w:color w:val="000000"/>
+                <w:sz w:val="20"/>
+                <w:szCs w:val="20"/>
+              </w:rPr>
+              <w:t>, user ID, description.</w:t>
             </w:r>
           </w:p>
         </w:tc>
@@ -5721,7 +6358,7 @@
           </w:tcPr>
           <w:p>
             <w:pPr>
-              <w:pStyle w:val="af1"/>
+              <w:pStyle w:val="ListParagraph"/>
               <w:numPr>
                 <w:ilvl w:val="0"/>
                 <w:numId w:val="10"/>
@@ -5795,7 +6432,25 @@
                 <w:sz w:val="20"/>
                 <w:szCs w:val="20"/>
               </w:rPr>
-              <w:t xml:space="preserve"> be able to produce a report of damaged products/expired products/both products which were reported on certain range of dates. The report should include the following information: product ID, store ID, amount, user ID, description, date, expired/damaged.</w:t>
+              <w:t xml:space="preserve"> be able to produce a report of damaged products/expired products/both products which were reported on certain range of dates. The report </w:t>
+            </w:r>
+            <w:r>
+              <w:rPr>
+                <w:rFonts w:asciiTheme="majorBidi" w:hAnsiTheme="majorBidi" w:cstheme="majorBidi"/>
+                <w:color w:val="000000"/>
+                <w:sz w:val="20"/>
+                <w:szCs w:val="20"/>
+              </w:rPr>
+              <w:t>must</w:t>
+            </w:r>
+            <w:r>
+              <w:rPr>
+                <w:rFonts w:asciiTheme="majorBidi" w:hAnsiTheme="majorBidi" w:cstheme="majorBidi"/>
+                <w:color w:val="000000"/>
+                <w:sz w:val="20"/>
+                <w:szCs w:val="20"/>
+              </w:rPr>
+              <w:t xml:space="preserve"> include the following information: product ID, store ID, amount, user ID, description, date, expired/damaged.</w:t>
             </w:r>
           </w:p>
         </w:tc>
@@ -5898,7 +6553,7 @@
           </w:tcPr>
           <w:p>
             <w:pPr>
-              <w:pStyle w:val="af1"/>
+              <w:pStyle w:val="ListParagraph"/>
               <w:numPr>
                 <w:ilvl w:val="0"/>
                 <w:numId w:val="10"/>
@@ -6075,7 +6730,7 @@
           </w:tcPr>
           <w:p>
             <w:pPr>
-              <w:pStyle w:val="af1"/>
+              <w:pStyle w:val="ListParagraph"/>
               <w:numPr>
                 <w:ilvl w:val="0"/>
                 <w:numId w:val="10"/>
@@ -6247,7 +6902,7 @@
           </w:tcPr>
           <w:p>
             <w:pPr>
-              <w:pStyle w:val="af1"/>
+              <w:pStyle w:val="ListParagraph"/>
               <w:numPr>
                 <w:ilvl w:val="0"/>
                 <w:numId w:val="10"/>
@@ -6419,7 +7074,7 @@
           </w:tcPr>
           <w:p>
             <w:pPr>
-              <w:pStyle w:val="af1"/>
+              <w:pStyle w:val="ListParagraph"/>
               <w:numPr>
                 <w:ilvl w:val="0"/>
                 <w:numId w:val="10"/>
@@ -6488,7 +7143,25 @@
                 <w:sz w:val="20"/>
                 <w:szCs w:val="20"/>
               </w:rPr>
-              <w:t xml:space="preserve"> support that orders cannot be edited in the last 24 hours before the order's planned deliveries.</w:t>
+              <w:t xml:space="preserve"> support </w:t>
+            </w:r>
+            <w:proofErr w:type="gramStart"/>
+            <w:r>
+              <w:rPr>
+                <w:rFonts w:asciiTheme="majorBidi" w:hAnsiTheme="majorBidi" w:cstheme="majorBidi"/>
+                <w:sz w:val="20"/>
+                <w:szCs w:val="20"/>
+              </w:rPr>
+              <w:t>that orders</w:t>
+            </w:r>
+            <w:proofErr w:type="gramEnd"/>
+            <w:r>
+              <w:rPr>
+                <w:rFonts w:asciiTheme="majorBidi" w:hAnsiTheme="majorBidi" w:cstheme="majorBidi"/>
+                <w:sz w:val="20"/>
+                <w:szCs w:val="20"/>
+              </w:rPr>
+              <w:t xml:space="preserve"> cannot be edited in the last 24 hours before the order's planned deliveries.</w:t>
             </w:r>
           </w:p>
         </w:tc>
@@ -6591,7 +7264,7 @@
           </w:tcPr>
           <w:p>
             <w:pPr>
-              <w:pStyle w:val="af1"/>
+              <w:pStyle w:val="ListParagraph"/>
               <w:numPr>
                 <w:ilvl w:val="0"/>
                 <w:numId w:val="10"/>
@@ -6763,7 +7436,7 @@
           </w:tcPr>
           <w:p>
             <w:pPr>
-              <w:pStyle w:val="af1"/>
+              <w:pStyle w:val="ListParagraph"/>
               <w:numPr>
                 <w:ilvl w:val="0"/>
                 <w:numId w:val="10"/>
@@ -6943,7 +7616,7 @@
           </w:tcPr>
           <w:p>
             <w:pPr>
-              <w:pStyle w:val="af1"/>
+              <w:pStyle w:val="ListParagraph"/>
               <w:numPr>
                 <w:ilvl w:val="0"/>
                 <w:numId w:val="10"/>
@@ -7049,7 +7722,7 @@
     </w:tbl>
     <w:p>
       <w:pPr>
-        <w:pStyle w:val="1"/>
+        <w:pStyle w:val="Heading1"/>
         <w:pageBreakBefore/>
         <w:numPr>
           <w:ilvl w:val="0"/>
@@ -7082,7 +7755,7 @@
     </w:p>
     <w:tbl>
       <w:tblPr>
-        <w:tblStyle w:val="a3"/>
+        <w:tblStyle w:val="TableGrid"/>
         <w:tblW w:w="0" w:type="auto"/>
         <w:jc w:val="center"/>
         <w:tblLayout w:type="fixed"/>
@@ -7238,6 +7911,7 @@
                 <w:szCs w:val="22"/>
               </w:rPr>
             </w:pPr>
+            <w:proofErr w:type="spellStart"/>
             <w:r>
               <w:rPr>
                 <w:rFonts w:asciiTheme="majorBidi" w:hAnsiTheme="majorBidi" w:cstheme="majorBidi"/>
@@ -7245,6 +7919,7 @@
               </w:rPr>
               <w:t>Feasable</w:t>
             </w:r>
+            <w:proofErr w:type="spellEnd"/>
           </w:p>
         </w:tc>
       </w:tr>
@@ -7258,7 +7933,7 @@
           </w:tcPr>
           <w:p>
             <w:pPr>
-              <w:pStyle w:val="af1"/>
+              <w:pStyle w:val="ListParagraph"/>
               <w:numPr>
                 <w:ilvl w:val="0"/>
                 <w:numId w:val="19"/>
@@ -7428,7 +8103,7 @@
           </w:tcPr>
           <w:p>
             <w:pPr>
-              <w:pStyle w:val="af1"/>
+              <w:pStyle w:val="ListParagraph"/>
               <w:numPr>
                 <w:ilvl w:val="0"/>
                 <w:numId w:val="19"/>
@@ -7580,7 +8255,7 @@
           </w:tcPr>
           <w:p>
             <w:pPr>
-              <w:pStyle w:val="af1"/>
+              <w:pStyle w:val="ListParagraph"/>
               <w:numPr>
                 <w:ilvl w:val="0"/>
                 <w:numId w:val="19"/>
@@ -7735,7 +8410,7 @@
           </w:tcPr>
           <w:p>
             <w:pPr>
-              <w:pStyle w:val="af1"/>
+              <w:pStyle w:val="ListParagraph"/>
               <w:numPr>
                 <w:ilvl w:val="0"/>
                 <w:numId w:val="19"/>
@@ -7887,7 +8562,7 @@
           </w:tcPr>
           <w:p>
             <w:pPr>
-              <w:pStyle w:val="af1"/>
+              <w:pStyle w:val="ListParagraph"/>
               <w:numPr>
                 <w:ilvl w:val="0"/>
                 <w:numId w:val="19"/>
@@ -8082,7 +8757,7 @@
           </w:tcPr>
           <w:p>
             <w:pPr>
-              <w:pStyle w:val="af1"/>
+              <w:pStyle w:val="ListParagraph"/>
               <w:numPr>
                 <w:ilvl w:val="0"/>
                 <w:numId w:val="19"/>
@@ -8150,7 +8825,25 @@
                 <w:color w:val="000000"/>
                 <w:szCs w:val="22"/>
               </w:rPr>
-              <w:t xml:space="preserve"> or none, but can have any number of sub-categories. (sub-category and parent category are in a two-way connection)</w:t>
+              <w:t xml:space="preserve"> or </w:t>
+            </w:r>
+            <w:proofErr w:type="gramStart"/>
+            <w:r>
+              <w:rPr>
+                <w:rFonts w:asciiTheme="majorBidi" w:hAnsiTheme="majorBidi" w:cstheme="majorBidi"/>
+                <w:color w:val="000000"/>
+                <w:szCs w:val="22"/>
+              </w:rPr>
+              <w:t>none, but</w:t>
+            </w:r>
+            <w:proofErr w:type="gramEnd"/>
+            <w:r>
+              <w:rPr>
+                <w:rFonts w:asciiTheme="majorBidi" w:hAnsiTheme="majorBidi" w:cstheme="majorBidi"/>
+                <w:color w:val="000000"/>
+                <w:szCs w:val="22"/>
+              </w:rPr>
+              <w:t xml:space="preserve"> can have any number of sub-categories. (sub-category and parent category are in a two-way connection)</w:t>
             </w:r>
           </w:p>
         </w:tc>
@@ -8253,7 +8946,7 @@
           </w:tcPr>
           <w:p>
             <w:pPr>
-              <w:pStyle w:val="af1"/>
+              <w:pStyle w:val="ListParagraph"/>
               <w:numPr>
                 <w:ilvl w:val="0"/>
                 <w:numId w:val="19"/>
@@ -8306,7 +8999,25 @@
                 <w:color w:val="000000"/>
                 <w:szCs w:val="22"/>
               </w:rPr>
-              <w:t>The report of damaged/expired products needs to be able to be sorted by: store, product, category.</w:t>
+              <w:t xml:space="preserve">The report of damaged/expired products needs to be able to be sorted </w:t>
+            </w:r>
+            <w:proofErr w:type="gramStart"/>
+            <w:r>
+              <w:rPr>
+                <w:rFonts w:asciiTheme="majorBidi" w:hAnsiTheme="majorBidi" w:cstheme="majorBidi"/>
+                <w:color w:val="000000"/>
+                <w:szCs w:val="22"/>
+              </w:rPr>
+              <w:t>by:</w:t>
+            </w:r>
+            <w:proofErr w:type="gramEnd"/>
+            <w:r>
+              <w:rPr>
+                <w:rFonts w:asciiTheme="majorBidi" w:hAnsiTheme="majorBidi" w:cstheme="majorBidi"/>
+                <w:color w:val="000000"/>
+                <w:szCs w:val="22"/>
+              </w:rPr>
+              <w:t xml:space="preserve"> store, product, category.</w:t>
             </w:r>
           </w:p>
         </w:tc>
@@ -8410,7 +9121,7 @@
           </w:tcPr>
           <w:p>
             <w:pPr>
-              <w:pStyle w:val="af1"/>
+              <w:pStyle w:val="ListParagraph"/>
               <w:numPr>
                 <w:ilvl w:val="0"/>
                 <w:numId w:val="19"/>
@@ -8493,7 +9204,23 @@
                 <w:rFonts w:asciiTheme="majorBidi" w:hAnsiTheme="majorBidi" w:cstheme="majorBidi"/>
                 <w:szCs w:val="22"/>
               </w:rPr>
-              <w:t>An order must include store id, Supplier id, Products ids, Products amounts, arrival time, original price, discount and final price.</w:t>
+              <w:t xml:space="preserve">An order must include store id, Supplier id, Products ids, Products amounts, arrival time, original price, </w:t>
+            </w:r>
+            <w:proofErr w:type="gramStart"/>
+            <w:r>
+              <w:rPr>
+                <w:rFonts w:asciiTheme="majorBidi" w:hAnsiTheme="majorBidi" w:cstheme="majorBidi"/>
+                <w:szCs w:val="22"/>
+              </w:rPr>
+              <w:t>discount</w:t>
+            </w:r>
+            <w:proofErr w:type="gramEnd"/>
+            <w:r>
+              <w:rPr>
+                <w:rFonts w:asciiTheme="majorBidi" w:hAnsiTheme="majorBidi" w:cstheme="majorBidi"/>
+                <w:szCs w:val="22"/>
+              </w:rPr>
+              <w:t xml:space="preserve"> and final price.</w:t>
             </w:r>
           </w:p>
         </w:tc>
@@ -8596,7 +9323,7 @@
           </w:tcPr>
           <w:p>
             <w:pPr>
-              <w:pStyle w:val="af1"/>
+              <w:pStyle w:val="ListParagraph"/>
               <w:numPr>
                 <w:ilvl w:val="0"/>
                 <w:numId w:val="19"/>
@@ -8708,7 +9435,7 @@
           </w:tcPr>
           <w:p>
             <w:pPr>
-              <w:pStyle w:val="af1"/>
+              <w:pStyle w:val="ListParagraph"/>
               <w:numPr>
                 <w:ilvl w:val="0"/>
                 <w:numId w:val="19"/>
@@ -8833,7 +9560,7 @@
     </w:p>
     <w:p>
       <w:pPr>
-        <w:pStyle w:val="ae"/>
+        <w:pStyle w:val="Caption"/>
         <w:jc w:val="left"/>
         <w:rPr>
           <w:rFonts w:ascii="Times New Roman" w:hAnsi="Times New Roman"/>
@@ -9346,7 +10073,7 @@
     </w:p>
     <w:p>
       <w:pPr>
-        <w:pStyle w:val="ae"/>
+        <w:pStyle w:val="Caption"/>
         <w:jc w:val="left"/>
         <w:rPr>
           <w:rFonts w:ascii="Times New Roman" w:hAnsi="Times New Roman"/>
@@ -10383,7 +11110,25 @@
                 <w:color w:val="auto"/>
                 <w:lang w:bidi="he-IL"/>
               </w:rPr>
-              <w:t xml:space="preserve"> has only one type of agreement, from : by order, routine, not transporting.</w:t>
+              <w:t xml:space="preserve"> has only one type of agreement, </w:t>
+            </w:r>
+            <w:proofErr w:type="gramStart"/>
+            <w:r>
+              <w:rPr>
+                <w:rFonts w:ascii="Times New Roman" w:hAnsi="Times New Roman"/>
+                <w:color w:val="auto"/>
+                <w:lang w:bidi="he-IL"/>
+              </w:rPr>
+              <w:t>from :</w:t>
+            </w:r>
+            <w:proofErr w:type="gramEnd"/>
+            <w:r>
+              <w:rPr>
+                <w:rFonts w:ascii="Times New Roman" w:hAnsi="Times New Roman"/>
+                <w:color w:val="auto"/>
+                <w:lang w:bidi="he-IL"/>
+              </w:rPr>
+              <w:t xml:space="preserve"> by order, routine, not transporting.</w:t>
             </w:r>
           </w:p>
         </w:tc>
@@ -10679,6 +11424,340 @@
                 <w:lang w:bidi="he-IL"/>
               </w:rPr>
               <w:t xml:space="preserve"> at inventory. </w:t>
+            </w:r>
+          </w:p>
+        </w:tc>
+      </w:tr>
+      <w:tr>
+        <w:trPr>
+          <w:trHeight w:val="368"/>
+        </w:trPr>
+        <w:tc>
+          <w:tcPr>
+            <w:tcW w:w="1261" w:type="dxa"/>
+          </w:tcPr>
+          <w:p>
+            <w:pPr>
+              <w:pStyle w:val="Tablecellleftcolumn"/>
+              <w:numPr>
+                <w:ilvl w:val="0"/>
+                <w:numId w:val="20"/>
+              </w:numPr>
+              <w:ind w:right="81"/>
+              <w:jc w:val="left"/>
+              <w:rPr>
+                <w:rFonts w:ascii="Times New Roman" w:hAnsi="Times New Roman"/>
+                <w:color w:val="auto"/>
+                <w:lang w:bidi="he-IL"/>
+              </w:rPr>
+            </w:pPr>
+          </w:p>
+        </w:tc>
+        <w:tc>
+          <w:tcPr>
+            <w:tcW w:w="1858" w:type="dxa"/>
+          </w:tcPr>
+          <w:p>
+            <w:pPr>
+              <w:pStyle w:val="Tablecellbody"/>
+              <w:ind w:right="81"/>
+              <w:jc w:val="left"/>
+              <w:rPr>
+                <w:rFonts w:ascii="Times New Roman" w:hAnsi="Times New Roman"/>
+                <w:color w:val="auto"/>
+              </w:rPr>
+            </w:pPr>
+            <w:r>
+              <w:rPr>
+                <w:rFonts w:ascii="Times New Roman" w:hAnsi="Times New Roman"/>
+                <w:color w:val="auto"/>
+              </w:rPr>
+              <w:t>Inventory</w:t>
+            </w:r>
+          </w:p>
+        </w:tc>
+        <w:tc>
+          <w:tcPr>
+            <w:tcW w:w="7229" w:type="dxa"/>
+          </w:tcPr>
+          <w:p>
+            <w:pPr>
+              <w:pStyle w:val="Tablecellbody"/>
+              <w:tabs>
+                <w:tab w:val="left" w:pos="5061"/>
+              </w:tabs>
+              <w:ind w:left="90" w:right="81"/>
+              <w:jc w:val="left"/>
+              <w:rPr>
+                <w:rFonts w:ascii="Times New Roman" w:hAnsi="Times New Roman"/>
+                <w:color w:val="auto"/>
+                <w:lang w:bidi="he-IL"/>
+              </w:rPr>
+            </w:pPr>
+            <w:r>
+              <w:rPr>
+                <w:rFonts w:ascii="Times New Roman" w:hAnsi="Times New Roman"/>
+                <w:color w:val="auto"/>
+                <w:lang w:bidi="he-IL"/>
+              </w:rPr>
+              <w:t xml:space="preserve">There is predefined target amount per product per </w:t>
+            </w:r>
+            <w:proofErr w:type="gramStart"/>
+            <w:r>
+              <w:rPr>
+                <w:rFonts w:ascii="Times New Roman" w:hAnsi="Times New Roman"/>
+                <w:color w:val="auto"/>
+                <w:lang w:bidi="he-IL"/>
+              </w:rPr>
+              <w:t>store</w:t>
+            </w:r>
+            <w:proofErr w:type="gramEnd"/>
+            <w:r>
+              <w:rPr>
+                <w:rFonts w:ascii="Times New Roman" w:hAnsi="Times New Roman"/>
+                <w:color w:val="auto"/>
+                <w:lang w:bidi="he-IL"/>
+              </w:rPr>
+              <w:t xml:space="preserve"> which is above the min amount, such that when creating an order because of low stock the order amount should be target-min</w:t>
+            </w:r>
+          </w:p>
+        </w:tc>
+      </w:tr>
+      <w:tr>
+        <w:trPr>
+          <w:trHeight w:val="368"/>
+        </w:trPr>
+        <w:tc>
+          <w:tcPr>
+            <w:tcW w:w="1261" w:type="dxa"/>
+          </w:tcPr>
+          <w:p>
+            <w:pPr>
+              <w:pStyle w:val="Tablecellleftcolumn"/>
+              <w:numPr>
+                <w:ilvl w:val="0"/>
+                <w:numId w:val="20"/>
+              </w:numPr>
+              <w:ind w:right="81"/>
+              <w:jc w:val="left"/>
+              <w:rPr>
+                <w:rFonts w:ascii="Times New Roman" w:hAnsi="Times New Roman"/>
+                <w:color w:val="auto"/>
+                <w:lang w:bidi="he-IL"/>
+              </w:rPr>
+            </w:pPr>
+          </w:p>
+        </w:tc>
+        <w:tc>
+          <w:tcPr>
+            <w:tcW w:w="1858" w:type="dxa"/>
+          </w:tcPr>
+          <w:p>
+            <w:pPr>
+              <w:pStyle w:val="Tablecellbody"/>
+              <w:ind w:right="81"/>
+              <w:jc w:val="left"/>
+              <w:rPr>
+                <w:rFonts w:ascii="Times New Roman" w:hAnsi="Times New Roman"/>
+                <w:color w:val="auto"/>
+              </w:rPr>
+            </w:pPr>
+            <w:proofErr w:type="spellStart"/>
+            <w:r>
+              <w:rPr>
+                <w:rFonts w:ascii="Times New Roman" w:hAnsi="Times New Roman"/>
+                <w:color w:val="auto"/>
+              </w:rPr>
+              <w:t>Suppliers+Inventory</w:t>
+            </w:r>
+            <w:proofErr w:type="spellEnd"/>
+          </w:p>
+        </w:tc>
+        <w:tc>
+          <w:tcPr>
+            <w:tcW w:w="7229" w:type="dxa"/>
+          </w:tcPr>
+          <w:p>
+            <w:pPr>
+              <w:pStyle w:val="Tablecellbody"/>
+              <w:tabs>
+                <w:tab w:val="left" w:pos="5061"/>
+              </w:tabs>
+              <w:ind w:left="90" w:right="81"/>
+              <w:jc w:val="left"/>
+              <w:rPr>
+                <w:rFonts w:ascii="Times New Roman" w:hAnsi="Times New Roman"/>
+                <w:color w:val="auto"/>
+                <w:lang w:bidi="he-IL"/>
+              </w:rPr>
+            </w:pPr>
+            <w:r>
+              <w:rPr>
+                <w:rFonts w:ascii="Times New Roman" w:hAnsi="Times New Roman"/>
+                <w:color w:val="auto"/>
+                <w:lang w:bidi="he-IL"/>
+              </w:rPr>
+              <w:t xml:space="preserve">The System is shut down at the end of each </w:t>
+            </w:r>
+            <w:proofErr w:type="gramStart"/>
+            <w:r>
+              <w:rPr>
+                <w:rFonts w:ascii="Times New Roman" w:hAnsi="Times New Roman"/>
+                <w:color w:val="auto"/>
+                <w:lang w:bidi="he-IL"/>
+              </w:rPr>
+              <w:t>workday, and</w:t>
+            </w:r>
+            <w:proofErr w:type="gramEnd"/>
+            <w:r>
+              <w:rPr>
+                <w:rFonts w:ascii="Times New Roman" w:hAnsi="Times New Roman"/>
+                <w:color w:val="auto"/>
+                <w:lang w:bidi="he-IL"/>
+              </w:rPr>
+              <w:t xml:space="preserve"> </w:t>
+            </w:r>
+            <w:r>
+              <w:rPr>
+                <w:rFonts w:ascii="Times New Roman" w:hAnsi="Times New Roman"/>
+                <w:color w:val="auto"/>
+                <w:lang w:bidi="he-IL"/>
+              </w:rPr>
+              <w:t xml:space="preserve">turned on at the beginning of the day. At the beginning of each </w:t>
+            </w:r>
+            <w:proofErr w:type="gramStart"/>
+            <w:r>
+              <w:rPr>
+                <w:rFonts w:ascii="Times New Roman" w:hAnsi="Times New Roman"/>
+                <w:color w:val="auto"/>
+                <w:lang w:bidi="he-IL"/>
+              </w:rPr>
+              <w:t>day</w:t>
+            </w:r>
+            <w:proofErr w:type="gramEnd"/>
+            <w:r>
+              <w:rPr>
+                <w:rFonts w:ascii="Times New Roman" w:hAnsi="Times New Roman"/>
+                <w:color w:val="auto"/>
+                <w:lang w:bidi="he-IL"/>
+              </w:rPr>
+              <w:t xml:space="preserve"> we send the suppliers the updated amounts for the next day’s orders if needed.</w:t>
+            </w:r>
+          </w:p>
+        </w:tc>
+      </w:tr>
+      <w:tr>
+        <w:trPr>
+          <w:trHeight w:val="368"/>
+        </w:trPr>
+        <w:tc>
+          <w:tcPr>
+            <w:tcW w:w="1261" w:type="dxa"/>
+          </w:tcPr>
+          <w:p>
+            <w:pPr>
+              <w:pStyle w:val="Tablecellleftcolumn"/>
+              <w:numPr>
+                <w:ilvl w:val="0"/>
+                <w:numId w:val="20"/>
+              </w:numPr>
+              <w:ind w:right="81"/>
+              <w:jc w:val="left"/>
+              <w:rPr>
+                <w:rFonts w:ascii="Times New Roman" w:hAnsi="Times New Roman"/>
+                <w:color w:val="auto"/>
+                <w:lang w:bidi="he-IL"/>
+              </w:rPr>
+            </w:pPr>
+          </w:p>
+        </w:tc>
+        <w:tc>
+          <w:tcPr>
+            <w:tcW w:w="1858" w:type="dxa"/>
+          </w:tcPr>
+          <w:p>
+            <w:pPr>
+              <w:pStyle w:val="Tablecellbody"/>
+              <w:ind w:right="81"/>
+              <w:jc w:val="left"/>
+              <w:rPr>
+                <w:rFonts w:ascii="Times New Roman" w:hAnsi="Times New Roman"/>
+                <w:color w:val="auto"/>
+              </w:rPr>
+            </w:pPr>
+            <w:proofErr w:type="spellStart"/>
+            <w:r>
+              <w:rPr>
+                <w:rFonts w:ascii="Times New Roman" w:hAnsi="Times New Roman"/>
+                <w:color w:val="auto"/>
+              </w:rPr>
+              <w:t>Suppliers+Inventory</w:t>
+            </w:r>
+            <w:proofErr w:type="spellEnd"/>
+          </w:p>
+        </w:tc>
+        <w:tc>
+          <w:tcPr>
+            <w:tcW w:w="7229" w:type="dxa"/>
+          </w:tcPr>
+          <w:p>
+            <w:pPr>
+              <w:pStyle w:val="Tablecellbody"/>
+              <w:tabs>
+                <w:tab w:val="left" w:pos="5061"/>
+              </w:tabs>
+              <w:ind w:left="90" w:right="81"/>
+              <w:jc w:val="left"/>
+              <w:rPr>
+                <w:rFonts w:ascii="Times New Roman" w:hAnsi="Times New Roman" w:hint="cs"/>
+                <w:color w:val="auto"/>
+                <w:rtl/>
+                <w:lang w:bidi="he-IL"/>
+              </w:rPr>
+            </w:pPr>
+            <w:r>
+              <w:rPr>
+                <w:rFonts w:ascii="Times New Roman" w:hAnsi="Times New Roman"/>
+                <w:color w:val="auto"/>
+                <w:lang w:bidi="he-IL"/>
+              </w:rPr>
+              <w:t xml:space="preserve">When a delivery arrives at the warehouse, the </w:t>
+            </w:r>
+            <w:proofErr w:type="spellStart"/>
+            <w:r>
+              <w:rPr>
+                <w:rFonts w:ascii="Times New Roman" w:hAnsi="Times New Roman"/>
+                <w:color w:val="auto"/>
+                <w:lang w:bidi="he-IL"/>
+              </w:rPr>
+              <w:t>orderID</w:t>
+            </w:r>
+            <w:proofErr w:type="spellEnd"/>
+            <w:r>
+              <w:rPr>
+                <w:rFonts w:ascii="Times New Roman" w:hAnsi="Times New Roman"/>
+                <w:color w:val="auto"/>
+                <w:lang w:bidi="he-IL"/>
+              </w:rPr>
+              <w:t xml:space="preserve"> and </w:t>
+            </w:r>
+            <w:proofErr w:type="spellStart"/>
+            <w:r>
+              <w:rPr>
+                <w:rFonts w:ascii="Times New Roman" w:hAnsi="Times New Roman"/>
+                <w:color w:val="auto"/>
+                <w:lang w:bidi="he-IL"/>
+              </w:rPr>
+              <w:t>supplierID</w:t>
+            </w:r>
+            <w:proofErr w:type="spellEnd"/>
+            <w:r>
+              <w:rPr>
+                <w:rFonts w:ascii="Times New Roman" w:hAnsi="Times New Roman"/>
+                <w:color w:val="auto"/>
+                <w:lang w:bidi="he-IL"/>
+              </w:rPr>
+              <w:t xml:space="preserve"> is known (attached to the driver’s receipt)</w:t>
             </w:r>
           </w:p>
         </w:tc>
@@ -10716,7 +11795,7 @@
     </w:p>
     <w:p>
       <w:pPr>
-        <w:pStyle w:val="ae"/>
+        <w:pStyle w:val="Caption"/>
         <w:jc w:val="left"/>
         <w:rPr>
           <w:rFonts w:ascii="Times New Roman" w:hAnsi="Times New Roman"/>
@@ -10952,8 +12031,17 @@
                 <w:rFonts w:ascii="Times New Roman" w:hAnsi="Times New Roman"/>
                 <w:color w:val="auto"/>
               </w:rPr>
-              <w:t>Roi Tiefenbrunn</w:t>
-            </w:r>
+              <w:t xml:space="preserve">Roi </w:t>
+            </w:r>
+            <w:proofErr w:type="spellStart"/>
+            <w:r>
+              <w:rPr>
+                <w:rFonts w:ascii="Times New Roman" w:hAnsi="Times New Roman"/>
+                <w:color w:val="auto"/>
+              </w:rPr>
+              <w:t>Tiefenbrunn</w:t>
+            </w:r>
+            <w:proofErr w:type="spellEnd"/>
             <w:r>
               <w:rPr>
                 <w:rFonts w:ascii="Times New Roman" w:hAnsi="Times New Roman"/>
@@ -11036,8 +12124,17 @@
                 <w:rFonts w:ascii="Times New Roman" w:hAnsi="Times New Roman"/>
                 <w:color w:val="auto"/>
               </w:rPr>
-              <w:t>Yonatan Diga</w:t>
-            </w:r>
+              <w:t xml:space="preserve">Yonatan </w:t>
+            </w:r>
+            <w:proofErr w:type="spellStart"/>
+            <w:r>
+              <w:rPr>
+                <w:rFonts w:ascii="Times New Roman" w:hAnsi="Times New Roman"/>
+                <w:color w:val="auto"/>
+              </w:rPr>
+              <w:t>Diga</w:t>
+            </w:r>
+            <w:proofErr w:type="spellEnd"/>
           </w:p>
         </w:tc>
         <w:tc>
@@ -11066,7 +12163,23 @@
                 <w:rFonts w:ascii="Times New Roman" w:hAnsi="Times New Roman"/>
                 <w:color w:val="auto"/>
               </w:rPr>
-              <w:t xml:space="preserve"> and suppliers assumptions</w:t>
+              <w:t xml:space="preserve"> and </w:t>
+            </w:r>
+            <w:proofErr w:type="gramStart"/>
+            <w:r>
+              <w:rPr>
+                <w:rFonts w:ascii="Times New Roman" w:hAnsi="Times New Roman"/>
+                <w:color w:val="auto"/>
+              </w:rPr>
+              <w:t>suppliers</w:t>
+            </w:r>
+            <w:proofErr w:type="gramEnd"/>
+            <w:r>
+              <w:rPr>
+                <w:rFonts w:ascii="Times New Roman" w:hAnsi="Times New Roman"/>
+                <w:color w:val="auto"/>
+              </w:rPr>
+              <w:t xml:space="preserve"> assumptions</w:t>
             </w:r>
             <w:r>
               <w:rPr>
@@ -11126,8 +12239,17 @@
                 <w:rFonts w:ascii="Times New Roman" w:hAnsi="Times New Roman"/>
                 <w:color w:val="auto"/>
               </w:rPr>
-              <w:t>Yonatan Diga</w:t>
-            </w:r>
+              <w:t xml:space="preserve">Yonatan </w:t>
+            </w:r>
+            <w:proofErr w:type="spellStart"/>
+            <w:r>
+              <w:rPr>
+                <w:rFonts w:ascii="Times New Roman" w:hAnsi="Times New Roman"/>
+                <w:color w:val="auto"/>
+              </w:rPr>
+              <w:t>Diga</w:t>
+            </w:r>
+            <w:proofErr w:type="spellEnd"/>
           </w:p>
         </w:tc>
         <w:tc>
@@ -11157,6 +12279,90 @@
                 <w:color w:val="auto"/>
               </w:rPr>
               <w:t>requirements</w:t>
+            </w:r>
+          </w:p>
+        </w:tc>
+      </w:tr>
+      <w:tr>
+        <w:trPr>
+          <w:trHeight w:val="368"/>
+        </w:trPr>
+        <w:tc>
+          <w:tcPr>
+            <w:tcW w:w="1459" w:type="dxa"/>
+          </w:tcPr>
+          <w:p>
+            <w:pPr>
+              <w:pStyle w:val="Tablecellleftcolumn"/>
+              <w:ind w:left="90" w:right="81"/>
+              <w:jc w:val="left"/>
+              <w:rPr>
+                <w:rFonts w:ascii="Times New Roman" w:hAnsi="Times New Roman"/>
+                <w:color w:val="auto"/>
+                <w:lang w:bidi="he-IL"/>
+              </w:rPr>
+            </w:pPr>
+            <w:r>
+              <w:rPr>
+                <w:rFonts w:ascii="Times New Roman" w:hAnsi="Times New Roman" w:hint="cs"/>
+                <w:color w:val="auto"/>
+                <w:rtl/>
+                <w:lang w:bidi="he-IL"/>
+              </w:rPr>
+              <w:t>14/05/2022</w:t>
+            </w:r>
+          </w:p>
+        </w:tc>
+        <w:tc>
+          <w:tcPr>
+            <w:tcW w:w="3219" w:type="dxa"/>
+          </w:tcPr>
+          <w:p>
+            <w:pPr>
+              <w:pStyle w:val="Tablecellbody"/>
+              <w:ind w:left="90" w:right="81"/>
+              <w:jc w:val="left"/>
+              <w:rPr>
+                <w:rFonts w:ascii="Times New Roman" w:hAnsi="Times New Roman"/>
+                <w:color w:val="auto"/>
+              </w:rPr>
+            </w:pPr>
+            <w:r>
+              <w:rPr>
+                <w:rFonts w:ascii="Times New Roman" w:hAnsi="Times New Roman" w:hint="cs"/>
+                <w:color w:val="auto"/>
+              </w:rPr>
+              <w:t>T</w:t>
+            </w:r>
+            <w:r>
+              <w:rPr>
+                <w:rFonts w:ascii="Times New Roman" w:hAnsi="Times New Roman"/>
+                <w:color w:val="auto"/>
+              </w:rPr>
+              <w:t>omer Ravkaie</w:t>
+            </w:r>
+          </w:p>
+        </w:tc>
+        <w:tc>
+          <w:tcPr>
+            <w:tcW w:w="5974" w:type="dxa"/>
+          </w:tcPr>
+          <w:p>
+            <w:pPr>
+              <w:pStyle w:val="Tablecellbody"/>
+              <w:ind w:left="90" w:right="81"/>
+              <w:jc w:val="left"/>
+              <w:rPr>
+                <w:rFonts w:ascii="Times New Roman" w:hAnsi="Times New Roman"/>
+                <w:color w:val="auto"/>
+              </w:rPr>
+            </w:pPr>
+            <w:r>
+              <w:rPr>
+                <w:rFonts w:ascii="Times New Roman" w:hAnsi="Times New Roman"/>
+                <w:color w:val="auto"/>
+              </w:rPr>
+              <w:t>Improved Requirements and Assumptions</w:t>
             </w:r>
           </w:p>
         </w:tc>
@@ -11226,32 +12432,32 @@
     </w:r>
     <w:r>
       <w:rPr>
-        <w:rStyle w:val="ab"/>
+        <w:rStyle w:val="PageNumber"/>
       </w:rPr>
       <w:fldChar w:fldCharType="begin"/>
     </w:r>
     <w:r>
       <w:rPr>
-        <w:rStyle w:val="ab"/>
+        <w:rStyle w:val="PageNumber"/>
       </w:rPr>
       <w:instrText xml:space="preserve"> PAGE  </w:instrText>
     </w:r>
     <w:r>
       <w:rPr>
-        <w:rStyle w:val="ab"/>
+        <w:rStyle w:val="PageNumber"/>
       </w:rPr>
       <w:fldChar w:fldCharType="separate"/>
     </w:r>
     <w:r>
       <w:rPr>
-        <w:rStyle w:val="ab"/>
+        <w:rStyle w:val="PageNumber"/>
         <w:noProof/>
       </w:rPr>
       <w:t>4</w:t>
     </w:r>
     <w:r>
       <w:rPr>
-        <w:rStyle w:val="ab"/>
+        <w:rStyle w:val="PageNumber"/>
       </w:rPr>
       <w:fldChar w:fldCharType="end"/>
     </w:r>
@@ -11445,7 +12651,7 @@
         </mc:Choice>
         <mc:Fallback>
           <w:pict>
-            <v:line w14:anchorId="75071D59" id="Straight Connector 2" o:spid="_x0000_s1026" style="position:absolute;left:0;text-align:left;flip:y;z-index:251659264;visibility:visible;mso-wrap-style:square;mso-width-percent:0;mso-height-percent:0;mso-wrap-distance-left:9pt;mso-wrap-distance-top:0;mso-wrap-distance-right:9pt;mso-wrap-distance-bottom:0;mso-position-horizontal:center;mso-position-horizontal-relative:margin;mso-position-vertical:absolute;mso-position-vertical-relative:text;mso-width-percent:0;mso-height-percent:0;mso-width-relative:page;mso-height-relative:page" from="0,43.3pt" to="408.2pt,43.3pt" o:gfxdata="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" strokecolor="#f90" strokeweight="4.5pt">
+            <v:line w14:anchorId="08C545DF" id="Straight Connector 2" o:spid="_x0000_s1026" style="position:absolute;flip:y;z-index:251659264;visibility:visible;mso-wrap-style:square;mso-width-percent:0;mso-height-percent:0;mso-wrap-distance-left:9pt;mso-wrap-distance-top:0;mso-wrap-distance-right:9pt;mso-wrap-distance-bottom:0;mso-position-horizontal:center;mso-position-horizontal-relative:margin;mso-position-vertical:absolute;mso-position-vertical-relative:text;mso-width-percent:0;mso-height-percent:0;mso-width-relative:page;mso-height-relative:page" from="0,43.3pt" to="408.2pt,43.3pt" o:gfxdata="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" strokecolor="#f90" strokeweight="4.5pt">
               <v:stroke linestyle="thickThin"/>
               <w10:wrap type="topAndBottom" anchorx="margin"/>
             </v:line>
@@ -11633,7 +12839,7 @@
   </w:p>
   <w:p>
     <w:pPr>
-      <w:pStyle w:val="a4"/>
+      <w:pStyle w:val="Header"/>
     </w:pPr>
   </w:p>
 </w:hdr>
@@ -12561,7 +13767,7 @@
     <w:lvl w:ilvl="2">
       <w:start w:val="1"/>
       <w:numFmt w:val="decimal"/>
-      <w:pStyle w:val="3"/>
+      <w:pStyle w:val="Heading3"/>
       <w:lvlText w:val="%1.%2.%3"/>
       <w:lvlJc w:val="left"/>
       <w:pPr>
@@ -12577,7 +13783,7 @@
     <w:lvl w:ilvl="3">
       <w:start w:val="1"/>
       <w:numFmt w:val="decimal"/>
-      <w:pStyle w:val="4"/>
+      <w:pStyle w:val="Heading4"/>
       <w:lvlText w:val="%1.%2.%3.%4"/>
       <w:lvlJc w:val="left"/>
       <w:pPr>
@@ -13861,7 +15067,7 @@
     <w:lsdException w:name="Unresolved Mention" w:semiHidden="1" w:unhideWhenUsed="1"/>
     <w:lsdException w:name="Smart Link" w:semiHidden="1" w:unhideWhenUsed="1"/>
   </w:latentStyles>
-  <w:style w:type="paragraph" w:default="1" w:styleId="a">
+  <w:style w:type="paragraph" w:default="1" w:styleId="Normal">
     <w:name w:val="Normal"/>
     <w:qFormat/>
     <w:rsid w:val="00864A1C"/>
@@ -13875,11 +15081,11 @@
       <w:lang w:val="en-GB" w:eastAsia="de-DE" w:bidi="he-IL"/>
     </w:rPr>
   </w:style>
-  <w:style w:type="paragraph" w:styleId="1">
+  <w:style w:type="paragraph" w:styleId="Heading1">
     <w:name w:val="heading 1"/>
     <w:basedOn w:val="Kapitelheadline"/>
-    <w:next w:val="a"/>
-    <w:link w:val="10"/>
+    <w:next w:val="Normal"/>
+    <w:link w:val="Heading1Char"/>
     <w:uiPriority w:val="9"/>
     <w:qFormat/>
     <w:rsid w:val="00864A1C"/>
@@ -13894,11 +15100,11 @@
       <w:lang w:val="en-GB"/>
     </w:rPr>
   </w:style>
-  <w:style w:type="paragraph" w:styleId="2">
+  <w:style w:type="paragraph" w:styleId="Heading2">
     <w:name w:val="heading 2"/>
     <w:basedOn w:val="Style1"/>
-    <w:next w:val="a"/>
-    <w:link w:val="20"/>
+    <w:next w:val="Normal"/>
+    <w:link w:val="Heading2Char"/>
     <w:qFormat/>
     <w:rsid w:val="00864A1C"/>
     <w:pPr>
@@ -13906,11 +15112,11 @@
       <w:outlineLvl w:val="1"/>
     </w:pPr>
   </w:style>
-  <w:style w:type="paragraph" w:styleId="3">
+  <w:style w:type="paragraph" w:styleId="Heading3">
     <w:name w:val="heading 3"/>
     <w:basedOn w:val="Kapitelsubheadline"/>
-    <w:next w:val="a"/>
-    <w:link w:val="30"/>
+    <w:next w:val="Normal"/>
+    <w:link w:val="Heading3Char"/>
     <w:qFormat/>
     <w:rsid w:val="00864A1C"/>
     <w:pPr>
@@ -13924,11 +15130,11 @@
       <w:lang w:val="en-GB"/>
     </w:rPr>
   </w:style>
-  <w:style w:type="paragraph" w:styleId="4">
+  <w:style w:type="paragraph" w:styleId="Heading4">
     <w:name w:val="heading 4"/>
-    <w:basedOn w:val="3"/>
-    <w:next w:val="a"/>
-    <w:link w:val="40"/>
+    <w:basedOn w:val="Heading3"/>
+    <w:next w:val="Normal"/>
+    <w:link w:val="Heading4Char"/>
     <w:qFormat/>
     <w:rsid w:val="00864A1C"/>
     <w:pPr>
@@ -13938,13 +15144,13 @@
       <w:outlineLvl w:val="3"/>
     </w:pPr>
   </w:style>
-  <w:style w:type="character" w:default="1" w:styleId="a0">
+  <w:style w:type="character" w:default="1" w:styleId="DefaultParagraphFont">
     <w:name w:val="Default Paragraph Font"/>
     <w:uiPriority w:val="1"/>
     <w:semiHidden/>
     <w:unhideWhenUsed/>
   </w:style>
-  <w:style w:type="table" w:default="1" w:styleId="a1">
+  <w:style w:type="table" w:default="1" w:styleId="TableNormal">
     <w:name w:val="Normal Table"/>
     <w:uiPriority w:val="99"/>
     <w:semiHidden/>
@@ -13959,16 +15165,16 @@
       </w:tblCellMar>
     </w:tblPr>
   </w:style>
-  <w:style w:type="numbering" w:default="1" w:styleId="a2">
+  <w:style w:type="numbering" w:default="1" w:styleId="NoList">
     <w:name w:val="No List"/>
     <w:uiPriority w:val="99"/>
     <w:semiHidden/>
     <w:unhideWhenUsed/>
   </w:style>
-  <w:style w:type="character" w:customStyle="1" w:styleId="10">
-    <w:name w:val="כותרת 1 תו"/>
-    <w:basedOn w:val="a0"/>
-    <w:link w:val="1"/>
+  <w:style w:type="character" w:customStyle="1" w:styleId="Heading1Char">
+    <w:name w:val="Heading 1 Char"/>
+    <w:basedOn w:val="DefaultParagraphFont"/>
+    <w:link w:val="Heading1"/>
     <w:uiPriority w:val="9"/>
     <w:rsid w:val="00864A1C"/>
     <w:rPr>
@@ -13979,10 +15185,10 @@
       <w:lang w:val="en-GB" w:eastAsia="de-DE" w:bidi="he-IL"/>
     </w:rPr>
   </w:style>
-  <w:style w:type="character" w:customStyle="1" w:styleId="20">
-    <w:name w:val="כותרת 2 תו"/>
-    <w:basedOn w:val="a0"/>
-    <w:link w:val="2"/>
+  <w:style w:type="character" w:customStyle="1" w:styleId="Heading2Char">
+    <w:name w:val="Heading 2 Char"/>
+    <w:basedOn w:val="DefaultParagraphFont"/>
+    <w:link w:val="Heading2"/>
     <w:rsid w:val="00864A1C"/>
     <w:rPr>
       <w:rFonts w:ascii="Tele-GroteskNor" w:eastAsia="Times New Roman" w:hAnsi="Tele-GroteskNor" w:cs="Times New Roman"/>
@@ -13991,10 +15197,10 @@
       <w:lang w:val="en-GB" w:eastAsia="de-DE" w:bidi="he-IL"/>
     </w:rPr>
   </w:style>
-  <w:style w:type="character" w:customStyle="1" w:styleId="30">
-    <w:name w:val="כותרת 3 תו"/>
-    <w:basedOn w:val="a0"/>
-    <w:link w:val="3"/>
+  <w:style w:type="character" w:customStyle="1" w:styleId="Heading3Char">
+    <w:name w:val="Heading 3 Char"/>
+    <w:basedOn w:val="DefaultParagraphFont"/>
+    <w:link w:val="Heading3"/>
     <w:rsid w:val="00864A1C"/>
     <w:rPr>
       <w:rFonts w:ascii="Tele-GroteskNor" w:eastAsia="Times New Roman" w:hAnsi="Tele-GroteskNor" w:cs="Times New Roman"/>
@@ -14003,10 +15209,10 @@
       <w:lang w:val="en-GB" w:eastAsia="de-DE" w:bidi="he-IL"/>
     </w:rPr>
   </w:style>
-  <w:style w:type="character" w:customStyle="1" w:styleId="40">
-    <w:name w:val="כותרת 4 תו"/>
-    <w:basedOn w:val="a0"/>
-    <w:link w:val="4"/>
+  <w:style w:type="character" w:customStyle="1" w:styleId="Heading4Char">
+    <w:name w:val="Heading 4 Char"/>
+    <w:basedOn w:val="DefaultParagraphFont"/>
+    <w:link w:val="Heading4"/>
     <w:rsid w:val="00864A1C"/>
     <w:rPr>
       <w:rFonts w:ascii="Tele-GroteskNor" w:eastAsia="Times New Roman" w:hAnsi="Tele-GroteskNor" w:cs="Times New Roman"/>
@@ -14015,9 +15221,9 @@
       <w:lang w:val="en-GB" w:eastAsia="de-DE" w:bidi="he-IL"/>
     </w:rPr>
   </w:style>
-  <w:style w:type="table" w:styleId="a3">
+  <w:style w:type="table" w:styleId="TableGrid">
     <w:name w:val="Table Grid"/>
-    <w:basedOn w:val="a1"/>
+    <w:basedOn w:val="TableNormal"/>
     <w:rsid w:val="00864A1C"/>
     <w:pPr>
       <w:spacing w:after="0" w:line="227" w:lineRule="exact"/>
@@ -14059,7 +15265,7 @@
   </w:style>
   <w:style w:type="paragraph" w:customStyle="1" w:styleId="RechtlicherTextDruckangaben">
     <w:name w:val="Rechtlicher Text/Druckangaben"/>
-    <w:basedOn w:val="a"/>
+    <w:basedOn w:val="Normal"/>
     <w:rsid w:val="00864A1C"/>
     <w:pPr>
       <w:spacing w:line="151" w:lineRule="exact"/>
@@ -14085,7 +15291,7 @@
   <w:style w:type="paragraph" w:customStyle="1" w:styleId="Subheadline2">
     <w:name w:val="Subheadline 2"/>
     <w:basedOn w:val="Subheadline1"/>
-    <w:next w:val="a"/>
+    <w:next w:val="Normal"/>
     <w:link w:val="Subheadline2Char"/>
     <w:rsid w:val="00864A1C"/>
     <w:pPr>
@@ -14195,7 +15401,7 @@
   </w:style>
   <w:style w:type="paragraph" w:customStyle="1" w:styleId="Flietext1">
     <w:name w:val="Fließtext 1"/>
-    <w:basedOn w:val="a"/>
+    <w:basedOn w:val="Normal"/>
     <w:rsid w:val="00864A1C"/>
     <w:pPr>
       <w:spacing w:line="227" w:lineRule="exact"/>
@@ -14364,7 +15570,7 @@
   <w:style w:type="paragraph" w:customStyle="1" w:styleId="Anhangheadline">
     <w:name w:val="Anhangheadline"/>
     <w:basedOn w:val="Kapitelheadline"/>
-    <w:next w:val="a"/>
+    <w:next w:val="Normal"/>
     <w:link w:val="AnhangheadlineChar"/>
     <w:rsid w:val="00864A1C"/>
     <w:pPr>
@@ -14382,10 +15588,10 @@
       <w:sz w:val="28"/>
     </w:rPr>
   </w:style>
-  <w:style w:type="paragraph" w:styleId="a4">
+  <w:style w:type="paragraph" w:styleId="Header">
     <w:name w:val="header"/>
-    <w:basedOn w:val="a"/>
-    <w:link w:val="a5"/>
+    <w:basedOn w:val="Normal"/>
+    <w:link w:val="HeaderChar"/>
     <w:uiPriority w:val="99"/>
     <w:rsid w:val="00864A1C"/>
     <w:pPr>
@@ -14395,10 +15601,10 @@
       </w:tabs>
     </w:pPr>
   </w:style>
-  <w:style w:type="character" w:customStyle="1" w:styleId="a5">
-    <w:name w:val="כותרת עליונה תו"/>
-    <w:basedOn w:val="a0"/>
-    <w:link w:val="a4"/>
+  <w:style w:type="character" w:customStyle="1" w:styleId="HeaderChar">
+    <w:name w:val="Header Char"/>
+    <w:basedOn w:val="DefaultParagraphFont"/>
+    <w:link w:val="Header"/>
     <w:uiPriority w:val="99"/>
     <w:rsid w:val="00864A1C"/>
     <w:rPr>
@@ -14407,10 +15613,10 @@
       <w:lang w:val="en-GB" w:eastAsia="de-DE" w:bidi="he-IL"/>
     </w:rPr>
   </w:style>
-  <w:style w:type="paragraph" w:styleId="a6">
+  <w:style w:type="paragraph" w:styleId="Footer">
     <w:name w:val="footer"/>
-    <w:basedOn w:val="a"/>
-    <w:link w:val="a7"/>
+    <w:basedOn w:val="Normal"/>
+    <w:link w:val="FooterChar"/>
     <w:semiHidden/>
     <w:rsid w:val="00864A1C"/>
     <w:pPr>
@@ -14420,10 +15626,10 @@
       </w:tabs>
     </w:pPr>
   </w:style>
-  <w:style w:type="character" w:customStyle="1" w:styleId="a7">
-    <w:name w:val="כותרת תחתונה תו"/>
-    <w:basedOn w:val="a0"/>
-    <w:link w:val="a6"/>
+  <w:style w:type="character" w:customStyle="1" w:styleId="FooterChar">
+    <w:name w:val="Footer Char"/>
+    <w:basedOn w:val="DefaultParagraphFont"/>
+    <w:link w:val="Footer"/>
     <w:semiHidden/>
     <w:rsid w:val="00864A1C"/>
     <w:rPr>
@@ -14435,7 +15641,7 @@
   <w:style w:type="paragraph" w:customStyle="1" w:styleId="Kapitelheadline">
     <w:name w:val="Kapitelheadline"/>
     <w:basedOn w:val="Subheadline2"/>
-    <w:next w:val="a"/>
+    <w:next w:val="Normal"/>
     <w:link w:val="KapitelheadlineChar"/>
     <w:rsid w:val="00864A1C"/>
     <w:pPr>
@@ -14447,10 +15653,10 @@
       <w:color w:val="E20074"/>
     </w:rPr>
   </w:style>
-  <w:style w:type="paragraph" w:styleId="a8">
+  <w:style w:type="paragraph" w:styleId="BodyText">
     <w:name w:val="Body Text"/>
-    <w:basedOn w:val="a"/>
-    <w:link w:val="a9"/>
+    <w:basedOn w:val="Normal"/>
+    <w:link w:val="BodyTextChar"/>
     <w:rsid w:val="00864A1C"/>
     <w:pPr>
       <w:spacing w:after="140" w:line="300" w:lineRule="atLeast"/>
@@ -14459,10 +15665,10 @@
       <w:lang w:bidi="ar-SA"/>
     </w:rPr>
   </w:style>
-  <w:style w:type="character" w:customStyle="1" w:styleId="a9">
-    <w:name w:val="גוף טקסט תו"/>
-    <w:basedOn w:val="a0"/>
-    <w:link w:val="a8"/>
+  <w:style w:type="character" w:customStyle="1" w:styleId="BodyTextChar">
+    <w:name w:val="Body Text Char"/>
+    <w:basedOn w:val="DefaultParagraphFont"/>
+    <w:link w:val="BodyText"/>
     <w:rsid w:val="00864A1C"/>
     <w:rPr>
       <w:rFonts w:ascii="Tele-GroteskNor" w:eastAsia="Times New Roman" w:hAnsi="Tele-GroteskNor" w:cs="Times New Roman"/>
@@ -14472,7 +15678,7 @@
   </w:style>
   <w:style w:type="paragraph" w:customStyle="1" w:styleId="Abbildungen">
     <w:name w:val="Abbildungen"/>
-    <w:basedOn w:val="a"/>
+    <w:basedOn w:val="Normal"/>
     <w:rsid w:val="00864A1C"/>
     <w:pPr>
       <w:spacing w:before="120" w:line="240" w:lineRule="auto"/>
@@ -14481,7 +15687,7 @@
   <w:style w:type="paragraph" w:customStyle="1" w:styleId="Kapitelsubheadline">
     <w:name w:val="Kapitelsubheadline"/>
     <w:basedOn w:val="Subheadline1"/>
-    <w:next w:val="a"/>
+    <w:next w:val="Normal"/>
     <w:link w:val="KapitelsubheadlineChar"/>
     <w:rsid w:val="00864A1C"/>
     <w:pPr>
@@ -14494,7 +15700,7 @@
   <w:style w:type="paragraph" w:customStyle="1" w:styleId="TabellenunterschriftLegende">
     <w:name w:val="Tabellenunterschrift/Legende"/>
     <w:basedOn w:val="BildunterschriftLegende"/>
-    <w:next w:val="a"/>
+    <w:next w:val="Normal"/>
     <w:link w:val="TabellenunterschriftLegendeChar"/>
     <w:rsid w:val="00864A1C"/>
     <w:pPr>
@@ -14503,7 +15709,7 @@
   </w:style>
   <w:style w:type="paragraph" w:customStyle="1" w:styleId="AufzhlungNummer">
     <w:name w:val="Aufzählung Nummer"/>
-    <w:basedOn w:val="a"/>
+    <w:basedOn w:val="Normal"/>
     <w:rsid w:val="00864A1C"/>
     <w:pPr>
       <w:numPr>
@@ -14511,10 +15717,10 @@
       </w:numPr>
     </w:pPr>
   </w:style>
-  <w:style w:type="paragraph" w:styleId="aa">
+  <w:style w:type="paragraph" w:styleId="TableofFigures">
     <w:name w:val="table of figures"/>
-    <w:basedOn w:val="a"/>
-    <w:next w:val="a"/>
+    <w:basedOn w:val="Normal"/>
+    <w:next w:val="Normal"/>
     <w:uiPriority w:val="99"/>
     <w:rsid w:val="00864A1C"/>
     <w:pPr>
@@ -14523,8 +15729,8 @@
   </w:style>
   <w:style w:type="paragraph" w:styleId="TOC1">
     <w:name w:val="toc 1"/>
-    <w:basedOn w:val="a"/>
-    <w:next w:val="a"/>
+    <w:basedOn w:val="Normal"/>
+    <w:next w:val="Normal"/>
     <w:autoRedefine/>
     <w:uiPriority w:val="39"/>
     <w:rsid w:val="00864A1C"/>
@@ -14538,8 +15744,8 @@
   </w:style>
   <w:style w:type="paragraph" w:styleId="TOC2">
     <w:name w:val="toc 2"/>
-    <w:basedOn w:val="a"/>
-    <w:next w:val="a"/>
+    <w:basedOn w:val="Normal"/>
+    <w:next w:val="Normal"/>
     <w:autoRedefine/>
     <w:uiPriority w:val="39"/>
     <w:rsid w:val="00864A1C"/>
@@ -14552,8 +15758,8 @@
   </w:style>
   <w:style w:type="paragraph" w:styleId="TOC3">
     <w:name w:val="toc 3"/>
-    <w:basedOn w:val="a"/>
-    <w:next w:val="a"/>
+    <w:basedOn w:val="Normal"/>
+    <w:next w:val="Normal"/>
     <w:autoRedefine/>
     <w:uiPriority w:val="39"/>
     <w:rsid w:val="00864A1C"/>
@@ -14566,48 +15772,48 @@
   </w:style>
   <w:style w:type="paragraph" w:styleId="TOC4">
     <w:name w:val="toc 4"/>
-    <w:basedOn w:val="a"/>
-    <w:next w:val="a"/>
+    <w:basedOn w:val="Normal"/>
+    <w:next w:val="Normal"/>
     <w:autoRedefine/>
     <w:uiPriority w:val="39"/>
     <w:rsid w:val="00864A1C"/>
   </w:style>
   <w:style w:type="paragraph" w:styleId="TOC5">
     <w:name w:val="toc 5"/>
-    <w:basedOn w:val="a"/>
-    <w:next w:val="a"/>
+    <w:basedOn w:val="Normal"/>
+    <w:next w:val="Normal"/>
     <w:autoRedefine/>
     <w:semiHidden/>
     <w:rsid w:val="00864A1C"/>
   </w:style>
   <w:style w:type="paragraph" w:styleId="TOC6">
     <w:name w:val="toc 6"/>
-    <w:basedOn w:val="a"/>
-    <w:next w:val="a"/>
+    <w:basedOn w:val="Normal"/>
+    <w:next w:val="Normal"/>
     <w:autoRedefine/>
     <w:semiHidden/>
     <w:rsid w:val="00864A1C"/>
   </w:style>
   <w:style w:type="paragraph" w:styleId="TOC7">
     <w:name w:val="toc 7"/>
-    <w:basedOn w:val="a"/>
-    <w:next w:val="a"/>
+    <w:basedOn w:val="Normal"/>
+    <w:next w:val="Normal"/>
     <w:autoRedefine/>
     <w:semiHidden/>
     <w:rsid w:val="00864A1C"/>
   </w:style>
   <w:style w:type="paragraph" w:styleId="TOC8">
     <w:name w:val="toc 8"/>
-    <w:basedOn w:val="a"/>
-    <w:next w:val="a"/>
+    <w:basedOn w:val="Normal"/>
+    <w:next w:val="Normal"/>
     <w:autoRedefine/>
     <w:semiHidden/>
     <w:rsid w:val="00864A1C"/>
   </w:style>
   <w:style w:type="paragraph" w:styleId="TOC9">
     <w:name w:val="toc 9"/>
-    <w:basedOn w:val="a"/>
-    <w:next w:val="a"/>
+    <w:basedOn w:val="Normal"/>
+    <w:next w:val="Normal"/>
     <w:autoRedefine/>
     <w:semiHidden/>
     <w:rsid w:val="00864A1C"/>
@@ -14625,7 +15831,7 @@
   <w:style w:type="paragraph" w:customStyle="1" w:styleId="Anhangsubheadline">
     <w:name w:val="Anhangsubheadline"/>
     <w:basedOn w:val="Kapitelsubheadline"/>
-    <w:next w:val="a"/>
+    <w:next w:val="Normal"/>
     <w:rsid w:val="00864A1C"/>
     <w:pPr>
       <w:numPr>
@@ -14635,7 +15841,7 @@
   </w:style>
   <w:style w:type="numbering" w:styleId="1ai">
     <w:name w:val="Outline List 1"/>
-    <w:basedOn w:val="a2"/>
+    <w:basedOn w:val="NoList"/>
     <w:rsid w:val="00864A1C"/>
     <w:pPr>
       <w:numPr>
@@ -14646,21 +15852,21 @@
   <w:style w:type="paragraph" w:customStyle="1" w:styleId="Einzelseiten-Headline">
     <w:name w:val="Einzelseiten-Headline"/>
     <w:basedOn w:val="Subheadline2"/>
-    <w:next w:val="a"/>
+    <w:next w:val="Normal"/>
     <w:rsid w:val="00864A1C"/>
     <w:rPr>
       <w:color w:val="E20074"/>
     </w:rPr>
   </w:style>
-  <w:style w:type="character" w:styleId="ab">
+  <w:style w:type="character" w:styleId="PageNumber">
     <w:name w:val="page number"/>
-    <w:basedOn w:val="a0"/>
+    <w:basedOn w:val="DefaultParagraphFont"/>
     <w:rsid w:val="00864A1C"/>
   </w:style>
-  <w:style w:type="paragraph" w:styleId="ac">
+  <w:style w:type="paragraph" w:styleId="DocumentMap">
     <w:name w:val="Document Map"/>
-    <w:basedOn w:val="a"/>
-    <w:link w:val="ad"/>
+    <w:basedOn w:val="Normal"/>
+    <w:link w:val="DocumentMapChar"/>
     <w:semiHidden/>
     <w:rsid w:val="00864A1C"/>
     <w:pPr>
@@ -14672,10 +15878,10 @@
       <w:szCs w:val="20"/>
     </w:rPr>
   </w:style>
-  <w:style w:type="character" w:customStyle="1" w:styleId="ad">
-    <w:name w:val="מפת מסמך תו"/>
-    <w:basedOn w:val="a0"/>
-    <w:link w:val="ac"/>
+  <w:style w:type="character" w:customStyle="1" w:styleId="DocumentMapChar">
+    <w:name w:val="Document Map Char"/>
+    <w:basedOn w:val="DefaultParagraphFont"/>
+    <w:link w:val="DocumentMap"/>
     <w:semiHidden/>
     <w:rsid w:val="00864A1C"/>
     <w:rPr>
@@ -14689,7 +15895,7 @@
   <w:style w:type="paragraph" w:customStyle="1" w:styleId="Style1">
     <w:name w:val="Style1"/>
     <w:basedOn w:val="Kapitelsubheadline"/>
-    <w:next w:val="2"/>
+    <w:next w:val="Heading2"/>
     <w:link w:val="Style1Char"/>
     <w:rsid w:val="00864A1C"/>
     <w:rPr>
@@ -14782,10 +15988,10 @@
       <w:lang w:val="en-GB" w:eastAsia="de-DE" w:bidi="he-IL"/>
     </w:rPr>
   </w:style>
-  <w:style w:type="paragraph" w:styleId="ae">
+  <w:style w:type="paragraph" w:styleId="Caption">
     <w:name w:val="caption"/>
-    <w:basedOn w:val="a"/>
-    <w:next w:val="a"/>
+    <w:basedOn w:val="Normal"/>
+    <w:next w:val="Normal"/>
     <w:qFormat/>
     <w:rsid w:val="00864A1C"/>
     <w:pPr>
@@ -14881,7 +16087,7 @@
   </w:style>
   <w:style w:type="paragraph" w:customStyle="1" w:styleId="Tablecellhead">
     <w:name w:val="Table cell (head)"/>
-    <w:basedOn w:val="a"/>
+    <w:basedOn w:val="Normal"/>
     <w:rsid w:val="00864A1C"/>
     <w:pPr>
       <w:keepNext/>
@@ -14921,7 +16127,7 @@
   </w:style>
   <w:style w:type="paragraph" w:customStyle="1" w:styleId="Tablecellbody">
     <w:name w:val="Table cell (body)"/>
-    <w:basedOn w:val="a"/>
+    <w:basedOn w:val="Normal"/>
     <w:rsid w:val="00864A1C"/>
     <w:pPr>
       <w:keepNext/>
@@ -14937,7 +16143,7 @@
   </w:style>
   <w:style w:type="paragraph" w:customStyle="1" w:styleId="Tablecellleftcolumn">
     <w:name w:val="Table cell (left column)"/>
-    <w:basedOn w:val="a"/>
+    <w:basedOn w:val="Normal"/>
     <w:rsid w:val="00864A1C"/>
     <w:pPr>
       <w:keepNext/>
@@ -14952,10 +16158,10 @@
       <w:lang w:val="en-US" w:bidi="ar-SA"/>
     </w:rPr>
   </w:style>
-  <w:style w:type="paragraph" w:styleId="af">
+  <w:style w:type="paragraph" w:styleId="BalloonText">
     <w:name w:val="Balloon Text"/>
-    <w:basedOn w:val="a"/>
-    <w:link w:val="af0"/>
+    <w:basedOn w:val="Normal"/>
+    <w:link w:val="BalloonTextChar"/>
     <w:rsid w:val="00864A1C"/>
     <w:pPr>
       <w:spacing w:line="240" w:lineRule="auto"/>
@@ -14967,10 +16173,10 @@
       <w:lang w:val="de-DE"/>
     </w:rPr>
   </w:style>
-  <w:style w:type="character" w:customStyle="1" w:styleId="af0">
-    <w:name w:val="טקסט בלונים תו"/>
-    <w:basedOn w:val="a0"/>
-    <w:link w:val="af"/>
+  <w:style w:type="character" w:customStyle="1" w:styleId="BalloonTextChar">
+    <w:name w:val="Balloon Text Char"/>
+    <w:basedOn w:val="DefaultParagraphFont"/>
+    <w:link w:val="BalloonText"/>
     <w:rsid w:val="00864A1C"/>
     <w:rPr>
       <w:rFonts w:ascii="Tahoma" w:eastAsia="Times New Roman" w:hAnsi="Tahoma" w:cs="Times New Roman"/>
@@ -15004,9 +16210,9 @@
       <w:lang w:eastAsia="de-DE"/>
     </w:rPr>
   </w:style>
-  <w:style w:type="paragraph" w:styleId="af1">
+  <w:style w:type="paragraph" w:styleId="ListParagraph">
     <w:name w:val="List Paragraph"/>
-    <w:basedOn w:val="a"/>
+    <w:basedOn w:val="Normal"/>
     <w:uiPriority w:val="34"/>
     <w:qFormat/>
     <w:rsid w:val="00864A1C"/>
@@ -15027,8 +16233,8 @@
   </w:style>
   <w:style w:type="paragraph" w:styleId="Index1">
     <w:name w:val="index 1"/>
-    <w:basedOn w:val="a"/>
-    <w:next w:val="a"/>
+    <w:basedOn w:val="Normal"/>
+    <w:next w:val="Normal"/>
     <w:autoRedefine/>
     <w:rsid w:val="00864A1C"/>
     <w:pPr>
@@ -15036,7 +16242,7 @@
       <w:ind w:left="220" w:hanging="220"/>
     </w:pPr>
   </w:style>
-  <w:style w:type="paragraph" w:styleId="af2">
+  <w:style w:type="paragraph" w:styleId="Revision">
     <w:name w:val="Revision"/>
     <w:hidden/>
     <w:uiPriority w:val="99"/>
@@ -15051,7 +16257,7 @@
       <w:lang w:val="en-GB" w:eastAsia="de-DE" w:bidi="he-IL"/>
     </w:rPr>
   </w:style>
-  <w:style w:type="character" w:styleId="af3">
+  <w:style w:type="character" w:styleId="CommentReference">
     <w:name w:val="annotation reference"/>
     <w:uiPriority w:val="99"/>
     <w:rsid w:val="00864A1C"/>
@@ -15060,10 +16266,10 @@
       <w:szCs w:val="16"/>
     </w:rPr>
   </w:style>
-  <w:style w:type="paragraph" w:styleId="af4">
+  <w:style w:type="paragraph" w:styleId="CommentText">
     <w:name w:val="annotation text"/>
-    <w:basedOn w:val="a"/>
-    <w:link w:val="af5"/>
+    <w:basedOn w:val="Normal"/>
+    <w:link w:val="CommentTextChar"/>
     <w:uiPriority w:val="99"/>
     <w:rsid w:val="00864A1C"/>
     <w:rPr>
@@ -15071,10 +16277,10 @@
       <w:szCs w:val="20"/>
     </w:rPr>
   </w:style>
-  <w:style w:type="character" w:customStyle="1" w:styleId="af5">
-    <w:name w:val="טקסט הערה תו"/>
-    <w:basedOn w:val="a0"/>
-    <w:link w:val="af4"/>
+  <w:style w:type="character" w:customStyle="1" w:styleId="CommentTextChar">
+    <w:name w:val="Comment Text Char"/>
+    <w:basedOn w:val="DefaultParagraphFont"/>
+    <w:link w:val="CommentText"/>
     <w:uiPriority w:val="99"/>
     <w:rsid w:val="00864A1C"/>
     <w:rPr>
@@ -15084,21 +16290,21 @@
       <w:lang w:val="en-GB" w:eastAsia="de-DE" w:bidi="he-IL"/>
     </w:rPr>
   </w:style>
-  <w:style w:type="paragraph" w:styleId="af6">
+  <w:style w:type="paragraph" w:styleId="CommentSubject">
     <w:name w:val="annotation subject"/>
-    <w:basedOn w:val="af4"/>
-    <w:next w:val="af4"/>
-    <w:link w:val="af7"/>
+    <w:basedOn w:val="CommentText"/>
+    <w:next w:val="CommentText"/>
+    <w:link w:val="CommentSubjectChar"/>
     <w:rsid w:val="00864A1C"/>
     <w:rPr>
       <w:b/>
       <w:bCs/>
     </w:rPr>
   </w:style>
-  <w:style w:type="character" w:customStyle="1" w:styleId="af7">
-    <w:name w:val="נושא הערה תו"/>
-    <w:basedOn w:val="af5"/>
-    <w:link w:val="af6"/>
+  <w:style w:type="character" w:customStyle="1" w:styleId="CommentSubjectChar">
+    <w:name w:val="Comment Subject Char"/>
+    <w:basedOn w:val="CommentTextChar"/>
+    <w:link w:val="CommentSubject"/>
     <w:rsid w:val="00864A1C"/>
     <w:rPr>
       <w:rFonts w:ascii="Tele-GroteskNor" w:eastAsia="Times New Roman" w:hAnsi="Tele-GroteskNor" w:cs="Times New Roman"/>
@@ -15119,8 +16325,8 @@
   </w:style>
   <w:style w:type="paragraph" w:customStyle="1" w:styleId="Appendix1">
     <w:name w:val="Appendix 1"/>
-    <w:basedOn w:val="1"/>
-    <w:next w:val="a"/>
+    <w:basedOn w:val="Heading1"/>
+    <w:next w:val="Normal"/>
     <w:qFormat/>
     <w:rsid w:val="00864A1C"/>
     <w:pPr>
@@ -15140,10 +16346,10 @@
       <w:lang w:val="en-US" w:bidi="ar-SA"/>
     </w:rPr>
   </w:style>
-  <w:style w:type="paragraph" w:styleId="af8">
+  <w:style w:type="paragraph" w:styleId="FootnoteText">
     <w:name w:val="footnote text"/>
-    <w:basedOn w:val="a"/>
-    <w:link w:val="af9"/>
+    <w:basedOn w:val="Normal"/>
+    <w:link w:val="FootnoteTextChar"/>
     <w:rsid w:val="00864A1C"/>
     <w:pPr>
       <w:spacing w:before="120" w:after="0" w:line="240" w:lineRule="auto"/>
@@ -15154,10 +16360,10 @@
       <w:lang w:val="x-none" w:eastAsia="x-none" w:bidi="ar-SA"/>
     </w:rPr>
   </w:style>
-  <w:style w:type="character" w:customStyle="1" w:styleId="af9">
-    <w:name w:val="טקסט הערת שוליים תו"/>
-    <w:basedOn w:val="a0"/>
-    <w:link w:val="af8"/>
+  <w:style w:type="character" w:customStyle="1" w:styleId="FootnoteTextChar">
+    <w:name w:val="Footnote Text Char"/>
+    <w:basedOn w:val="DefaultParagraphFont"/>
+    <w:link w:val="FootnoteText"/>
     <w:rsid w:val="00864A1C"/>
     <w:rPr>
       <w:rFonts w:ascii="Times New Roman" w:eastAsia="Cambria" w:hAnsi="Times New Roman" w:cs="Times New Roman"/>
@@ -15166,7 +16372,7 @@
       <w:lang w:val="x-none" w:eastAsia="x-none"/>
     </w:rPr>
   </w:style>
-  <w:style w:type="character" w:styleId="afa">
+  <w:style w:type="character" w:styleId="FootnoteReference">
     <w:name w:val="footnote reference"/>
     <w:rsid w:val="00864A1C"/>
     <w:rPr>
@@ -15175,7 +16381,7 @@
   </w:style>
   <w:style w:type="paragraph" w:styleId="NormalWeb">
     <w:name w:val="Normal (Web)"/>
-    <w:basedOn w:val="a"/>
+    <w:basedOn w:val="Normal"/>
     <w:uiPriority w:val="99"/>
     <w:unhideWhenUsed/>
     <w:rsid w:val="00864A1C"/>
@@ -15189,19 +16395,19 @@
       <w:lang w:val="en-US" w:eastAsia="en-US"/>
     </w:rPr>
   </w:style>
-  <w:style w:type="paragraph" w:styleId="afb">
+  <w:style w:type="paragraph" w:styleId="BodyTextIndent">
     <w:name w:val="Body Text Indent"/>
-    <w:basedOn w:val="a"/>
-    <w:link w:val="afc"/>
+    <w:basedOn w:val="Normal"/>
+    <w:link w:val="BodyTextIndentChar"/>
     <w:rsid w:val="00864A1C"/>
     <w:pPr>
       <w:ind w:left="360"/>
     </w:pPr>
   </w:style>
-  <w:style w:type="character" w:customStyle="1" w:styleId="afc">
-    <w:name w:val="כניסה בגוף טקסט תו"/>
-    <w:basedOn w:val="a0"/>
-    <w:link w:val="afb"/>
+  <w:style w:type="character" w:customStyle="1" w:styleId="BodyTextIndentChar">
+    <w:name w:val="Body Text Indent Char"/>
+    <w:basedOn w:val="DefaultParagraphFont"/>
+    <w:link w:val="BodyTextIndent"/>
     <w:rsid w:val="00864A1C"/>
     <w:rPr>
       <w:rFonts w:ascii="Tele-GroteskNor" w:eastAsia="Times New Roman" w:hAnsi="Tele-GroteskNor" w:cs="Times New Roman"/>
@@ -15211,7 +16417,7 @@
   </w:style>
   <w:style w:type="paragraph" w:customStyle="1" w:styleId="NP-H2">
     <w:name w:val="NP - H2"/>
-    <w:basedOn w:val="2"/>
+    <w:basedOn w:val="Heading2"/>
     <w:autoRedefine/>
     <w:rsid w:val="00864A1C"/>
     <w:pPr>
@@ -15232,7 +16438,7 @@
   </w:style>
   <w:style w:type="paragraph" w:customStyle="1" w:styleId="NP-H3">
     <w:name w:val="NP - H3"/>
-    <w:basedOn w:val="3"/>
+    <w:basedOn w:val="Heading3"/>
     <w:autoRedefine/>
     <w:rsid w:val="00864A1C"/>
     <w:pPr>
@@ -15251,7 +16457,7 @@
   </w:style>
   <w:style w:type="paragraph" w:customStyle="1" w:styleId="NP-H1">
     <w:name w:val="NP - H1"/>
-    <w:basedOn w:val="1"/>
+    <w:basedOn w:val="Heading1"/>
     <w:autoRedefine/>
     <w:rsid w:val="00864A1C"/>
     <w:pPr>
@@ -15272,7 +16478,7 @@
       <w:lang w:val="en-US" w:eastAsia="en-US"/>
     </w:rPr>
   </w:style>
-  <w:style w:type="character" w:styleId="afd">
+  <w:style w:type="character" w:styleId="Emphasis">
     <w:name w:val="Emphasis"/>
     <w:uiPriority w:val="20"/>
     <w:qFormat/>
@@ -15284,10 +16490,10 @@
       <w:iCs w:val="0"/>
     </w:rPr>
   </w:style>
-  <w:style w:type="paragraph" w:styleId="afe">
+  <w:style w:type="paragraph" w:styleId="TOCHeading">
     <w:name w:val="TOC Heading"/>
-    <w:basedOn w:val="1"/>
-    <w:next w:val="a"/>
+    <w:basedOn w:val="Heading1"/>
+    <w:next w:val="Normal"/>
     <w:uiPriority w:val="39"/>
     <w:semiHidden/>
     <w:unhideWhenUsed/>
@@ -15309,10 +16515,10 @@
       <w:lang w:val="en-US" w:eastAsia="ja-JP" w:bidi="ar-SA"/>
     </w:rPr>
   </w:style>
-  <w:style w:type="paragraph" w:styleId="aff">
+  <w:style w:type="paragraph" w:styleId="EndnoteText">
     <w:name w:val="endnote text"/>
-    <w:basedOn w:val="a"/>
-    <w:link w:val="aff0"/>
+    <w:basedOn w:val="Normal"/>
+    <w:link w:val="EndnoteTextChar"/>
     <w:uiPriority w:val="99"/>
     <w:semiHidden/>
     <w:unhideWhenUsed/>
@@ -15325,10 +16531,10 @@
       <w:szCs w:val="20"/>
     </w:rPr>
   </w:style>
-  <w:style w:type="character" w:customStyle="1" w:styleId="aff0">
-    <w:name w:val="טקסט הערת סיום תו"/>
-    <w:basedOn w:val="a0"/>
-    <w:link w:val="aff"/>
+  <w:style w:type="character" w:customStyle="1" w:styleId="EndnoteTextChar">
+    <w:name w:val="Endnote Text Char"/>
+    <w:basedOn w:val="DefaultParagraphFont"/>
+    <w:link w:val="EndnoteText"/>
     <w:uiPriority w:val="99"/>
     <w:semiHidden/>
     <w:rsid w:val="00014855"/>
@@ -15339,9 +16545,9 @@
       <w:lang w:val="en-GB" w:eastAsia="de-DE" w:bidi="he-IL"/>
     </w:rPr>
   </w:style>
-  <w:style w:type="character" w:styleId="aff1">
+  <w:style w:type="character" w:styleId="EndnoteReference">
     <w:name w:val="endnote reference"/>
-    <w:basedOn w:val="a0"/>
+    <w:basedOn w:val="DefaultParagraphFont"/>
     <w:uiPriority w:val="99"/>
     <w:semiHidden/>
     <w:unhideWhenUsed/>
@@ -15350,11 +16556,11 @@
       <w:vertAlign w:val="superscript"/>
     </w:rPr>
   </w:style>
-  <w:style w:type="paragraph" w:styleId="aff2">
+  <w:style w:type="paragraph" w:styleId="Title">
     <w:name w:val="Title"/>
-    <w:basedOn w:val="a"/>
-    <w:next w:val="a"/>
-    <w:link w:val="aff3"/>
+    <w:basedOn w:val="Normal"/>
+    <w:next w:val="Normal"/>
+    <w:link w:val="TitleChar"/>
     <w:uiPriority w:val="10"/>
     <w:qFormat/>
     <w:rsid w:val="007E6978"/>
@@ -15373,10 +16579,10 @@
       <w:lang w:val="en-US" w:eastAsia="en-US"/>
     </w:rPr>
   </w:style>
-  <w:style w:type="character" w:customStyle="1" w:styleId="aff3">
-    <w:name w:val="כותרת טקסט תו"/>
-    <w:basedOn w:val="a0"/>
-    <w:link w:val="aff2"/>
+  <w:style w:type="character" w:customStyle="1" w:styleId="TitleChar">
+    <w:name w:val="Title Char"/>
+    <w:basedOn w:val="DefaultParagraphFont"/>
+    <w:link w:val="Title"/>
     <w:uiPriority w:val="10"/>
     <w:rsid w:val="007E6978"/>
     <w:rPr>
@@ -15389,17 +16595,17 @@
       <w:lang w:bidi="he-IL"/>
     </w:rPr>
   </w:style>
-  <w:style w:type="paragraph" w:styleId="aff4">
+  <w:style w:type="paragraph" w:styleId="Bibliography">
     <w:name w:val="Bibliography"/>
-    <w:basedOn w:val="a"/>
-    <w:next w:val="a"/>
+    <w:basedOn w:val="Normal"/>
+    <w:next w:val="Normal"/>
     <w:uiPriority w:val="37"/>
     <w:unhideWhenUsed/>
     <w:rsid w:val="00D54A12"/>
   </w:style>
-  <w:style w:type="character" w:styleId="aff5">
+  <w:style w:type="character" w:styleId="PlaceholderText">
     <w:name w:val="Placeholder Text"/>
-    <w:basedOn w:val="a0"/>
+    <w:basedOn w:val="DefaultParagraphFont"/>
     <w:uiPriority w:val="99"/>
     <w:semiHidden/>
     <w:rsid w:val="00F52A81"/>

</xml_diff>

<commit_message>
nonfunctional to functional the system should/must
</commit_message>
<xml_diff>
--- a/docs/Requirement Specification.docx
+++ b/docs/Requirement Specification.docx
@@ -6380,6 +6380,7 @@
               <w:jc w:val="left"/>
               <w:rPr>
                 <w:rFonts w:asciiTheme="majorBidi" w:hAnsiTheme="majorBidi" w:cstheme="majorBidi"/>
+                <w:color w:val="000000"/>
                 <w:szCs w:val="22"/>
               </w:rPr>
             </w:pPr>
@@ -6403,24 +6404,35 @@
               <w:spacing w:after="0"/>
               <w:ind w:right="90"/>
               <w:jc w:val="left"/>
-              <w:rPr>
-                <w:rFonts w:asciiTheme="majorBidi" w:hAnsiTheme="majorBidi" w:cstheme="majorBidi"/>
-              </w:rPr>
-            </w:pPr>
-            <w:r>
               <w:rPr>
                 <w:rFonts w:asciiTheme="majorBidi" w:hAnsiTheme="majorBidi" w:cstheme="majorBidi"/>
                 <w:color w:val="000000"/>
                 <w:sz w:val="20"/>
                 <w:szCs w:val="20"/>
               </w:rPr>
-              <w:t xml:space="preserve">The system </w:t>
+            </w:pPr>
+            <w:r>
+              <w:rPr>
+                <w:rFonts w:asciiTheme="majorBidi" w:hAnsiTheme="majorBidi" w:cstheme="majorBidi"/>
+                <w:color w:val="000000"/>
+                <w:szCs w:val="22"/>
+              </w:rPr>
+              <w:t>The</w:t>
+            </w:r>
+            <w:r>
+              <w:rPr>
+                <w:rFonts w:asciiTheme="majorBidi" w:hAnsiTheme="majorBidi" w:cstheme="majorBidi"/>
+                <w:color w:val="000000"/>
+                <w:szCs w:val="22"/>
+              </w:rPr>
+              <w:t xml:space="preserve"> system </w:t>
             </w:r>
             <w:r>
               <w:rPr>
                 <w:rFonts w:asciiTheme="majorBidi" w:hAnsiTheme="majorBidi" w:cstheme="majorBidi"/>
                 <w:b/>
                 <w:bCs/>
+                <w:color w:val="000000"/>
                 <w:szCs w:val="22"/>
               </w:rPr>
               <w:t>MUST</w:t>
@@ -6429,28 +6441,43 @@
               <w:rPr>
                 <w:rFonts w:asciiTheme="majorBidi" w:hAnsiTheme="majorBidi" w:cstheme="majorBidi"/>
                 <w:color w:val="000000"/>
-                <w:sz w:val="20"/>
-                <w:szCs w:val="20"/>
-              </w:rPr>
-              <w:t xml:space="preserve"> be able to produce a report of damaged products/expired products/both products which were reported on certain range of dates. The report </w:t>
+                <w:szCs w:val="22"/>
+              </w:rPr>
+              <w:t xml:space="preserve"> be able to supply a </w:t>
             </w:r>
             <w:r>
               <w:rPr>
                 <w:rFonts w:asciiTheme="majorBidi" w:hAnsiTheme="majorBidi" w:cstheme="majorBidi"/>
                 <w:color w:val="000000"/>
-                <w:sz w:val="20"/>
-                <w:szCs w:val="20"/>
-              </w:rPr>
-              <w:t>must</w:t>
+                <w:szCs w:val="22"/>
+              </w:rPr>
+              <w:t>report</w:t>
             </w:r>
             <w:r>
               <w:rPr>
                 <w:rFonts w:asciiTheme="majorBidi" w:hAnsiTheme="majorBidi" w:cstheme="majorBidi"/>
                 <w:color w:val="000000"/>
-                <w:sz w:val="20"/>
-                <w:szCs w:val="20"/>
-              </w:rPr>
-              <w:t xml:space="preserve"> include the following information: product ID, store ID, amount, user ID, description, date, expired/damaged.</w:t>
+                <w:szCs w:val="22"/>
+              </w:rPr>
+              <w:t xml:space="preserve"> of damaged/expired products needs to be able to be sorted </w:t>
+            </w:r>
+            <w:proofErr w:type="gramStart"/>
+            <w:r>
+              <w:rPr>
+                <w:rFonts w:asciiTheme="majorBidi" w:hAnsiTheme="majorBidi" w:cstheme="majorBidi"/>
+                <w:color w:val="000000"/>
+                <w:szCs w:val="22"/>
+              </w:rPr>
+              <w:t>by:</w:t>
+            </w:r>
+            <w:proofErr w:type="gramEnd"/>
+            <w:r>
+              <w:rPr>
+                <w:rFonts w:asciiTheme="majorBidi" w:hAnsiTheme="majorBidi" w:cstheme="majorBidi"/>
+                <w:color w:val="000000"/>
+                <w:szCs w:val="22"/>
+              </w:rPr>
+              <w:t xml:space="preserve"> store, product, category.</w:t>
             </w:r>
           </w:p>
         </w:tc>
@@ -6627,7 +6654,25 @@
                 <w:sz w:val="20"/>
                 <w:szCs w:val="20"/>
               </w:rPr>
-              <w:t xml:space="preserve"> be able to add and to remove branches to and from the chain.</w:t>
+              <w:t xml:space="preserve"> be able to produce a report of damaged products/expired products/both products which were reported on certain range of dates. The report </w:t>
+            </w:r>
+            <w:r>
+              <w:rPr>
+                <w:rFonts w:asciiTheme="majorBidi" w:hAnsiTheme="majorBidi" w:cstheme="majorBidi"/>
+                <w:color w:val="000000"/>
+                <w:sz w:val="20"/>
+                <w:szCs w:val="20"/>
+              </w:rPr>
+              <w:t>must</w:t>
+            </w:r>
+            <w:r>
+              <w:rPr>
+                <w:rFonts w:asciiTheme="majorBidi" w:hAnsiTheme="majorBidi" w:cstheme="majorBidi"/>
+                <w:color w:val="000000"/>
+                <w:sz w:val="20"/>
+                <w:szCs w:val="20"/>
+              </w:rPr>
+              <w:t xml:space="preserve"> include the following information: product ID, store ID, amount, user ID, description, date, expired/damaged.</w:t>
             </w:r>
           </w:p>
         </w:tc>
@@ -6752,13 +6797,16 @@
               <w:jc w:val="left"/>
               <w:rPr>
                 <w:rFonts w:asciiTheme="majorBidi" w:hAnsiTheme="majorBidi" w:cstheme="majorBidi"/>
-              </w:rPr>
-            </w:pPr>
-            <w:r>
-              <w:rPr>
-                <w:rFonts w:asciiTheme="majorBidi" w:hAnsiTheme="majorBidi" w:cstheme="majorBidi"/>
-              </w:rPr>
-              <w:t>Suppliers &amp; Inventory</w:t>
+                <w:szCs w:val="22"/>
+              </w:rPr>
+            </w:pPr>
+            <w:r>
+              <w:rPr>
+                <w:rFonts w:asciiTheme="majorBidi" w:hAnsiTheme="majorBidi" w:cstheme="majorBidi"/>
+                <w:color w:val="000000"/>
+                <w:szCs w:val="22"/>
+              </w:rPr>
+              <w:t>Inventory</w:t>
             </w:r>
           </w:p>
         </w:tc>
@@ -6779,6 +6827,7 @@
             <w:r>
               <w:rPr>
                 <w:rFonts w:asciiTheme="majorBidi" w:hAnsiTheme="majorBidi" w:cstheme="majorBidi"/>
+                <w:color w:val="000000"/>
                 <w:sz w:val="20"/>
                 <w:szCs w:val="20"/>
               </w:rPr>
@@ -6796,10 +6845,11 @@
             <w:r>
               <w:rPr>
                 <w:rFonts w:asciiTheme="majorBidi" w:hAnsiTheme="majorBidi" w:cstheme="majorBidi"/>
+                <w:color w:val="000000"/>
                 <w:sz w:val="20"/>
                 <w:szCs w:val="20"/>
               </w:rPr>
-              <w:t xml:space="preserve"> support automatic orders, initiated whenever stock running low.</w:t>
+              <w:t xml:space="preserve"> be able to add and to remove branches to and from the chain.</w:t>
             </w:r>
           </w:p>
         </w:tc>
@@ -6971,7 +7021,7 @@
                 <w:sz w:val="20"/>
                 <w:szCs w:val="20"/>
               </w:rPr>
-              <w:t xml:space="preserve"> support automatic orders in fixed times (routine).</w:t>
+              <w:t xml:space="preserve"> support automatic orders, initiated whenever stock running low.</w:t>
             </w:r>
           </w:p>
         </w:tc>
@@ -7143,25 +7193,7 @@
                 <w:sz w:val="20"/>
                 <w:szCs w:val="20"/>
               </w:rPr>
-              <w:t xml:space="preserve"> support </w:t>
-            </w:r>
-            <w:proofErr w:type="gramStart"/>
-            <w:r>
-              <w:rPr>
-                <w:rFonts w:asciiTheme="majorBidi" w:hAnsiTheme="majorBidi" w:cstheme="majorBidi"/>
-                <w:sz w:val="20"/>
-                <w:szCs w:val="20"/>
-              </w:rPr>
-              <w:t>that orders</w:t>
-            </w:r>
-            <w:proofErr w:type="gramEnd"/>
-            <w:r>
-              <w:rPr>
-                <w:rFonts w:asciiTheme="majorBidi" w:hAnsiTheme="majorBidi" w:cstheme="majorBidi"/>
-                <w:sz w:val="20"/>
-                <w:szCs w:val="20"/>
-              </w:rPr>
-              <w:t xml:space="preserve"> cannot be edited in the last 24 hours before the order's planned deliveries.</w:t>
+              <w:t xml:space="preserve"> support automatic orders in fixed times (routine).</w:t>
             </w:r>
           </w:p>
         </w:tc>
@@ -7333,7 +7365,25 @@
                 <w:sz w:val="20"/>
                 <w:szCs w:val="20"/>
               </w:rPr>
-              <w:t xml:space="preserve"> support for each item in the inventory: the ordered item's quantity combined with the current amount in stock must be above the minimum quantity.</w:t>
+              <w:t xml:space="preserve"> support </w:t>
+            </w:r>
+            <w:proofErr w:type="gramStart"/>
+            <w:r>
+              <w:rPr>
+                <w:rFonts w:asciiTheme="majorBidi" w:hAnsiTheme="majorBidi" w:cstheme="majorBidi"/>
+                <w:sz w:val="20"/>
+                <w:szCs w:val="20"/>
+              </w:rPr>
+              <w:t>that orders</w:t>
+            </w:r>
+            <w:proofErr w:type="gramEnd"/>
+            <w:r>
+              <w:rPr>
+                <w:rFonts w:asciiTheme="majorBidi" w:hAnsiTheme="majorBidi" w:cstheme="majorBidi"/>
+                <w:sz w:val="20"/>
+                <w:szCs w:val="20"/>
+              </w:rPr>
+              <w:t xml:space="preserve"> cannot be edited in the last 24 hours before the order's planned deliveries.</w:t>
             </w:r>
           </w:p>
         </w:tc>
@@ -7377,7 +7427,7 @@
                 <w:rFonts w:asciiTheme="majorBidi" w:hAnsiTheme="majorBidi" w:cstheme="majorBidi"/>
                 <w:szCs w:val="22"/>
               </w:rPr>
-              <w:t>High</w:t>
+              <w:t>Low</w:t>
             </w:r>
           </w:p>
         </w:tc>
@@ -7505,15 +7555,7 @@
                 <w:sz w:val="20"/>
                 <w:szCs w:val="20"/>
               </w:rPr>
-              <w:t xml:space="preserve"> support choosing the best supplier for a specific order, choosing the cheapest </w:t>
-            </w:r>
-            <w:r>
-              <w:rPr>
-                <w:rFonts w:asciiTheme="majorBidi" w:hAnsiTheme="majorBidi" w:cstheme="majorBidi"/>
-                <w:sz w:val="20"/>
-                <w:szCs w:val="20"/>
-              </w:rPr>
-              <w:t>one.</w:t>
+              <w:t xml:space="preserve"> support for each item in the inventory: the ordered item's quantity combined with the current amount in stock must be above the minimum quantity.</w:t>
             </w:r>
           </w:p>
         </w:tc>
@@ -7640,6 +7682,12 @@
                 <w:rFonts w:asciiTheme="majorBidi" w:hAnsiTheme="majorBidi" w:cstheme="majorBidi"/>
               </w:rPr>
             </w:pPr>
+            <w:r>
+              <w:rPr>
+                <w:rFonts w:asciiTheme="majorBidi" w:hAnsiTheme="majorBidi" w:cstheme="majorBidi"/>
+              </w:rPr>
+              <w:t>Suppliers &amp; Inventory</w:t>
+            </w:r>
           </w:p>
         </w:tc>
         <w:tc>
@@ -7656,6 +7704,39 @@
                 <w:rFonts w:asciiTheme="majorBidi" w:hAnsiTheme="majorBidi" w:cstheme="majorBidi"/>
               </w:rPr>
             </w:pPr>
+            <w:r>
+              <w:rPr>
+                <w:rFonts w:asciiTheme="majorBidi" w:hAnsiTheme="majorBidi" w:cstheme="majorBidi"/>
+                <w:sz w:val="20"/>
+                <w:szCs w:val="20"/>
+              </w:rPr>
+              <w:t xml:space="preserve">The system </w:t>
+            </w:r>
+            <w:r>
+              <w:rPr>
+                <w:rFonts w:asciiTheme="majorBidi" w:hAnsiTheme="majorBidi" w:cstheme="majorBidi"/>
+                <w:b/>
+                <w:bCs/>
+                <w:szCs w:val="22"/>
+              </w:rPr>
+              <w:t>MUST</w:t>
+            </w:r>
+            <w:r>
+              <w:rPr>
+                <w:rFonts w:asciiTheme="majorBidi" w:hAnsiTheme="majorBidi" w:cstheme="majorBidi"/>
+                <w:sz w:val="20"/>
+                <w:szCs w:val="20"/>
+              </w:rPr>
+              <w:t xml:space="preserve"> support choosing the best supplier for a specific order, choosing the cheapest </w:t>
+            </w:r>
+            <w:r>
+              <w:rPr>
+                <w:rFonts w:asciiTheme="majorBidi" w:hAnsiTheme="majorBidi" w:cstheme="majorBidi"/>
+                <w:sz w:val="20"/>
+                <w:szCs w:val="20"/>
+              </w:rPr>
+              <w:t>one.</w:t>
+            </w:r>
           </w:p>
         </w:tc>
         <w:tc>
@@ -7671,6 +7752,13 @@
                 <w:szCs w:val="22"/>
               </w:rPr>
             </w:pPr>
+            <w:r>
+              <w:rPr>
+                <w:rFonts w:asciiTheme="majorBidi" w:hAnsiTheme="majorBidi" w:cstheme="majorBidi"/>
+                <w:szCs w:val="22"/>
+              </w:rPr>
+              <w:t>MH</w:t>
+            </w:r>
           </w:p>
         </w:tc>
         <w:tc>
@@ -7686,6 +7774,13 @@
                 <w:szCs w:val="22"/>
               </w:rPr>
             </w:pPr>
+            <w:r>
+              <w:rPr>
+                <w:rFonts w:asciiTheme="majorBidi" w:hAnsiTheme="majorBidi" w:cstheme="majorBidi"/>
+                <w:szCs w:val="22"/>
+              </w:rPr>
+              <w:t>High</w:t>
+            </w:r>
           </w:p>
         </w:tc>
         <w:tc>
@@ -7701,6 +7796,13 @@
                 <w:szCs w:val="22"/>
               </w:rPr>
             </w:pPr>
+            <w:r>
+              <w:rPr>
+                <w:rFonts w:asciiTheme="majorBidi" w:hAnsiTheme="majorBidi" w:cstheme="majorBidi"/>
+                <w:szCs w:val="22"/>
+              </w:rPr>
+              <w:t>Done</w:t>
+            </w:r>
           </w:p>
         </w:tc>
         <w:tc>
@@ -7716,6 +7818,206 @@
                 <w:szCs w:val="22"/>
               </w:rPr>
             </w:pPr>
+            <w:r>
+              <w:rPr>
+                <w:rFonts w:asciiTheme="majorBidi" w:hAnsiTheme="majorBidi" w:cstheme="majorBidi"/>
+                <w:szCs w:val="22"/>
+              </w:rPr>
+              <w:t>Yes</w:t>
+            </w:r>
+          </w:p>
+        </w:tc>
+      </w:tr>
+      <w:tr>
+        <w:trPr>
+          <w:jc w:val="center"/>
+        </w:trPr>
+        <w:tc>
+          <w:tcPr>
+            <w:tcW w:w="548" w:type="dxa"/>
+          </w:tcPr>
+          <w:p>
+            <w:pPr>
+              <w:pStyle w:val="ListParagraph"/>
+              <w:numPr>
+                <w:ilvl w:val="0"/>
+                <w:numId w:val="10"/>
+              </w:numPr>
+              <w:ind w:hanging="630"/>
+              <w:jc w:val="left"/>
+              <w:rPr>
+                <w:rFonts w:asciiTheme="majorBidi" w:hAnsiTheme="majorBidi" w:cstheme="majorBidi"/>
+              </w:rPr>
+            </w:pPr>
+          </w:p>
+        </w:tc>
+        <w:tc>
+          <w:tcPr>
+            <w:tcW w:w="1097" w:type="dxa"/>
+          </w:tcPr>
+          <w:p>
+            <w:pPr>
+              <w:jc w:val="left"/>
+              <w:rPr>
+                <w:rFonts w:asciiTheme="majorBidi" w:hAnsiTheme="majorBidi" w:cstheme="majorBidi"/>
+              </w:rPr>
+            </w:pPr>
+            <w:r>
+              <w:rPr>
+                <w:rFonts w:asciiTheme="majorBidi" w:hAnsiTheme="majorBidi" w:cstheme="majorBidi"/>
+              </w:rPr>
+              <w:t>Suppliers &amp; Inventory</w:t>
+            </w:r>
+          </w:p>
+        </w:tc>
+        <w:tc>
+          <w:tcPr>
+            <w:tcW w:w="5475" w:type="dxa"/>
+            <w:vAlign w:val="center"/>
+          </w:tcPr>
+          <w:p>
+            <w:pPr>
+              <w:spacing w:after="0"/>
+              <w:ind w:right="90"/>
+              <w:jc w:val="left"/>
+              <w:rPr>
+                <w:rFonts w:asciiTheme="majorBidi" w:hAnsiTheme="majorBidi" w:cstheme="majorBidi"/>
+              </w:rPr>
+            </w:pPr>
+            <w:r>
+              <w:rPr>
+                <w:rFonts w:asciiTheme="majorBidi" w:hAnsiTheme="majorBidi" w:cstheme="majorBidi"/>
+                <w:szCs w:val="22"/>
+              </w:rPr>
+              <w:t xml:space="preserve">The system </w:t>
+            </w:r>
+            <w:r>
+              <w:rPr>
+                <w:rFonts w:asciiTheme="majorBidi" w:hAnsiTheme="majorBidi" w:cstheme="majorBidi"/>
+                <w:b/>
+                <w:bCs/>
+                <w:szCs w:val="22"/>
+              </w:rPr>
+              <w:t>MUST</w:t>
+            </w:r>
+            <w:r>
+              <w:rPr>
+                <w:rFonts w:asciiTheme="majorBidi" w:hAnsiTheme="majorBidi" w:cstheme="majorBidi"/>
+                <w:szCs w:val="22"/>
+              </w:rPr>
+              <w:t xml:space="preserve"> store the following order information: </w:t>
+            </w:r>
+            <w:r>
+              <w:rPr>
+                <w:rFonts w:asciiTheme="majorBidi" w:hAnsiTheme="majorBidi" w:cstheme="majorBidi"/>
+                <w:szCs w:val="22"/>
+              </w:rPr>
+              <w:t xml:space="preserve">store id, Supplier id, Products ids, Products amounts, arrival time, original price, </w:t>
+            </w:r>
+            <w:proofErr w:type="gramStart"/>
+            <w:r>
+              <w:rPr>
+                <w:rFonts w:asciiTheme="majorBidi" w:hAnsiTheme="majorBidi" w:cstheme="majorBidi"/>
+                <w:szCs w:val="22"/>
+              </w:rPr>
+              <w:t>discount</w:t>
+            </w:r>
+            <w:proofErr w:type="gramEnd"/>
+            <w:r>
+              <w:rPr>
+                <w:rFonts w:asciiTheme="majorBidi" w:hAnsiTheme="majorBidi" w:cstheme="majorBidi"/>
+                <w:szCs w:val="22"/>
+              </w:rPr>
+              <w:t xml:space="preserve"> and final price.</w:t>
+            </w:r>
+          </w:p>
+        </w:tc>
+        <w:tc>
+          <w:tcPr>
+            <w:tcW w:w="876" w:type="dxa"/>
+            <w:vAlign w:val="center"/>
+          </w:tcPr>
+          <w:p>
+            <w:pPr>
+              <w:jc w:val="center"/>
+              <w:rPr>
+                <w:rFonts w:asciiTheme="majorBidi" w:hAnsiTheme="majorBidi" w:cstheme="majorBidi"/>
+                <w:szCs w:val="22"/>
+              </w:rPr>
+            </w:pPr>
+            <w:r>
+              <w:rPr>
+                <w:rFonts w:asciiTheme="majorBidi" w:hAnsiTheme="majorBidi" w:cstheme="majorBidi"/>
+                <w:szCs w:val="22"/>
+              </w:rPr>
+              <w:t>MH</w:t>
+            </w:r>
+          </w:p>
+        </w:tc>
+        <w:tc>
+          <w:tcPr>
+            <w:tcW w:w="753" w:type="dxa"/>
+            <w:vAlign w:val="center"/>
+          </w:tcPr>
+          <w:p>
+            <w:pPr>
+              <w:jc w:val="center"/>
+              <w:rPr>
+                <w:rFonts w:asciiTheme="majorBidi" w:hAnsiTheme="majorBidi" w:cstheme="majorBidi"/>
+                <w:szCs w:val="22"/>
+              </w:rPr>
+            </w:pPr>
+            <w:r>
+              <w:rPr>
+                <w:rFonts w:asciiTheme="majorBidi" w:hAnsiTheme="majorBidi" w:cstheme="majorBidi"/>
+                <w:szCs w:val="22"/>
+              </w:rPr>
+              <w:t>Low</w:t>
+            </w:r>
+          </w:p>
+        </w:tc>
+        <w:tc>
+          <w:tcPr>
+            <w:tcW w:w="961" w:type="dxa"/>
+            <w:vAlign w:val="center"/>
+          </w:tcPr>
+          <w:p>
+            <w:pPr>
+              <w:jc w:val="center"/>
+              <w:rPr>
+                <w:rFonts w:asciiTheme="majorBidi" w:hAnsiTheme="majorBidi" w:cstheme="majorBidi"/>
+                <w:szCs w:val="22"/>
+              </w:rPr>
+            </w:pPr>
+            <w:r>
+              <w:rPr>
+                <w:rFonts w:asciiTheme="majorBidi" w:hAnsiTheme="majorBidi" w:cstheme="majorBidi"/>
+                <w:szCs w:val="22"/>
+              </w:rPr>
+              <w:t>Done</w:t>
+            </w:r>
+          </w:p>
+        </w:tc>
+        <w:tc>
+          <w:tcPr>
+            <w:tcW w:w="961" w:type="dxa"/>
+            <w:vAlign w:val="center"/>
+          </w:tcPr>
+          <w:p>
+            <w:pPr>
+              <w:jc w:val="center"/>
+              <w:rPr>
+                <w:rFonts w:asciiTheme="majorBidi" w:hAnsiTheme="majorBidi" w:cstheme="majorBidi"/>
+                <w:szCs w:val="22"/>
+              </w:rPr>
+            </w:pPr>
+            <w:r>
+              <w:rPr>
+                <w:rFonts w:asciiTheme="majorBidi" w:hAnsiTheme="majorBidi" w:cstheme="majorBidi"/>
+                <w:szCs w:val="22"/>
+              </w:rPr>
+              <w:t>Yes</w:t>
+            </w:r>
           </w:p>
         </w:tc>
       </w:tr>
@@ -7911,15 +8213,13 @@
                 <w:szCs w:val="22"/>
               </w:rPr>
             </w:pPr>
-            <w:proofErr w:type="spellStart"/>
-            <w:r>
-              <w:rPr>
-                <w:rFonts w:asciiTheme="majorBidi" w:hAnsiTheme="majorBidi" w:cstheme="majorBidi"/>
-                <w:szCs w:val="22"/>
-              </w:rPr>
-              <w:t>Feasable</w:t>
-            </w:r>
-            <w:proofErr w:type="spellEnd"/>
+            <w:r>
+              <w:rPr>
+                <w:rFonts w:asciiTheme="majorBidi" w:hAnsiTheme="majorBidi" w:cstheme="majorBidi"/>
+                <w:szCs w:val="22"/>
+              </w:rPr>
+              <w:t>Feasible</w:t>
+            </w:r>
           </w:p>
         </w:tc>
       </w:tr>
@@ -8624,9 +8924,11 @@
             <w:r>
               <w:rPr>
                 <w:rFonts w:asciiTheme="majorBidi" w:hAnsiTheme="majorBidi" w:cstheme="majorBidi"/>
-                <w:szCs w:val="22"/>
-              </w:rPr>
-              <w:t>should</w:t>
+                <w:b/>
+                <w:bCs/>
+                <w:szCs w:val="22"/>
+              </w:rPr>
+              <w:t>SHOULD</w:t>
             </w:r>
             <w:r>
               <w:rPr>
@@ -8809,14 +9111,88 @@
                 <w:color w:val="000000"/>
                 <w:szCs w:val="22"/>
               </w:rPr>
-              <w:t xml:space="preserve">Each product belongs to one parent </w:t>
-            </w:r>
-            <w:r>
-              <w:rPr>
-                <w:rFonts w:asciiTheme="majorBidi" w:hAnsiTheme="majorBidi" w:cstheme="majorBidi"/>
+              <w:t xml:space="preserve">The system </w:t>
+            </w:r>
+            <w:r>
+              <w:rPr>
+                <w:rFonts w:asciiTheme="majorBidi" w:hAnsiTheme="majorBidi" w:cstheme="majorBidi"/>
+                <w:b/>
+                <w:bCs/>
                 <w:color w:val="000000"/>
                 <w:szCs w:val="22"/>
               </w:rPr>
+              <w:t>MUST</w:t>
+            </w:r>
+            <w:r>
+              <w:rPr>
+                <w:rFonts w:asciiTheme="majorBidi" w:hAnsiTheme="majorBidi" w:cstheme="majorBidi"/>
+                <w:color w:val="000000"/>
+                <w:szCs w:val="22"/>
+              </w:rPr>
+              <w:t xml:space="preserve"> support e</w:t>
+            </w:r>
+            <w:r>
+              <w:rPr>
+                <w:rFonts w:asciiTheme="majorBidi" w:hAnsiTheme="majorBidi" w:cstheme="majorBidi"/>
+                <w:color w:val="000000"/>
+                <w:szCs w:val="22"/>
+              </w:rPr>
+              <w:t>ach product belong</w:t>
+            </w:r>
+            <w:r>
+              <w:rPr>
+                <w:rFonts w:asciiTheme="majorBidi" w:hAnsiTheme="majorBidi" w:cstheme="majorBidi"/>
+                <w:color w:val="000000"/>
+                <w:szCs w:val="22"/>
+              </w:rPr>
+              <w:t>ing</w:t>
+            </w:r>
+            <w:r>
+              <w:rPr>
+                <w:rFonts w:asciiTheme="majorBidi" w:hAnsiTheme="majorBidi" w:cstheme="majorBidi"/>
+                <w:color w:val="000000"/>
+                <w:szCs w:val="22"/>
+              </w:rPr>
+              <w:t xml:space="preserve"> to </w:t>
+            </w:r>
+            <w:r>
+              <w:rPr>
+                <w:rFonts w:asciiTheme="majorBidi" w:hAnsiTheme="majorBidi" w:cstheme="majorBidi"/>
+                <w:color w:val="000000"/>
+                <w:szCs w:val="22"/>
+              </w:rPr>
+              <w:t xml:space="preserve">exactly </w:t>
+            </w:r>
+            <w:r>
+              <w:rPr>
+                <w:rFonts w:asciiTheme="majorBidi" w:hAnsiTheme="majorBidi" w:cstheme="majorBidi"/>
+                <w:color w:val="000000"/>
+                <w:szCs w:val="22"/>
+              </w:rPr>
+              <w:t xml:space="preserve">one </w:t>
+            </w:r>
+            <w:r>
+              <w:rPr>
+                <w:rFonts w:asciiTheme="majorBidi" w:hAnsiTheme="majorBidi" w:cstheme="majorBidi"/>
+                <w:color w:val="000000"/>
+                <w:szCs w:val="22"/>
+              </w:rPr>
+              <w:t xml:space="preserve">category, and each category having exactly one </w:t>
+            </w:r>
+            <w:r>
+              <w:rPr>
+                <w:rFonts w:asciiTheme="majorBidi" w:hAnsiTheme="majorBidi" w:cstheme="majorBidi"/>
+                <w:color w:val="000000"/>
+                <w:szCs w:val="22"/>
+              </w:rPr>
+              <w:t xml:space="preserve">parent </w:t>
+            </w:r>
+            <w:r>
+              <w:rPr>
+                <w:rFonts w:asciiTheme="majorBidi" w:hAnsiTheme="majorBidi" w:cstheme="majorBidi"/>
+                <w:color w:val="000000"/>
+                <w:szCs w:val="22"/>
+              </w:rPr>
               <w:t>category</w:t>
             </w:r>
             <w:r>
@@ -8933,609 +9309,6 @@
               </w:rPr>
               <w:t>Yes</w:t>
             </w:r>
-          </w:p>
-        </w:tc>
-      </w:tr>
-      <w:tr>
-        <w:trPr>
-          <w:jc w:val="center"/>
-        </w:trPr>
-        <w:tc>
-          <w:tcPr>
-            <w:tcW w:w="548" w:type="dxa"/>
-          </w:tcPr>
-          <w:p>
-            <w:pPr>
-              <w:pStyle w:val="ListParagraph"/>
-              <w:numPr>
-                <w:ilvl w:val="0"/>
-                <w:numId w:val="19"/>
-              </w:numPr>
-              <w:ind w:hanging="630"/>
-              <w:jc w:val="left"/>
-              <w:rPr>
-                <w:rFonts w:asciiTheme="majorBidi" w:hAnsiTheme="majorBidi" w:cstheme="majorBidi"/>
-              </w:rPr>
-            </w:pPr>
-          </w:p>
-        </w:tc>
-        <w:tc>
-          <w:tcPr>
-            <w:tcW w:w="1097" w:type="dxa"/>
-            <w:vAlign w:val="center"/>
-          </w:tcPr>
-          <w:p>
-            <w:pPr>
-              <w:jc w:val="left"/>
-              <w:rPr>
-                <w:rFonts w:asciiTheme="majorBidi" w:hAnsiTheme="majorBidi" w:cstheme="majorBidi"/>
-                <w:lang w:val="de-DE"/>
-              </w:rPr>
-            </w:pPr>
-            <w:r>
-              <w:rPr>
-                <w:rFonts w:asciiTheme="majorBidi" w:hAnsiTheme="majorBidi" w:cstheme="majorBidi"/>
-              </w:rPr>
-              <w:t>Inventory</w:t>
-            </w:r>
-          </w:p>
-        </w:tc>
-        <w:tc>
-          <w:tcPr>
-            <w:tcW w:w="5475" w:type="dxa"/>
-            <w:vAlign w:val="center"/>
-          </w:tcPr>
-          <w:p>
-            <w:pPr>
-              <w:jc w:val="left"/>
-              <w:rPr>
-                <w:rFonts w:asciiTheme="majorBidi" w:hAnsiTheme="majorBidi" w:cstheme="majorBidi"/>
-                <w:szCs w:val="22"/>
-              </w:rPr>
-            </w:pPr>
-            <w:r>
-              <w:rPr>
-                <w:rFonts w:asciiTheme="majorBidi" w:hAnsiTheme="majorBidi" w:cstheme="majorBidi"/>
-                <w:color w:val="000000"/>
-                <w:szCs w:val="22"/>
-              </w:rPr>
-              <w:t xml:space="preserve">The report of damaged/expired products needs to be able to be sorted </w:t>
-            </w:r>
-            <w:proofErr w:type="gramStart"/>
-            <w:r>
-              <w:rPr>
-                <w:rFonts w:asciiTheme="majorBidi" w:hAnsiTheme="majorBidi" w:cstheme="majorBidi"/>
-                <w:color w:val="000000"/>
-                <w:szCs w:val="22"/>
-              </w:rPr>
-              <w:t>by:</w:t>
-            </w:r>
-            <w:proofErr w:type="gramEnd"/>
-            <w:r>
-              <w:rPr>
-                <w:rFonts w:asciiTheme="majorBidi" w:hAnsiTheme="majorBidi" w:cstheme="majorBidi"/>
-                <w:color w:val="000000"/>
-                <w:szCs w:val="22"/>
-              </w:rPr>
-              <w:t xml:space="preserve"> store, product, category.</w:t>
-            </w:r>
-          </w:p>
-        </w:tc>
-        <w:tc>
-          <w:tcPr>
-            <w:tcW w:w="876" w:type="dxa"/>
-            <w:vAlign w:val="center"/>
-          </w:tcPr>
-          <w:p>
-            <w:pPr>
-              <w:jc w:val="center"/>
-              <w:rPr>
-                <w:rFonts w:asciiTheme="majorBidi" w:hAnsiTheme="majorBidi" w:cstheme="majorBidi"/>
-                <w:szCs w:val="22"/>
-              </w:rPr>
-            </w:pPr>
-            <w:r>
-              <w:rPr>
-                <w:rFonts w:asciiTheme="majorBidi" w:hAnsiTheme="majorBidi" w:cstheme="majorBidi"/>
-                <w:szCs w:val="22"/>
-              </w:rPr>
-              <w:t>MH</w:t>
-            </w:r>
-          </w:p>
-        </w:tc>
-        <w:tc>
-          <w:tcPr>
-            <w:tcW w:w="753" w:type="dxa"/>
-            <w:vAlign w:val="center"/>
-          </w:tcPr>
-          <w:p>
-            <w:pPr>
-              <w:jc w:val="center"/>
-              <w:rPr>
-                <w:rFonts w:asciiTheme="majorBidi" w:hAnsiTheme="majorBidi" w:cstheme="majorBidi"/>
-                <w:szCs w:val="22"/>
-              </w:rPr>
-            </w:pPr>
-            <w:r>
-              <w:rPr>
-                <w:rFonts w:asciiTheme="majorBidi" w:hAnsiTheme="majorBidi" w:cstheme="majorBidi"/>
-                <w:szCs w:val="22"/>
-              </w:rPr>
-              <w:t>Low</w:t>
-            </w:r>
-          </w:p>
-        </w:tc>
-        <w:tc>
-          <w:tcPr>
-            <w:tcW w:w="961" w:type="dxa"/>
-            <w:vAlign w:val="center"/>
-          </w:tcPr>
-          <w:p>
-            <w:pPr>
-              <w:jc w:val="center"/>
-              <w:rPr>
-                <w:rFonts w:asciiTheme="majorBidi" w:hAnsiTheme="majorBidi" w:cstheme="majorBidi"/>
-                <w:szCs w:val="22"/>
-              </w:rPr>
-            </w:pPr>
-            <w:r>
-              <w:rPr>
-                <w:rFonts w:asciiTheme="majorBidi" w:hAnsiTheme="majorBidi" w:cstheme="majorBidi"/>
-                <w:szCs w:val="22"/>
-              </w:rPr>
-              <w:t>Done</w:t>
-            </w:r>
-          </w:p>
-        </w:tc>
-        <w:tc>
-          <w:tcPr>
-            <w:tcW w:w="961" w:type="dxa"/>
-            <w:vAlign w:val="center"/>
-          </w:tcPr>
-          <w:p>
-            <w:pPr>
-              <w:jc w:val="center"/>
-              <w:rPr>
-                <w:rFonts w:asciiTheme="majorBidi" w:hAnsiTheme="majorBidi" w:cstheme="majorBidi"/>
-                <w:szCs w:val="22"/>
-              </w:rPr>
-            </w:pPr>
-            <w:r>
-              <w:rPr>
-                <w:rFonts w:asciiTheme="majorBidi" w:hAnsiTheme="majorBidi" w:cstheme="majorBidi"/>
-                <w:szCs w:val="22"/>
-              </w:rPr>
-              <w:t>Yes</w:t>
-            </w:r>
-          </w:p>
-        </w:tc>
-      </w:tr>
-      <w:tr>
-        <w:trPr>
-          <w:jc w:val="center"/>
-        </w:trPr>
-        <w:tc>
-          <w:tcPr>
-            <w:tcW w:w="548" w:type="dxa"/>
-            <w:vAlign w:val="center"/>
-          </w:tcPr>
-          <w:p>
-            <w:pPr>
-              <w:pStyle w:val="ListParagraph"/>
-              <w:numPr>
-                <w:ilvl w:val="0"/>
-                <w:numId w:val="19"/>
-              </w:numPr>
-              <w:ind w:hanging="630"/>
-              <w:jc w:val="left"/>
-              <w:rPr>
-                <w:rFonts w:asciiTheme="majorBidi" w:hAnsiTheme="majorBidi" w:cstheme="majorBidi"/>
-              </w:rPr>
-            </w:pPr>
-          </w:p>
-        </w:tc>
-        <w:tc>
-          <w:tcPr>
-            <w:tcW w:w="1097" w:type="dxa"/>
-            <w:vAlign w:val="center"/>
-          </w:tcPr>
-          <w:p>
-            <w:pPr>
-              <w:jc w:val="left"/>
-              <w:rPr>
-                <w:rFonts w:asciiTheme="majorBidi" w:hAnsiTheme="majorBidi" w:cstheme="majorBidi"/>
-              </w:rPr>
-            </w:pPr>
-            <w:r>
-              <w:rPr>
-                <w:rFonts w:asciiTheme="majorBidi" w:hAnsiTheme="majorBidi" w:cstheme="majorBidi"/>
-              </w:rPr>
-              <w:t xml:space="preserve">Inventory </w:t>
-            </w:r>
-          </w:p>
-          <w:p>
-            <w:pPr>
-              <w:jc w:val="left"/>
-              <w:rPr>
-                <w:rFonts w:asciiTheme="majorBidi" w:hAnsiTheme="majorBidi" w:cstheme="majorBidi"/>
-              </w:rPr>
-            </w:pPr>
-            <w:r>
-              <w:rPr>
-                <w:rFonts w:asciiTheme="majorBidi" w:hAnsiTheme="majorBidi" w:cstheme="majorBidi"/>
-              </w:rPr>
-              <w:t>&amp;</w:t>
-            </w:r>
-            <w:r>
-              <w:rPr>
-                <w:rFonts w:asciiTheme="majorBidi" w:hAnsiTheme="majorBidi" w:cstheme="majorBidi"/>
-              </w:rPr>
-              <w:t xml:space="preserve"> </w:t>
-            </w:r>
-            <w:r>
-              <w:rPr>
-                <w:rFonts w:asciiTheme="majorBidi" w:hAnsiTheme="majorBidi" w:cstheme="majorBidi"/>
-              </w:rPr>
-              <w:t>Supplier</w:t>
-            </w:r>
-            <w:r>
-              <w:rPr>
-                <w:rFonts w:asciiTheme="majorBidi" w:hAnsiTheme="majorBidi" w:cstheme="majorBidi"/>
-              </w:rPr>
-              <w:t>s</w:t>
-            </w:r>
-          </w:p>
-        </w:tc>
-        <w:tc>
-          <w:tcPr>
-            <w:tcW w:w="5475" w:type="dxa"/>
-            <w:vAlign w:val="center"/>
-          </w:tcPr>
-          <w:p>
-            <w:pPr>
-              <w:jc w:val="left"/>
-              <w:rPr>
-                <w:rFonts w:asciiTheme="majorBidi" w:hAnsiTheme="majorBidi" w:cstheme="majorBidi"/>
-                <w:szCs w:val="22"/>
-              </w:rPr>
-            </w:pPr>
-            <w:r>
-              <w:rPr>
-                <w:rFonts w:asciiTheme="majorBidi" w:hAnsiTheme="majorBidi" w:cstheme="majorBidi"/>
-                <w:szCs w:val="22"/>
-              </w:rPr>
-              <w:t xml:space="preserve">An order must include store id, Supplier id, Products ids, Products amounts, arrival time, original price, </w:t>
-            </w:r>
-            <w:proofErr w:type="gramStart"/>
-            <w:r>
-              <w:rPr>
-                <w:rFonts w:asciiTheme="majorBidi" w:hAnsiTheme="majorBidi" w:cstheme="majorBidi"/>
-                <w:szCs w:val="22"/>
-              </w:rPr>
-              <w:t>discount</w:t>
-            </w:r>
-            <w:proofErr w:type="gramEnd"/>
-            <w:r>
-              <w:rPr>
-                <w:rFonts w:asciiTheme="majorBidi" w:hAnsiTheme="majorBidi" w:cstheme="majorBidi"/>
-                <w:szCs w:val="22"/>
-              </w:rPr>
-              <w:t xml:space="preserve"> and final price.</w:t>
-            </w:r>
-          </w:p>
-        </w:tc>
-        <w:tc>
-          <w:tcPr>
-            <w:tcW w:w="876" w:type="dxa"/>
-            <w:vAlign w:val="center"/>
-          </w:tcPr>
-          <w:p>
-            <w:pPr>
-              <w:jc w:val="center"/>
-              <w:rPr>
-                <w:rFonts w:asciiTheme="majorBidi" w:hAnsiTheme="majorBidi" w:cstheme="majorBidi"/>
-                <w:szCs w:val="22"/>
-              </w:rPr>
-            </w:pPr>
-            <w:r>
-              <w:rPr>
-                <w:rFonts w:asciiTheme="majorBidi" w:hAnsiTheme="majorBidi" w:cstheme="majorBidi"/>
-                <w:szCs w:val="22"/>
-              </w:rPr>
-              <w:t>MH</w:t>
-            </w:r>
-          </w:p>
-        </w:tc>
-        <w:tc>
-          <w:tcPr>
-            <w:tcW w:w="753" w:type="dxa"/>
-            <w:vAlign w:val="center"/>
-          </w:tcPr>
-          <w:p>
-            <w:pPr>
-              <w:jc w:val="center"/>
-              <w:rPr>
-                <w:rFonts w:asciiTheme="majorBidi" w:hAnsiTheme="majorBidi" w:cstheme="majorBidi"/>
-                <w:szCs w:val="22"/>
-              </w:rPr>
-            </w:pPr>
-            <w:r>
-              <w:rPr>
-                <w:rFonts w:asciiTheme="majorBidi" w:hAnsiTheme="majorBidi" w:cstheme="majorBidi"/>
-                <w:szCs w:val="22"/>
-              </w:rPr>
-              <w:t>Low</w:t>
-            </w:r>
-          </w:p>
-        </w:tc>
-        <w:tc>
-          <w:tcPr>
-            <w:tcW w:w="961" w:type="dxa"/>
-            <w:vAlign w:val="center"/>
-          </w:tcPr>
-          <w:p>
-            <w:pPr>
-              <w:jc w:val="center"/>
-              <w:rPr>
-                <w:rFonts w:asciiTheme="majorBidi" w:hAnsiTheme="majorBidi" w:cstheme="majorBidi"/>
-                <w:szCs w:val="22"/>
-              </w:rPr>
-            </w:pPr>
-            <w:r>
-              <w:rPr>
-                <w:rFonts w:asciiTheme="majorBidi" w:hAnsiTheme="majorBidi" w:cstheme="majorBidi"/>
-                <w:szCs w:val="22"/>
-              </w:rPr>
-              <w:t>Done</w:t>
-            </w:r>
-          </w:p>
-        </w:tc>
-        <w:tc>
-          <w:tcPr>
-            <w:tcW w:w="961" w:type="dxa"/>
-            <w:vAlign w:val="center"/>
-          </w:tcPr>
-          <w:p>
-            <w:pPr>
-              <w:jc w:val="center"/>
-              <w:rPr>
-                <w:rFonts w:asciiTheme="majorBidi" w:hAnsiTheme="majorBidi" w:cstheme="majorBidi"/>
-                <w:szCs w:val="22"/>
-              </w:rPr>
-            </w:pPr>
-            <w:r>
-              <w:rPr>
-                <w:rFonts w:asciiTheme="majorBidi" w:hAnsiTheme="majorBidi" w:cstheme="majorBidi"/>
-                <w:szCs w:val="22"/>
-              </w:rPr>
-              <w:t>Yes</w:t>
-            </w:r>
-          </w:p>
-        </w:tc>
-      </w:tr>
-      <w:tr>
-        <w:trPr>
-          <w:jc w:val="center"/>
-        </w:trPr>
-        <w:tc>
-          <w:tcPr>
-            <w:tcW w:w="548" w:type="dxa"/>
-          </w:tcPr>
-          <w:p>
-            <w:pPr>
-              <w:pStyle w:val="ListParagraph"/>
-              <w:numPr>
-                <w:ilvl w:val="0"/>
-                <w:numId w:val="19"/>
-              </w:numPr>
-              <w:ind w:hanging="630"/>
-              <w:jc w:val="left"/>
-              <w:rPr>
-                <w:rFonts w:ascii="Times New Roman" w:hAnsi="Times New Roman"/>
-              </w:rPr>
-            </w:pPr>
-          </w:p>
-        </w:tc>
-        <w:tc>
-          <w:tcPr>
-            <w:tcW w:w="1097" w:type="dxa"/>
-            <w:vAlign w:val="center"/>
-          </w:tcPr>
-          <w:p>
-            <w:pPr>
-              <w:jc w:val="left"/>
-              <w:rPr>
-                <w:rFonts w:ascii="Times New Roman" w:hAnsi="Times New Roman"/>
-              </w:rPr>
-            </w:pPr>
-          </w:p>
-        </w:tc>
-        <w:tc>
-          <w:tcPr>
-            <w:tcW w:w="5475" w:type="dxa"/>
-            <w:vAlign w:val="center"/>
-          </w:tcPr>
-          <w:p>
-            <w:pPr>
-              <w:jc w:val="left"/>
-              <w:rPr>
-                <w:rFonts w:ascii="Times New Roman" w:hAnsi="Times New Roman"/>
-              </w:rPr>
-            </w:pPr>
-          </w:p>
-        </w:tc>
-        <w:tc>
-          <w:tcPr>
-            <w:tcW w:w="876" w:type="dxa"/>
-            <w:vAlign w:val="center"/>
-          </w:tcPr>
-          <w:p>
-            <w:pPr>
-              <w:jc w:val="center"/>
-              <w:rPr>
-                <w:rFonts w:ascii="Times New Roman" w:hAnsi="Times New Roman"/>
-                <w:szCs w:val="22"/>
-              </w:rPr>
-            </w:pPr>
-          </w:p>
-        </w:tc>
-        <w:tc>
-          <w:tcPr>
-            <w:tcW w:w="753" w:type="dxa"/>
-            <w:vAlign w:val="center"/>
-          </w:tcPr>
-          <w:p>
-            <w:pPr>
-              <w:jc w:val="center"/>
-              <w:rPr>
-                <w:rFonts w:ascii="Times New Roman" w:hAnsi="Times New Roman"/>
-                <w:szCs w:val="22"/>
-              </w:rPr>
-            </w:pPr>
-          </w:p>
-        </w:tc>
-        <w:tc>
-          <w:tcPr>
-            <w:tcW w:w="961" w:type="dxa"/>
-            <w:vAlign w:val="center"/>
-          </w:tcPr>
-          <w:p>
-            <w:pPr>
-              <w:jc w:val="center"/>
-              <w:rPr>
-                <w:rFonts w:ascii="Times New Roman" w:hAnsi="Times New Roman"/>
-                <w:szCs w:val="22"/>
-              </w:rPr>
-            </w:pPr>
-          </w:p>
-        </w:tc>
-        <w:tc>
-          <w:tcPr>
-            <w:tcW w:w="961" w:type="dxa"/>
-            <w:vAlign w:val="center"/>
-          </w:tcPr>
-          <w:p>
-            <w:pPr>
-              <w:jc w:val="center"/>
-              <w:rPr>
-                <w:rFonts w:ascii="Times New Roman" w:hAnsi="Times New Roman"/>
-                <w:szCs w:val="22"/>
-              </w:rPr>
-            </w:pPr>
-          </w:p>
-        </w:tc>
-      </w:tr>
-      <w:tr>
-        <w:trPr>
-          <w:jc w:val="center"/>
-        </w:trPr>
-        <w:tc>
-          <w:tcPr>
-            <w:tcW w:w="548" w:type="dxa"/>
-          </w:tcPr>
-          <w:p>
-            <w:pPr>
-              <w:pStyle w:val="ListParagraph"/>
-              <w:numPr>
-                <w:ilvl w:val="0"/>
-                <w:numId w:val="19"/>
-              </w:numPr>
-              <w:ind w:hanging="630"/>
-              <w:jc w:val="left"/>
-              <w:rPr>
-                <w:rFonts w:ascii="Times New Roman" w:hAnsi="Times New Roman"/>
-              </w:rPr>
-            </w:pPr>
-          </w:p>
-        </w:tc>
-        <w:tc>
-          <w:tcPr>
-            <w:tcW w:w="1097" w:type="dxa"/>
-            <w:vAlign w:val="center"/>
-          </w:tcPr>
-          <w:p>
-            <w:pPr>
-              <w:jc w:val="left"/>
-              <w:rPr>
-                <w:rFonts w:ascii="Times New Roman" w:hAnsi="Times New Roman"/>
-              </w:rPr>
-            </w:pPr>
-          </w:p>
-        </w:tc>
-        <w:tc>
-          <w:tcPr>
-            <w:tcW w:w="5475" w:type="dxa"/>
-            <w:vAlign w:val="center"/>
-          </w:tcPr>
-          <w:p>
-            <w:pPr>
-              <w:spacing w:after="0"/>
-              <w:ind w:right="90"/>
-              <w:jc w:val="left"/>
-              <w:rPr>
-                <w:rFonts w:ascii="Times New Roman" w:hAnsi="Times New Roman"/>
-              </w:rPr>
-            </w:pPr>
-          </w:p>
-        </w:tc>
-        <w:tc>
-          <w:tcPr>
-            <w:tcW w:w="876" w:type="dxa"/>
-            <w:vAlign w:val="center"/>
-          </w:tcPr>
-          <w:p>
-            <w:pPr>
-              <w:jc w:val="center"/>
-              <w:rPr>
-                <w:rFonts w:ascii="Times New Roman" w:hAnsi="Times New Roman"/>
-                <w:szCs w:val="22"/>
-              </w:rPr>
-            </w:pPr>
-          </w:p>
-        </w:tc>
-        <w:tc>
-          <w:tcPr>
-            <w:tcW w:w="753" w:type="dxa"/>
-            <w:vAlign w:val="center"/>
-          </w:tcPr>
-          <w:p>
-            <w:pPr>
-              <w:jc w:val="center"/>
-              <w:rPr>
-                <w:rFonts w:ascii="Times New Roman" w:hAnsi="Times New Roman"/>
-                <w:szCs w:val="22"/>
-              </w:rPr>
-            </w:pPr>
-          </w:p>
-        </w:tc>
-        <w:tc>
-          <w:tcPr>
-            <w:tcW w:w="961" w:type="dxa"/>
-            <w:vAlign w:val="center"/>
-          </w:tcPr>
-          <w:p>
-            <w:pPr>
-              <w:jc w:val="center"/>
-              <w:rPr>
-                <w:rFonts w:ascii="Times New Roman" w:hAnsi="Times New Roman"/>
-                <w:szCs w:val="22"/>
-              </w:rPr>
-            </w:pPr>
-          </w:p>
-        </w:tc>
-        <w:tc>
-          <w:tcPr>
-            <w:tcW w:w="961" w:type="dxa"/>
-            <w:vAlign w:val="center"/>
-          </w:tcPr>
-          <w:p>
-            <w:pPr>
-              <w:jc w:val="center"/>
-              <w:rPr>
-                <w:rFonts w:ascii="Times New Roman" w:hAnsi="Times New Roman"/>
-                <w:szCs w:val="22"/>
-              </w:rPr>
-            </w:pPr>
           </w:p>
         </w:tc>
       </w:tr>
@@ -12651,7 +12424,7 @@
         </mc:Choice>
         <mc:Fallback>
           <w:pict>
-            <v:line w14:anchorId="08C545DF" id="Straight Connector 2" o:spid="_x0000_s1026" style="position:absolute;flip:y;z-index:251659264;visibility:visible;mso-wrap-style:square;mso-width-percent:0;mso-height-percent:0;mso-wrap-distance-left:9pt;mso-wrap-distance-top:0;mso-wrap-distance-right:9pt;mso-wrap-distance-bottom:0;mso-position-horizontal:center;mso-position-horizontal-relative:margin;mso-position-vertical:absolute;mso-position-vertical-relative:text;mso-width-percent:0;mso-height-percent:0;mso-width-relative:page;mso-height-relative:page" from="0,43.3pt" to="408.2pt,43.3pt" o:gfxdata="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" strokecolor="#f90" strokeweight="4.5pt">
+            <v:line w14:anchorId="60A7ACAB" id="Straight Connector 2" o:spid="_x0000_s1026" style="position:absolute;flip:y;z-index:251659264;visibility:visible;mso-wrap-style:square;mso-width-percent:0;mso-height-percent:0;mso-wrap-distance-left:9pt;mso-wrap-distance-top:0;mso-wrap-distance-right:9pt;mso-wrap-distance-bottom:0;mso-position-horizontal:center;mso-position-horizontal-relative:margin;mso-position-vertical:absolute;mso-position-vertical-relative:text;mso-width-percent:0;mso-height-percent:0;mso-width-relative:page;mso-height-relative:page" from="0,43.3pt" to="408.2pt,43.3pt" o:gfxdata="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" strokecolor="#f90" strokeweight="4.5pt">
               <v:stroke linestyle="thickThin"/>
               <w10:wrap type="topAndBottom" anchorx="margin"/>
             </v:line>

</xml_diff>

<commit_message>
git commit -m "added functions to Screens"
</commit_message>
<xml_diff>
--- a/docs/Requirement Specification.docx
+++ b/docs/Requirement Specification.docx
@@ -104,18 +104,8 @@
           <w:sz w:val="72"/>
           <w:szCs w:val="72"/>
         </w:rPr>
-        <w:t>“</w:t>
+        <w:t>“Superly</w:t>
       </w:r>
-      <w:proofErr w:type="spellStart"/>
-      <w:r>
-        <w:rPr>
-          <w:rFonts w:asciiTheme="minorBidi" w:hAnsiTheme="minorBidi" w:cstheme="minorBidi"/>
-          <w:sz w:val="72"/>
-          <w:szCs w:val="72"/>
-        </w:rPr>
-        <w:t>Superly</w:t>
-      </w:r>
-      <w:proofErr w:type="spellEnd"/>
       <w:r>
         <w:rPr>
           <w:rFonts w:asciiTheme="minorBidi" w:hAnsiTheme="minorBidi" w:cstheme="minorBidi"/>
@@ -216,6 +206,9 @@
     <w:p>
       <w:pPr>
         <w:jc w:val="left"/>
+        <w:rPr>
+          <w:lang w:val="en-US"/>
+        </w:rPr>
       </w:pPr>
     </w:p>
     <w:p>
@@ -414,7 +407,6 @@
                 <w:szCs w:val="22"/>
               </w:rPr>
             </w:pPr>
-            <w:proofErr w:type="spellStart"/>
             <w:r>
               <w:rPr>
                 <w:rFonts w:asciiTheme="majorBidi" w:hAnsiTheme="majorBidi" w:cstheme="majorBidi"/>
@@ -422,7 +414,6 @@
               </w:rPr>
               <w:t>Feasable</w:t>
             </w:r>
-            <w:proofErr w:type="spellEnd"/>
           </w:p>
         </w:tc>
       </w:tr>
@@ -5311,25 +5302,7 @@
                 <w:color w:val="000000"/>
                 <w:szCs w:val="22"/>
               </w:rPr>
-              <w:t xml:space="preserve"> be able to produce a report of all products in all branches that are below their minimum amount. The report should include the following: store ID, product ID, product name, product current amount in store, product current amount in warehouse, product current amount in the branch (</w:t>
-            </w:r>
-            <w:proofErr w:type="spellStart"/>
-            <w:r>
-              <w:rPr>
-                <w:rFonts w:asciiTheme="majorBidi" w:hAnsiTheme="majorBidi" w:cstheme="majorBidi"/>
-                <w:color w:val="000000"/>
-                <w:szCs w:val="22"/>
-              </w:rPr>
-              <w:t>store+warehouse</w:t>
-            </w:r>
-            <w:proofErr w:type="spellEnd"/>
-            <w:r>
-              <w:rPr>
-                <w:rFonts w:asciiTheme="majorBidi" w:hAnsiTheme="majorBidi" w:cstheme="majorBidi"/>
-                <w:color w:val="000000"/>
-                <w:szCs w:val="22"/>
-              </w:rPr>
-              <w:t>), product minimum amount in the branch, product maximum amount in the branch</w:t>
+              <w:t xml:space="preserve"> be able to produce a report of all products in all branches that are below their minimum amount. The report should include the following: store ID, product ID, product name, product current amount in store, product current amount in warehouse, product current amount in the branch (store+warehouse), product minimum amount in the branch, product maximum amount in the branch</w:t>
             </w:r>
           </w:p>
         </w:tc>
@@ -5744,25 +5717,7 @@
                 <w:color w:val="000000"/>
                 <w:szCs w:val="22"/>
               </w:rPr>
-              <w:t>, product name, category, product current amount in store, product current amount in warehouse, product current amount in the branch (</w:t>
-            </w:r>
-            <w:proofErr w:type="spellStart"/>
-            <w:r>
-              <w:rPr>
-                <w:rFonts w:asciiTheme="majorBidi" w:hAnsiTheme="majorBidi" w:cstheme="majorBidi"/>
-                <w:color w:val="000000"/>
-                <w:szCs w:val="22"/>
-              </w:rPr>
-              <w:t>store+warehouse</w:t>
-            </w:r>
-            <w:proofErr w:type="spellEnd"/>
-            <w:r>
-              <w:rPr>
-                <w:rFonts w:asciiTheme="majorBidi" w:hAnsiTheme="majorBidi" w:cstheme="majorBidi"/>
-                <w:color w:val="000000"/>
-                <w:szCs w:val="22"/>
-              </w:rPr>
-              <w:t>), product minimum amount in the branch, product maximum amount in the branch.</w:t>
+              <w:t>, product name, category, product current amount in store, product current amount in warehouse, product current amount in the branch (store+warehouse), product minimum amount in the branch, product maximum amount in the branch.</w:t>
             </w:r>
           </w:p>
         </w:tc>
@@ -5938,25 +5893,7 @@
                 <w:color w:val="000000"/>
                 <w:szCs w:val="22"/>
               </w:rPr>
-              <w:t xml:space="preserve"> be able to produce the history of the completed purchases from the suppliers, for a certain product. The history should include the following: </w:t>
-            </w:r>
-            <w:proofErr w:type="spellStart"/>
-            <w:r>
-              <w:rPr>
-                <w:rFonts w:asciiTheme="majorBidi" w:hAnsiTheme="majorBidi" w:cstheme="majorBidi"/>
-                <w:color w:val="000000"/>
-                <w:szCs w:val="22"/>
-              </w:rPr>
-              <w:t>StoreID</w:t>
-            </w:r>
-            <w:proofErr w:type="spellEnd"/>
-            <w:r>
-              <w:rPr>
-                <w:rFonts w:asciiTheme="majorBidi" w:hAnsiTheme="majorBidi" w:cstheme="majorBidi"/>
-                <w:color w:val="000000"/>
-                <w:szCs w:val="22"/>
-              </w:rPr>
-              <w:t>, Supplier, Date, Amount, before discount price, after discount price, description.</w:t>
+              <w:t xml:space="preserve"> be able to produce the history of the completed purchases from the suppliers, for a certain product. The history should include the following: StoreID, Supplier, Date, Amount, before discount price, after discount price, description.</w:t>
             </w:r>
           </w:p>
         </w:tc>
@@ -6132,25 +6069,7 @@
                 <w:color w:val="000000"/>
                 <w:szCs w:val="22"/>
               </w:rPr>
-              <w:t xml:space="preserve"> be able to produce the history of the completed purchases from the suppliers, for a certain product that was bought with a discount. The history should include the following: </w:t>
-            </w:r>
-            <w:proofErr w:type="spellStart"/>
-            <w:r>
-              <w:rPr>
-                <w:rFonts w:asciiTheme="majorBidi" w:hAnsiTheme="majorBidi" w:cstheme="majorBidi"/>
-                <w:color w:val="000000"/>
-                <w:szCs w:val="22"/>
-              </w:rPr>
-              <w:t>StoreID</w:t>
-            </w:r>
-            <w:proofErr w:type="spellEnd"/>
-            <w:r>
-              <w:rPr>
-                <w:rFonts w:asciiTheme="majorBidi" w:hAnsiTheme="majorBidi" w:cstheme="majorBidi"/>
-                <w:color w:val="000000"/>
-                <w:szCs w:val="22"/>
-              </w:rPr>
-              <w:t>, Supplier, Date, Amount, before discount price, after discount price, description.</w:t>
+              <w:t xml:space="preserve"> be able to produce the history of the completed purchases from the suppliers, for a certain product that was bought with a discount. The history should include the following: StoreID, Supplier, Date, Amount, before discount price, after discount price, description.</w:t>
             </w:r>
           </w:p>
         </w:tc>
@@ -11883,7 +11802,13 @@
               <w:t>MUST</w:t>
             </w:r>
             <w:r>
-              <w:t xml:space="preserve"> create a new transport for every new Order. </w:t>
+              <w:t xml:space="preserve"> </w:t>
+            </w:r>
+            <w:r>
+              <w:t>match for every new Order a</w:t>
+            </w:r>
+            <w:r>
+              <w:t xml:space="preserve"> transport. </w:t>
             </w:r>
           </w:p>
         </w:tc>
@@ -11951,7 +11876,7 @@
                 <w:rFonts w:asciiTheme="majorBidi" w:hAnsiTheme="majorBidi" w:cstheme="majorBidi"/>
                 <w:szCs w:val="22"/>
               </w:rPr>
-              <w:t>In Progress</w:t>
+              <w:t>Done</w:t>
             </w:r>
           </w:p>
         </w:tc>
@@ -12427,7 +12352,21 @@
                 <w:color w:val="70AD47" w:themeColor="accent6"/>
                 <w:lang w:val="en-US"/>
               </w:rPr>
-              <w:t>only by HR-manager or Storekeeper, or Logistic manager</w:t>
+              <w:t>only by HR-manager or Storekeeper</w:t>
+            </w:r>
+            <w:r>
+              <w:rPr>
+                <w:color w:val="70AD47" w:themeColor="accent6"/>
+                <w:lang w:val="en-US"/>
+              </w:rPr>
+              <w:t xml:space="preserve"> </w:t>
+            </w:r>
+            <w:r>
+              <w:rPr>
+                <w:color w:val="70AD47" w:themeColor="accent6"/>
+                <w:lang w:val="en-US"/>
+              </w:rPr>
+              <w:t>or Logistic manager</w:t>
             </w:r>
           </w:p>
         </w:tc>
@@ -12667,7 +12606,7 @@
                 <w:rFonts w:asciiTheme="majorBidi" w:hAnsiTheme="majorBidi" w:cstheme="majorBidi"/>
                 <w:szCs w:val="22"/>
               </w:rPr>
-              <w:t>In Progress</w:t>
+              <w:t>Done</w:t>
             </w:r>
           </w:p>
         </w:tc>
@@ -12847,7 +12786,7 @@
                 <w:rFonts w:asciiTheme="majorBidi" w:hAnsiTheme="majorBidi" w:cstheme="majorBidi"/>
                 <w:szCs w:val="22"/>
               </w:rPr>
-              <w:t>In Progress</w:t>
+              <w:t>Done</w:t>
             </w:r>
           </w:p>
         </w:tc>
@@ -12930,6 +12869,10 @@
               <w:t xml:space="preserve">The system </w:t>
             </w:r>
             <w:r>
+              <w:rPr>
+                <w:b/>
+                <w:bCs/>
+              </w:rPr>
               <w:t>MUST</w:t>
             </w:r>
             <w:r>
@@ -12945,7 +12888,11 @@
               <w:t>s</w:t>
             </w:r>
             <w:r>
-              <w:t xml:space="preserve"> to report defective / expired / missing products in an order that has arrived (the report will be documented, and the rest of the products will be updated in the inventory system</w:t>
+              <w:t xml:space="preserve"> to report defective / expired / missing products in an order that has </w:t>
+            </w:r>
+            <w:r>
+              <w:lastRenderedPageBreak/>
+              <w:t>arrived (the report will be documented, and the rest of the products will be updated in the inventory system</w:t>
             </w:r>
             <w:r>
               <w:t>).</w:t>
@@ -12972,6 +12919,7 @@
                 <w:szCs w:val="22"/>
                 <w:lang w:val="en-US"/>
               </w:rPr>
+              <w:lastRenderedPageBreak/>
               <w:t>MH</w:t>
             </w:r>
           </w:p>
@@ -12989,6 +12937,13 @@
                 <w:szCs w:val="22"/>
               </w:rPr>
             </w:pPr>
+            <w:r>
+              <w:rPr>
+                <w:rFonts w:asciiTheme="majorBidi" w:hAnsiTheme="majorBidi" w:cstheme="majorBidi"/>
+                <w:szCs w:val="22"/>
+              </w:rPr>
+              <w:t>Low</w:t>
+            </w:r>
           </w:p>
         </w:tc>
         <w:tc>
@@ -13009,7 +12964,14 @@
                 <w:rFonts w:asciiTheme="majorBidi" w:hAnsiTheme="majorBidi" w:cstheme="majorBidi"/>
                 <w:szCs w:val="22"/>
               </w:rPr>
-              <w:t>In Progress</w:t>
+              <w:t>Done</w:t>
+            </w:r>
+            <w:r>
+              <w:rPr>
+                <w:rFonts w:asciiTheme="majorBidi" w:hAnsiTheme="majorBidi" w:cstheme="majorBidi"/>
+                <w:szCs w:val="22"/>
+              </w:rPr>
+              <w:t xml:space="preserve"> </w:t>
             </w:r>
           </w:p>
         </w:tc>
@@ -13089,7 +13051,17 @@
               <w:jc w:val="left"/>
             </w:pPr>
             <w:r>
-              <w:t xml:space="preserve">The system MUST </w:t>
+              <w:t xml:space="preserve">The system </w:t>
+            </w:r>
+            <w:r>
+              <w:rPr>
+                <w:b/>
+                <w:bCs/>
+              </w:rPr>
+              <w:t>MUST</w:t>
+            </w:r>
+            <w:r>
+              <w:t xml:space="preserve"> </w:t>
             </w:r>
             <w:r>
               <w:t xml:space="preserve">allow </w:t>
@@ -13101,7 +13073,7 @@
               <w:t>ing</w:t>
             </w:r>
             <w:r>
-              <w:t xml:space="preserve"> a product from a supplier according to the </w:t>
+              <w:t xml:space="preserve"> a product from a supplier according to </w:t>
             </w:r>
             <w:r>
               <w:t>it's supplier ID</w:t>
@@ -13148,6 +13120,13 @@
                 <w:szCs w:val="22"/>
               </w:rPr>
             </w:pPr>
+            <w:r>
+              <w:rPr>
+                <w:rFonts w:asciiTheme="majorBidi" w:hAnsiTheme="majorBidi" w:cstheme="majorBidi"/>
+                <w:szCs w:val="22"/>
+              </w:rPr>
+              <w:t>Low</w:t>
+            </w:r>
           </w:p>
         </w:tc>
         <w:tc>
@@ -13254,7 +13233,17 @@
               </w:rPr>
             </w:pPr>
             <w:r>
-              <w:t>The system must allow inventory management</w:t>
+              <w:t xml:space="preserve">The system </w:t>
+            </w:r>
+            <w:r>
+              <w:rPr>
+                <w:b/>
+                <w:bCs/>
+              </w:rPr>
+              <w:t>MUST</w:t>
+            </w:r>
+            <w:r>
+              <w:t xml:space="preserve"> allow inventory management</w:t>
             </w:r>
             <w:r>
               <w:rPr>
@@ -13372,7 +13361,7 @@
                 <w:rFonts w:asciiTheme="majorBidi" w:hAnsiTheme="majorBidi" w:cstheme="majorBidi"/>
                 <w:szCs w:val="22"/>
               </w:rPr>
-              <w:t>In Progress</w:t>
+              <w:t>Done</w:t>
             </w:r>
           </w:p>
         </w:tc>
@@ -13473,7 +13462,17 @@
               </w:rPr>
             </w:pPr>
             <w:r>
-              <w:t xml:space="preserve">The system MUST allow </w:t>
+              <w:t xml:space="preserve">The system </w:t>
+            </w:r>
+            <w:r>
+              <w:rPr>
+                <w:b/>
+                <w:bCs/>
+              </w:rPr>
+              <w:t>MUST</w:t>
+            </w:r>
+            <w:r>
+              <w:t xml:space="preserve"> allow </w:t>
             </w:r>
             <w:r>
               <w:rPr>
@@ -13556,7 +13555,7 @@
                 <w:rFonts w:asciiTheme="majorBidi" w:hAnsiTheme="majorBidi" w:cstheme="majorBidi"/>
                 <w:szCs w:val="22"/>
               </w:rPr>
-              <w:t>In Progress</w:t>
+              <w:t>Done</w:t>
             </w:r>
           </w:p>
         </w:tc>
@@ -13665,7 +13664,17 @@
               </w:rPr>
             </w:pPr>
             <w:r>
-              <w:t xml:space="preserve">The system must allow </w:t>
+              <w:t xml:space="preserve">The system </w:t>
+            </w:r>
+            <w:r>
+              <w:rPr>
+                <w:b/>
+                <w:bCs/>
+              </w:rPr>
+              <w:t>MUST</w:t>
+            </w:r>
+            <w:r>
+              <w:t xml:space="preserve"> allow </w:t>
             </w:r>
             <w:r>
               <w:rPr>
@@ -13711,7 +13720,19 @@
               <w:rPr>
                 <w:lang w:val="en-US"/>
               </w:rPr>
-              <w:t>reports and data</w:t>
+              <w:t>reports and</w:t>
+            </w:r>
+            <w:r>
+              <w:rPr>
+                <w:lang w:val="en-US"/>
+              </w:rPr>
+              <w:t xml:space="preserve"> view all the </w:t>
+            </w:r>
+            <w:r>
+              <w:rPr>
+                <w:lang w:val="en-US"/>
+              </w:rPr>
+              <w:t>data</w:t>
             </w:r>
             <w:r>
               <w:rPr>
@@ -15164,25 +15185,7 @@
                 <w:color w:val="auto"/>
                 <w:lang w:bidi="he-IL"/>
               </w:rPr>
-              <w:t>Person with work contract for working for ‘</w:t>
-            </w:r>
-            <w:proofErr w:type="spellStart"/>
-            <w:r>
-              <w:rPr>
-                <w:rFonts w:ascii="Times New Roman" w:hAnsi="Times New Roman"/>
-                <w:color w:val="auto"/>
-                <w:lang w:bidi="he-IL"/>
-              </w:rPr>
-              <w:t>Superly</w:t>
-            </w:r>
-            <w:proofErr w:type="spellEnd"/>
-            <w:r>
-              <w:rPr>
-                <w:rFonts w:ascii="Times New Roman" w:hAnsi="Times New Roman"/>
-                <w:color w:val="auto"/>
-                <w:lang w:bidi="he-IL"/>
-              </w:rPr>
-              <w:t>’</w:t>
+              <w:t>Person with work contract for working for ‘Superly’</w:t>
             </w:r>
           </w:p>
         </w:tc>
@@ -16722,123 +16725,6 @@
                 <w:lang w:bidi="he-IL"/>
               </w:rPr>
               <w:t>.</w:t>
-            </w:r>
-          </w:p>
-        </w:tc>
-      </w:tr>
-      <w:tr>
-        <w:trPr>
-          <w:trHeight w:val="368"/>
-        </w:trPr>
-        <w:tc>
-          <w:tcPr>
-            <w:tcW w:w="1261" w:type="dxa"/>
-          </w:tcPr>
-          <w:p>
-            <w:pPr>
-              <w:pStyle w:val="Tablecellleftcolumn"/>
-              <w:numPr>
-                <w:ilvl w:val="0"/>
-                <w:numId w:val="11"/>
-              </w:numPr>
-              <w:ind w:right="81"/>
-              <w:jc w:val="left"/>
-              <w:rPr>
-                <w:rFonts w:ascii="Times New Roman" w:hAnsi="Times New Roman"/>
-                <w:color w:val="auto"/>
-                <w:lang w:bidi="he-IL"/>
-              </w:rPr>
-            </w:pPr>
-          </w:p>
-        </w:tc>
-        <w:tc>
-          <w:tcPr>
-            <w:tcW w:w="3010" w:type="dxa"/>
-          </w:tcPr>
-          <w:p>
-            <w:pPr>
-              <w:pStyle w:val="Tablecellbody"/>
-              <w:ind w:right="81"/>
-              <w:jc w:val="left"/>
-              <w:rPr>
-                <w:rFonts w:ascii="Times New Roman" w:hAnsi="Times New Roman"/>
-                <w:color w:val="auto"/>
-              </w:rPr>
-            </w:pPr>
-            <w:r>
-              <w:rPr>
-                <w:rFonts w:ascii="Times New Roman" w:hAnsi="Times New Roman"/>
-                <w:color w:val="auto"/>
-              </w:rPr>
-              <w:t>Reports and data</w:t>
-            </w:r>
-          </w:p>
-        </w:tc>
-        <w:tc>
-          <w:tcPr>
-            <w:tcW w:w="5313" w:type="dxa"/>
-          </w:tcPr>
-          <w:p>
-            <w:pPr>
-              <w:pStyle w:val="Tablecellbody"/>
-              <w:tabs>
-                <w:tab w:val="left" w:pos="5061"/>
-              </w:tabs>
-              <w:ind w:left="90" w:right="81"/>
-              <w:jc w:val="left"/>
-              <w:rPr>
-                <w:rFonts w:asciiTheme="majorBidi" w:hAnsiTheme="majorBidi" w:cstheme="majorBidi"/>
-                <w:lang w:bidi="he-IL"/>
-              </w:rPr>
-            </w:pPr>
-            <w:r>
-              <w:rPr>
-                <w:rFonts w:asciiTheme="majorBidi" w:hAnsiTheme="majorBidi" w:cstheme="majorBidi"/>
-                <w:lang w:bidi="he-IL"/>
-              </w:rPr>
-              <w:t>Shift history, I</w:t>
-            </w:r>
-            <w:r>
-              <w:rPr>
-                <w:rFonts w:asciiTheme="majorBidi" w:hAnsiTheme="majorBidi" w:cstheme="majorBidi"/>
-                <w:szCs w:val="22"/>
-              </w:rPr>
-              <w:t xml:space="preserve">nventory reports, </w:t>
-            </w:r>
-            <w:r>
-              <w:rPr>
-                <w:rFonts w:asciiTheme="majorBidi" w:hAnsiTheme="majorBidi" w:cstheme="majorBidi"/>
-                <w:lang w:bidi="he-IL"/>
-              </w:rPr>
-              <w:t xml:space="preserve">Passed Orders, history of order items that was bought with discount, </w:t>
-            </w:r>
-            <w:r>
-              <w:rPr>
-                <w:rFonts w:asciiTheme="majorBidi" w:hAnsiTheme="majorBidi" w:cstheme="majorBidi"/>
-                <w:szCs w:val="22"/>
-              </w:rPr>
-              <w:t>the history of the sales to customers</w:t>
-            </w:r>
-            <w:r>
-              <w:rPr>
-                <w:rFonts w:asciiTheme="majorBidi" w:hAnsiTheme="majorBidi" w:cstheme="majorBidi"/>
-                <w:lang w:bidi="he-IL"/>
-              </w:rPr>
-              <w:t xml:space="preserve">, </w:t>
-            </w:r>
-            <w:r>
-              <w:rPr>
-                <w:rFonts w:asciiTheme="majorBidi" w:hAnsiTheme="majorBidi" w:cstheme="majorBidi"/>
-                <w:szCs w:val="22"/>
-              </w:rPr>
-              <w:t>report</w:t>
-            </w:r>
-            <w:r>
-              <w:rPr>
-                <w:rFonts w:asciiTheme="majorBidi" w:hAnsiTheme="majorBidi" w:cstheme="majorBidi"/>
-                <w:szCs w:val="22"/>
-              </w:rPr>
-              <w:t xml:space="preserve"> of damaged/expired products</w:t>
             </w:r>
           </w:p>
         </w:tc>
@@ -18333,7 +18219,6 @@
                 <w:color w:val="auto"/>
               </w:rPr>
             </w:pPr>
-            <w:proofErr w:type="spellStart"/>
             <w:r>
               <w:rPr>
                 <w:rFonts w:ascii="Times New Roman" w:hAnsi="Times New Roman"/>
@@ -18341,7 +18226,6 @@
               </w:rPr>
               <w:t>Suppliers+Inventory</w:t>
             </w:r>
-            <w:proofErr w:type="spellEnd"/>
           </w:p>
         </w:tc>
         <w:tc>
@@ -18420,7 +18304,6 @@
                 <w:color w:val="auto"/>
               </w:rPr>
             </w:pPr>
-            <w:proofErr w:type="spellStart"/>
             <w:r>
               <w:rPr>
                 <w:rFonts w:ascii="Times New Roman" w:hAnsi="Times New Roman"/>
@@ -18428,7 +18311,6 @@
               </w:rPr>
               <w:t>Suppliers+Inventory</w:t>
             </w:r>
-            <w:proofErr w:type="spellEnd"/>
           </w:p>
         </w:tc>
         <w:tc>
@@ -18456,43 +18338,7 @@
                 <w:color w:val="auto"/>
                 <w:lang w:bidi="he-IL"/>
               </w:rPr>
-              <w:t xml:space="preserve">When a delivery arrives at the warehouse, the </w:t>
-            </w:r>
-            <w:proofErr w:type="spellStart"/>
-            <w:r>
-              <w:rPr>
-                <w:rFonts w:ascii="Times New Roman" w:hAnsi="Times New Roman"/>
-                <w:color w:val="auto"/>
-                <w:lang w:bidi="he-IL"/>
-              </w:rPr>
-              <w:t>orderID</w:t>
-            </w:r>
-            <w:proofErr w:type="spellEnd"/>
-            <w:r>
-              <w:rPr>
-                <w:rFonts w:ascii="Times New Roman" w:hAnsi="Times New Roman"/>
-                <w:color w:val="auto"/>
-                <w:lang w:bidi="he-IL"/>
-              </w:rPr>
-              <w:t xml:space="preserve"> and </w:t>
-            </w:r>
-            <w:proofErr w:type="spellStart"/>
-            <w:r>
-              <w:rPr>
-                <w:rFonts w:ascii="Times New Roman" w:hAnsi="Times New Roman"/>
-                <w:color w:val="auto"/>
-                <w:lang w:bidi="he-IL"/>
-              </w:rPr>
-              <w:t>supplierID</w:t>
-            </w:r>
-            <w:proofErr w:type="spellEnd"/>
-            <w:r>
-              <w:rPr>
-                <w:rFonts w:ascii="Times New Roman" w:hAnsi="Times New Roman"/>
-                <w:color w:val="auto"/>
-                <w:lang w:bidi="he-IL"/>
-              </w:rPr>
-              <w:t xml:space="preserve"> is known (attached to the driver’s receipt)</w:t>
+              <w:t>When a delivery arrives at the warehouse, the orderID and supplierID is known (attached to the driver’s receipt)</w:t>
             </w:r>
           </w:p>
         </w:tc>
@@ -18536,7 +18382,6 @@
                 <w:color w:val="auto"/>
               </w:rPr>
             </w:pPr>
-            <w:proofErr w:type="spellStart"/>
             <w:r>
               <w:rPr>
                 <w:rFonts w:ascii="Times New Roman" w:hAnsi="Times New Roman"/>
@@ -18544,7 +18389,6 @@
               </w:rPr>
               <w:t>Suppliers+Inventory</w:t>
             </w:r>
-            <w:proofErr w:type="spellEnd"/>
           </w:p>
         </w:tc>
         <w:tc>
@@ -18571,25 +18415,7 @@
                 <w:color w:val="auto"/>
                 <w:lang w:bidi="he-IL"/>
               </w:rPr>
-              <w:t xml:space="preserve">Each supplier can have different ID for the same product (For example: Bamba can have ID 1 in </w:t>
-            </w:r>
-            <w:proofErr w:type="spellStart"/>
-            <w:r>
-              <w:rPr>
-                <w:rFonts w:ascii="Times New Roman" w:hAnsi="Times New Roman"/>
-                <w:color w:val="auto"/>
-                <w:lang w:bidi="he-IL"/>
-              </w:rPr>
-              <w:t>Superly</w:t>
-            </w:r>
-            <w:proofErr w:type="spellEnd"/>
-            <w:r>
-              <w:rPr>
-                <w:rFonts w:ascii="Times New Roman" w:hAnsi="Times New Roman"/>
-                <w:color w:val="auto"/>
-                <w:lang w:bidi="he-IL"/>
-              </w:rPr>
-              <w:t>, ID 5 in supplier 1 and ID 1 in supplier 2)</w:t>
+              <w:t>Each supplier can have different ID for the same product (For example: Bamba can have ID 1 in Superly, ID 5 in supplier 1 and ID 1 in supplier 2)</w:t>
             </w:r>
           </w:p>
         </w:tc>
@@ -18710,7 +18536,6 @@
                 <w:color w:val="auto"/>
               </w:rPr>
             </w:pPr>
-            <w:proofErr w:type="spellStart"/>
             <w:r>
               <w:rPr>
                 <w:rFonts w:ascii="Times New Roman" w:hAnsi="Times New Roman"/>
@@ -18718,7 +18543,6 @@
               </w:rPr>
               <w:t>Suppliers+Inventory</w:t>
             </w:r>
-            <w:proofErr w:type="spellEnd"/>
           </w:p>
         </w:tc>
         <w:tc>
@@ -18789,7 +18613,6 @@
                 <w:color w:val="auto"/>
               </w:rPr>
             </w:pPr>
-            <w:proofErr w:type="spellStart"/>
             <w:r>
               <w:rPr>
                 <w:rFonts w:ascii="Times New Roman" w:hAnsi="Times New Roman"/>
@@ -18797,7 +18620,6 @@
               </w:rPr>
               <w:t>Suppliers+Inventory</w:t>
             </w:r>
-            <w:proofErr w:type="spellEnd"/>
           </w:p>
         </w:tc>
         <w:tc>
@@ -19098,17 +18920,8 @@
                 <w:rFonts w:ascii="Times New Roman" w:hAnsi="Times New Roman"/>
                 <w:color w:val="auto"/>
               </w:rPr>
-              <w:t xml:space="preserve">Roi </w:t>
-            </w:r>
-            <w:proofErr w:type="spellStart"/>
-            <w:r>
-              <w:rPr>
-                <w:rFonts w:ascii="Times New Roman" w:hAnsi="Times New Roman"/>
-                <w:color w:val="auto"/>
-              </w:rPr>
-              <w:t>Tiefenbrunn</w:t>
-            </w:r>
-            <w:proofErr w:type="spellEnd"/>
+              <w:t>Roi Tiefenbrunn</w:t>
+            </w:r>
             <w:r>
               <w:rPr>
                 <w:rFonts w:ascii="Times New Roman" w:hAnsi="Times New Roman"/>
@@ -19372,17 +19185,8 @@
                 <w:rFonts w:ascii="Times New Roman" w:hAnsi="Times New Roman"/>
                 <w:color w:val="auto"/>
               </w:rPr>
-              <w:t xml:space="preserve">omer </w:t>
-            </w:r>
-            <w:proofErr w:type="spellStart"/>
-            <w:r>
-              <w:rPr>
-                <w:rFonts w:ascii="Times New Roman" w:hAnsi="Times New Roman"/>
-                <w:color w:val="auto"/>
-              </w:rPr>
-              <w:t>Ravkaie</w:t>
-            </w:r>
-            <w:proofErr w:type="spellEnd"/>
+              <w:t>omer Ravkaie</w:t>
+            </w:r>
           </w:p>
         </w:tc>
         <w:tc>
@@ -19469,18 +19273,8 @@
                 <w:color w:val="auto"/>
                 <w:lang w:bidi="he-IL"/>
               </w:rPr>
-              <w:t xml:space="preserve">oi </w:t>
-            </w:r>
-            <w:proofErr w:type="spellStart"/>
-            <w:r>
-              <w:rPr>
-                <w:rFonts w:ascii="Times New Roman" w:hAnsi="Times New Roman"/>
-                <w:color w:val="auto"/>
-                <w:lang w:bidi="he-IL"/>
-              </w:rPr>
-              <w:t>Tiefenhbrunn</w:t>
-            </w:r>
-            <w:proofErr w:type="spellEnd"/>
+              <w:t>oi Tiefenhbrunn</w:t>
+            </w:r>
           </w:p>
         </w:tc>
         <w:tc>
@@ -19502,23 +19296,7 @@
                 <w:rFonts w:ascii="Times New Roman" w:hAnsi="Times New Roman"/>
                 <w:color w:val="auto"/>
               </w:rPr>
-              <w:t xml:space="preserve">Deleting of non-functional </w:t>
-            </w:r>
-            <w:proofErr w:type="spellStart"/>
-            <w:r>
-              <w:rPr>
-                <w:rFonts w:ascii="Times New Roman" w:hAnsi="Times New Roman"/>
-                <w:color w:val="auto"/>
-              </w:rPr>
-              <w:t>reqs</w:t>
-            </w:r>
-            <w:proofErr w:type="spellEnd"/>
-            <w:r>
-              <w:rPr>
-                <w:rFonts w:ascii="Times New Roman" w:hAnsi="Times New Roman"/>
-                <w:color w:val="auto"/>
-              </w:rPr>
-              <w:t xml:space="preserve"> for HR-module</w:t>
+              <w:t>Deleting of non-functional reqs for HR-module</w:t>
             </w:r>
             <w:r>
               <w:rPr>
@@ -19610,18 +19388,8 @@
                 <w:color w:val="auto"/>
                 <w:lang w:bidi="he-IL"/>
               </w:rPr>
-              <w:t xml:space="preserve">Roi </w:t>
-            </w:r>
-            <w:proofErr w:type="spellStart"/>
-            <w:r>
-              <w:rPr>
-                <w:rFonts w:ascii="Times New Roman" w:hAnsi="Times New Roman"/>
-                <w:color w:val="auto"/>
-                <w:lang w:bidi="he-IL"/>
-              </w:rPr>
-              <w:t>Tiefenbrunn</w:t>
-            </w:r>
-            <w:proofErr w:type="spellEnd"/>
+              <w:t>Roi Tiefenbrunn</w:t>
+            </w:r>
           </w:p>
         </w:tc>
         <w:tc>
@@ -19763,18 +19531,8 @@
                 <w:color w:val="auto"/>
                 <w:lang w:bidi="he-IL"/>
               </w:rPr>
-              <w:t xml:space="preserve">Chai-Shalev </w:t>
-            </w:r>
-            <w:proofErr w:type="spellStart"/>
-            <w:r>
-              <w:rPr>
-                <w:rFonts w:ascii="Times New Roman" w:hAnsi="Times New Roman"/>
-                <w:color w:val="auto"/>
-                <w:lang w:bidi="he-IL"/>
-              </w:rPr>
-              <w:t>Hadad</w:t>
-            </w:r>
-            <w:proofErr w:type="spellEnd"/>
+              <w:t>Chai-Shalev Hadad</w:t>
+            </w:r>
           </w:p>
         </w:tc>
         <w:tc>
@@ -20005,6 +19763,91 @@
                 <w:rFonts w:ascii="Times New Roman" w:hAnsi="Times New Roman"/>
                 <w:color w:val="auto"/>
                 <w:lang w:bidi="he-IL"/>
+              </w:rPr>
+              <w:t>.</w:t>
+            </w:r>
+          </w:p>
+        </w:tc>
+      </w:tr>
+      <w:tr>
+        <w:trPr>
+          <w:trHeight w:val="368"/>
+        </w:trPr>
+        <w:tc>
+          <w:tcPr>
+            <w:tcW w:w="1459" w:type="dxa"/>
+          </w:tcPr>
+          <w:p>
+            <w:pPr>
+              <w:pStyle w:val="Tablecellleftcolumn"/>
+              <w:ind w:left="90" w:right="81"/>
+              <w:jc w:val="left"/>
+              <w:rPr>
+                <w:rFonts w:ascii="Times New Roman" w:hAnsi="Times New Roman"/>
+                <w:color w:val="auto"/>
+                <w:lang w:bidi="he-IL"/>
+              </w:rPr>
+            </w:pPr>
+            <w:r>
+              <w:rPr>
+                <w:rFonts w:ascii="Times New Roman" w:hAnsi="Times New Roman"/>
+                <w:color w:val="auto"/>
+                <w:lang w:bidi="he-IL"/>
+              </w:rPr>
+              <w:t>11/06/2022</w:t>
+            </w:r>
+          </w:p>
+        </w:tc>
+        <w:tc>
+          <w:tcPr>
+            <w:tcW w:w="3219" w:type="dxa"/>
+          </w:tcPr>
+          <w:p>
+            <w:pPr>
+              <w:pStyle w:val="Tablecellbody"/>
+              <w:ind w:left="90" w:right="81"/>
+              <w:jc w:val="left"/>
+              <w:rPr>
+                <w:rFonts w:ascii="Times New Roman" w:hAnsi="Times New Roman"/>
+                <w:color w:val="auto"/>
+                <w:lang w:bidi="he-IL"/>
+              </w:rPr>
+            </w:pPr>
+            <w:r>
+              <w:rPr>
+                <w:rFonts w:ascii="Times New Roman" w:hAnsi="Times New Roman"/>
+                <w:color w:val="auto"/>
+                <w:lang w:bidi="he-IL"/>
+              </w:rPr>
+              <w:t>Yonatan Diga</w:t>
+            </w:r>
+          </w:p>
+        </w:tc>
+        <w:tc>
+          <w:tcPr>
+            <w:tcW w:w="5974" w:type="dxa"/>
+          </w:tcPr>
+          <w:p>
+            <w:pPr>
+              <w:pStyle w:val="Tablecellbody"/>
+              <w:ind w:left="90" w:right="81"/>
+              <w:jc w:val="left"/>
+              <w:rPr>
+                <w:rFonts w:ascii="Times New Roman" w:hAnsi="Times New Roman"/>
+                <w:color w:val="auto"/>
+              </w:rPr>
+            </w:pPr>
+            <w:r>
+              <w:rPr>
+                <w:rFonts w:ascii="Times New Roman" w:hAnsi="Times New Roman"/>
+                <w:color w:val="auto"/>
+              </w:rPr>
+              <w:t>Updated requirements</w:t>
+            </w:r>
+            <w:r>
+              <w:rPr>
+                <w:rFonts w:ascii="Times New Roman" w:hAnsi="Times New Roman"/>
+                <w:color w:val="auto"/>
               </w:rPr>
               <w:t>.</w:t>
             </w:r>
@@ -20295,7 +20138,7 @@
         </mc:Choice>
         <mc:Fallback>
           <w:pict>
-            <v:line w14:anchorId="36D196B0" id="Straight Connector 2" o:spid="_x0000_s1026" style="position:absolute;left:0;text-align:left;flip:y;z-index:251659264;visibility:visible;mso-wrap-style:square;mso-width-percent:0;mso-height-percent:0;mso-wrap-distance-left:9pt;mso-wrap-distance-top:0;mso-wrap-distance-right:9pt;mso-wrap-distance-bottom:0;mso-position-horizontal:center;mso-position-horizontal-relative:margin;mso-position-vertical:absolute;mso-position-vertical-relative:text;mso-width-percent:0;mso-height-percent:0;mso-width-relative:page;mso-height-relative:page" from="0,43.3pt" to="408.2pt,43.3pt" o:gfxdata="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" strokecolor="#f90" strokeweight="4.5pt">
+            <v:line w14:anchorId="20739ACE" id="Straight Connector 2" o:spid="_x0000_s1026" style="position:absolute;left:0;text-align:left;flip:y;z-index:251659264;visibility:visible;mso-wrap-style:square;mso-width-percent:0;mso-height-percent:0;mso-wrap-distance-left:9pt;mso-wrap-distance-top:0;mso-wrap-distance-right:9pt;mso-wrap-distance-bottom:0;mso-position-horizontal:center;mso-position-horizontal-relative:margin;mso-position-vertical:absolute;mso-position-vertical-relative:text;mso-width-percent:0;mso-height-percent:0;mso-width-relative:page;mso-height-relative:page" from="0,43.3pt" to="408.2pt,43.3pt" o:gfxdata="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" strokecolor="#f90" strokeweight="4.5pt">
               <v:stroke linestyle="thickThin"/>
               <w10:wrap type="topAndBottom" anchorx="margin"/>
             </v:line>

</xml_diff>